<commit_message>
da add hardware requirement va non functional requirement
</commit_message>
<xml_diff>
--- a/Document/SYSTEM REQUIREMENTS SPECIFICATIONS.docx
+++ b/Document/SYSTEM REQUIREMENTS SPECIFICATIONS.docx
@@ -1,6 +1,6 @@
 
 <file path=word/document.xml><?xml version="1.0" encoding="utf-8"?>
-<w:document xmlns:wpc="http://schemas.microsoft.com/office/word/2010/wordprocessingCanvas" xmlns:mc="http://schemas.openxmlformats.org/markup-compatibility/2006" xmlns:o="urn:schemas-microsoft-com:office:office" xmlns:r="http://schemas.openxmlformats.org/officeDocument/2006/relationships" xmlns:m="http://schemas.openxmlformats.org/officeDocument/2006/math" xmlns:v="urn:schemas-microsoft-com:vml" xmlns:wp14="http://schemas.microsoft.com/office/word/2010/wordprocessingDrawing" xmlns:wp="http://schemas.openxmlformats.org/drawingml/2006/wordprocessingDrawing" xmlns:w10="urn:schemas-microsoft-com:office:word" xmlns:w="http://schemas.openxmlformats.org/wordprocessingml/2006/main" xmlns:w14="http://schemas.microsoft.com/office/word/2010/wordml" xmlns:wpg="http://schemas.microsoft.com/office/word/2010/wordprocessingGroup" xmlns:wpi="http://schemas.microsoft.com/office/word/2010/wordprocessingInk" xmlns:wne="http://schemas.microsoft.com/office/word/2006/wordml" xmlns:wps="http://schemas.microsoft.com/office/word/2010/wordprocessingShape" mc:Ignorable="w14 wp14">
+<w:document xmlns:wpc="http://schemas.microsoft.com/office/word/2010/wordprocessingCanvas" xmlns:mc="http://schemas.openxmlformats.org/markup-compatibility/2006" xmlns:o="urn:schemas-microsoft-com:office:office" xmlns:r="http://schemas.openxmlformats.org/officeDocument/2006/relationships" xmlns:m="http://schemas.openxmlformats.org/officeDocument/2006/math" xmlns:v="urn:schemas-microsoft-com:vml" xmlns:wp14="http://schemas.microsoft.com/office/word/2010/wordprocessingDrawing" xmlns:wp="http://schemas.openxmlformats.org/drawingml/2006/wordprocessingDrawing" xmlns:w10="urn:schemas-microsoft-com:office:word" xmlns:w="http://schemas.openxmlformats.org/wordprocessingml/2006/main" xmlns:w14="http://schemas.microsoft.com/office/word/2010/wordml" xmlns:w15="http://schemas.microsoft.com/office/word/2012/wordml" xmlns:wpg="http://schemas.microsoft.com/office/word/2010/wordprocessingGroup" xmlns:wpi="http://schemas.microsoft.com/office/word/2010/wordprocessingInk" xmlns:wne="http://schemas.microsoft.com/office/word/2006/wordml" xmlns:wps="http://schemas.microsoft.com/office/word/2010/wordprocessingShape" mc:Ignorable="w14 w15 wp14">
   <w:body>
     <w:p>
       <w:pPr>
@@ -659,6 +659,7 @@
       <w:r>
         <w:rPr>
           <w:noProof/>
+          <w:lang w:eastAsia="ja-JP"/>
         </w:rPr>
         <w:drawing>
           <wp:inline distT="0" distB="0" distL="0" distR="0">
@@ -676,7 +677,7 @@
                     <pic:cNvPicPr/>
                   </pic:nvPicPr>
                   <pic:blipFill>
-                    <a:blip r:embed="rId7">
+                    <a:blip r:embed="rId6">
                       <a:extLst>
                         <a:ext uri="{28A0092B-C50C-407E-A947-70E740481C1C}">
                           <a14:useLocalDpi xmlns:a14="http://schemas.microsoft.com/office/drawing/2010/main" val="0"/>
@@ -722,6 +723,7 @@
       <w:r>
         <w:rPr>
           <w:noProof/>
+          <w:lang w:eastAsia="ja-JP"/>
         </w:rPr>
         <w:drawing>
           <wp:inline distT="0" distB="0" distL="0" distR="0">
@@ -739,7 +741,7 @@
                     <pic:cNvPicPr/>
                   </pic:nvPicPr>
                   <pic:blipFill>
-                    <a:blip r:embed="rId8">
+                    <a:blip r:embed="rId7">
                       <a:extLst>
                         <a:ext uri="{28A0092B-C50C-407E-A947-70E740481C1C}">
                           <a14:useLocalDpi xmlns:a14="http://schemas.microsoft.com/office/drawing/2010/main" val="0"/>
@@ -3127,6 +3129,7 @@
       <w:r>
         <w:rPr>
           <w:noProof/>
+          <w:lang w:eastAsia="ja-JP"/>
         </w:rPr>
         <w:drawing>
           <wp:inline distT="0" distB="0" distL="0" distR="0">
@@ -3144,7 +3147,7 @@
                     <pic:cNvPicPr/>
                   </pic:nvPicPr>
                   <pic:blipFill>
-                    <a:blip r:embed="rId9">
+                    <a:blip r:embed="rId8">
                       <a:extLst>
                         <a:ext uri="{28A0092B-C50C-407E-A947-70E740481C1C}">
                           <a14:useLocalDpi xmlns:a14="http://schemas.microsoft.com/office/drawing/2010/main" val="0"/>
@@ -5057,6 +5060,7 @@
       <w:r>
         <w:rPr>
           <w:noProof/>
+          <w:lang w:eastAsia="ja-JP"/>
         </w:rPr>
         <w:drawing>
           <wp:inline distT="0" distB="0" distL="0" distR="0">
@@ -5074,7 +5078,7 @@
                     <pic:cNvPicPr/>
                   </pic:nvPicPr>
                   <pic:blipFill>
-                    <a:blip r:embed="rId10">
+                    <a:blip r:embed="rId9">
                       <a:extLst>
                         <a:ext uri="{28A0092B-C50C-407E-A947-70E740481C1C}">
                           <a14:useLocalDpi xmlns:a14="http://schemas.microsoft.com/office/drawing/2010/main" val="0"/>
@@ -6924,6 +6928,7 @@
       <w:r>
         <w:rPr>
           <w:noProof/>
+          <w:lang w:eastAsia="ja-JP"/>
         </w:rPr>
         <w:drawing>
           <wp:inline distT="0" distB="0" distL="0" distR="0">
@@ -6941,7 +6946,7 @@
                     <pic:cNvPicPr/>
                   </pic:nvPicPr>
                   <pic:blipFill>
-                    <a:blip r:embed="rId11">
+                    <a:blip r:embed="rId10">
                       <a:extLst>
                         <a:ext uri="{28A0092B-C50C-407E-A947-70E740481C1C}">
                           <a14:useLocalDpi xmlns:a14="http://schemas.microsoft.com/office/drawing/2010/main" val="0"/>
@@ -8767,6 +8772,7 @@
       <w:r>
         <w:rPr>
           <w:noProof/>
+          <w:lang w:eastAsia="ja-JP"/>
         </w:rPr>
         <w:drawing>
           <wp:inline distT="0" distB="0" distL="0" distR="0">
@@ -8784,7 +8790,7 @@
                     <pic:cNvPicPr/>
                   </pic:nvPicPr>
                   <pic:blipFill>
-                    <a:blip r:embed="rId12">
+                    <a:blip r:embed="rId11">
                       <a:extLst>
                         <a:ext uri="{28A0092B-C50C-407E-A947-70E740481C1C}">
                           <a14:useLocalDpi xmlns:a14="http://schemas.microsoft.com/office/drawing/2010/main" val="0"/>
@@ -10453,6 +10459,7 @@
       <w:r>
         <w:rPr>
           <w:noProof/>
+          <w:lang w:eastAsia="ja-JP"/>
         </w:rPr>
         <w:drawing>
           <wp:inline distT="0" distB="0" distL="0" distR="0">
@@ -10470,7 +10477,7 @@
                     <pic:cNvPicPr/>
                   </pic:nvPicPr>
                   <pic:blipFill>
-                    <a:blip r:embed="rId13">
+                    <a:blip r:embed="rId12">
                       <a:extLst>
                         <a:ext uri="{28A0092B-C50C-407E-A947-70E740481C1C}">
                           <a14:useLocalDpi xmlns:a14="http://schemas.microsoft.com/office/drawing/2010/main" val="0"/>
@@ -12215,6 +12222,7 @@
       <w:r>
         <w:rPr>
           <w:noProof/>
+          <w:lang w:eastAsia="ja-JP"/>
         </w:rPr>
         <w:drawing>
           <wp:inline distT="0" distB="0" distL="0" distR="0">
@@ -12232,7 +12240,7 @@
                     <pic:cNvPicPr/>
                   </pic:nvPicPr>
                   <pic:blipFill>
-                    <a:blip r:embed="rId14">
+                    <a:blip r:embed="rId13">
                       <a:extLst>
                         <a:ext uri="{28A0092B-C50C-407E-A947-70E740481C1C}">
                           <a14:useLocalDpi xmlns:a14="http://schemas.microsoft.com/office/drawing/2010/main" val="0"/>
@@ -13653,6 +13661,7 @@
       <w:r>
         <w:rPr>
           <w:noProof/>
+          <w:lang w:eastAsia="ja-JP"/>
         </w:rPr>
         <w:drawing>
           <wp:inline distT="0" distB="0" distL="0" distR="0">
@@ -13670,7 +13679,7 @@
                     <pic:cNvPicPr/>
                   </pic:nvPicPr>
                   <pic:blipFill>
-                    <a:blip r:embed="rId15">
+                    <a:blip r:embed="rId14">
                       <a:extLst>
                         <a:ext uri="{28A0092B-C50C-407E-A947-70E740481C1C}">
                           <a14:useLocalDpi xmlns:a14="http://schemas.microsoft.com/office/drawing/2010/main" val="0"/>
@@ -15479,6 +15488,7 @@
       <w:r>
         <w:rPr>
           <w:noProof/>
+          <w:lang w:eastAsia="ja-JP"/>
         </w:rPr>
         <w:drawing>
           <wp:inline distT="0" distB="0" distL="0" distR="0">
@@ -15496,7 +15506,7 @@
                     <pic:cNvPicPr/>
                   </pic:nvPicPr>
                   <pic:blipFill>
-                    <a:blip r:embed="rId16">
+                    <a:blip r:embed="rId15">
                       <a:extLst>
                         <a:ext uri="{28A0092B-C50C-407E-A947-70E740481C1C}">
                           <a14:useLocalDpi xmlns:a14="http://schemas.microsoft.com/office/drawing/2010/main" val="0"/>
@@ -17292,6 +17302,7 @@
       <w:r>
         <w:rPr>
           <w:noProof/>
+          <w:lang w:eastAsia="ja-JP"/>
         </w:rPr>
         <w:drawing>
           <wp:inline distT="0" distB="0" distL="0" distR="0">
@@ -17309,7 +17320,7 @@
                     <pic:cNvPicPr/>
                   </pic:nvPicPr>
                   <pic:blipFill>
-                    <a:blip r:embed="rId17">
+                    <a:blip r:embed="rId16">
                       <a:extLst>
                         <a:ext uri="{28A0092B-C50C-407E-A947-70E740481C1C}">
                           <a14:useLocalDpi xmlns:a14="http://schemas.microsoft.com/office/drawing/2010/main" val="0"/>
@@ -19380,6 +19391,7 @@
       <w:r>
         <w:rPr>
           <w:noProof/>
+          <w:lang w:eastAsia="ja-JP"/>
         </w:rPr>
         <w:drawing>
           <wp:inline distT="0" distB="0" distL="0" distR="0">
@@ -19397,7 +19409,7 @@
                     <pic:cNvPicPr/>
                   </pic:nvPicPr>
                   <pic:blipFill>
-                    <a:blip r:embed="rId18">
+                    <a:blip r:embed="rId17">
                       <a:extLst>
                         <a:ext uri="{28A0092B-C50C-407E-A947-70E740481C1C}">
                           <a14:useLocalDpi xmlns:a14="http://schemas.microsoft.com/office/drawing/2010/main" val="0"/>
@@ -21072,22 +21084,1524 @@
     </w:p>
     <w:p>
       <w:pPr>
+        <w:pStyle w:val="Heading5"/>
+        <w:numPr>
+          <w:ilvl w:val="0"/>
+          <w:numId w:val="8"/>
+        </w:numPr>
+      </w:pPr>
+      <w:r>
+        <w:t>Microcontroller</w:t>
+      </w:r>
+    </w:p>
+    <w:p>
+      <w:pPr>
+        <w:jc w:val="center"/>
+      </w:pPr>
+      <w:r>
+        <w:rPr>
+          <w:noProof/>
+          <w:lang w:eastAsia="ja-JP"/>
+        </w:rPr>
+        <w:drawing>
+          <wp:inline distT="0" distB="0" distL="0" distR="0" wp14:anchorId="3DB4A3D1" wp14:editId="55FD4EAF">
+            <wp:extent cx="1905000" cy="1390650"/>
+            <wp:effectExtent l="0" t="0" r="0" b="0"/>
+            <wp:docPr id="1" name="Picture 1" descr="SimpleLink multi-standard 2.4 GHz ultra-low power wireless MCU - CC2650"/>
+            <wp:cNvGraphicFramePr>
+              <a:graphicFrameLocks xmlns:a="http://schemas.openxmlformats.org/drawingml/2006/main" noChangeAspect="1"/>
+            </wp:cNvGraphicFramePr>
+            <a:graphic xmlns:a="http://schemas.openxmlformats.org/drawingml/2006/main">
+              <a:graphicData uri="http://schemas.openxmlformats.org/drawingml/2006/picture">
+                <pic:pic xmlns:pic="http://schemas.openxmlformats.org/drawingml/2006/picture">
+                  <pic:nvPicPr>
+                    <pic:cNvPr id="0" name="Picture 1" descr="SimpleLink multi-standard 2.4 GHz ultra-low power wireless MCU - CC2650"/>
+                    <pic:cNvPicPr>
+                      <a:picLocks noChangeAspect="1" noChangeArrowheads="1"/>
+                    </pic:cNvPicPr>
+                  </pic:nvPicPr>
+                  <pic:blipFill>
+                    <a:blip r:embed="rId18">
+                      <a:extLst>
+                        <a:ext uri="{28A0092B-C50C-407E-A947-70E740481C1C}">
+                          <a14:useLocalDpi xmlns:a14="http://schemas.microsoft.com/office/drawing/2010/main" val="0"/>
+                        </a:ext>
+                      </a:extLst>
+                    </a:blip>
+                    <a:srcRect/>
+                    <a:stretch>
+                      <a:fillRect/>
+                    </a:stretch>
+                  </pic:blipFill>
+                  <pic:spPr bwMode="auto">
+                    <a:xfrm>
+                      <a:off x="0" y="0"/>
+                      <a:ext cx="1905000" cy="1390650"/>
+                    </a:xfrm>
+                    <a:prstGeom prst="rect">
+                      <a:avLst/>
+                    </a:prstGeom>
+                    <a:noFill/>
+                    <a:ln>
+                      <a:noFill/>
+                    </a:ln>
+                  </pic:spPr>
+                </pic:pic>
+              </a:graphicData>
+            </a:graphic>
+          </wp:inline>
+        </w:drawing>
+      </w:r>
+    </w:p>
+    <w:p>
+      <w:r>
+        <w:t xml:space="preserve">The </w:t>
+      </w:r>
+      <w:r>
+        <w:rPr>
+          <w:b/>
+        </w:rPr>
+        <w:t>CC2650</w:t>
+      </w:r>
+      <w:r>
+        <w:t xml:space="preserve"> device contains a 32-bit ARM Cortex-M3 processor that runs at 48 MHz as the main processor and a rich peripheral feature set that includes a unique ultralow power sensor controller. This sensor controller is ideal for interfacing external sensors and for collecting analog and digital data autonomously while the rest of the system is in sleep mode. Thus, the </w:t>
+      </w:r>
+      <w:r>
+        <w:rPr>
+          <w:b/>
+        </w:rPr>
+        <w:t>CC2650</w:t>
+      </w:r>
+      <w:r>
+        <w:t xml:space="preserve"> device is ideal for applications within a whole range of products including industrial, consumer electronics, and medical.</w:t>
+      </w:r>
+    </w:p>
+    <w:p>
+      <w:pPr>
+        <w:jc w:val="center"/>
+      </w:pPr>
+      <w:r>
+        <w:rPr>
+          <w:noProof/>
+          <w:lang w:eastAsia="ja-JP"/>
+        </w:rPr>
+        <w:lastRenderedPageBreak/>
+        <w:drawing>
+          <wp:inline distT="0" distB="0" distL="0" distR="0" wp14:anchorId="71C06D88" wp14:editId="7E36F210">
+            <wp:extent cx="2982457" cy="3676650"/>
+            <wp:effectExtent l="0" t="0" r="8890" b="0"/>
+            <wp:docPr id="4" name="Picture 4"/>
+            <wp:cNvGraphicFramePr>
+              <a:graphicFrameLocks xmlns:a="http://schemas.openxmlformats.org/drawingml/2006/main" noChangeAspect="1"/>
+            </wp:cNvGraphicFramePr>
+            <a:graphic xmlns:a="http://schemas.openxmlformats.org/drawingml/2006/main">
+              <a:graphicData uri="http://schemas.openxmlformats.org/drawingml/2006/picture">
+                <pic:pic xmlns:pic="http://schemas.openxmlformats.org/drawingml/2006/picture">
+                  <pic:nvPicPr>
+                    <pic:cNvPr id="1" name=""/>
+                    <pic:cNvPicPr/>
+                  </pic:nvPicPr>
+                  <pic:blipFill>
+                    <a:blip r:embed="rId19"/>
+                    <a:stretch>
+                      <a:fillRect/>
+                    </a:stretch>
+                  </pic:blipFill>
+                  <pic:spPr>
+                    <a:xfrm>
+                      <a:off x="0" y="0"/>
+                      <a:ext cx="2992793" cy="3689391"/>
+                    </a:xfrm>
+                    <a:prstGeom prst="rect">
+                      <a:avLst/>
+                    </a:prstGeom>
+                  </pic:spPr>
+                </pic:pic>
+              </a:graphicData>
+            </a:graphic>
+          </wp:inline>
+        </w:drawing>
+      </w:r>
+    </w:p>
+    <w:p>
+      <w:r>
+        <w:t xml:space="preserve">The </w:t>
+      </w:r>
+      <w:r>
+        <w:rPr>
+          <w:b/>
+        </w:rPr>
+        <w:t>Bluetooth Low Energy controller</w:t>
+      </w:r>
+      <w:r>
+        <w:t xml:space="preserve"> and the IEEE 802.15.4 MAC are embedded into ROM and are partly running on a separate ARM Cortex-M0 processor. This architecture improves overall system performance and power consumption and frees up flash memory for the application.</w:t>
+      </w:r>
+    </w:p>
+    <w:p>
+      <w:pPr>
+        <w:tabs>
+          <w:tab w:val="left" w:pos="6195"/>
+        </w:tabs>
+      </w:pPr>
+      <w:r>
+        <w:t>Microcontroller:</w:t>
+      </w:r>
+      <w:r>
+        <w:tab/>
+      </w:r>
+    </w:p>
+    <w:p>
+      <w:pPr>
+        <w:pStyle w:val="ListParagraph"/>
+        <w:numPr>
+          <w:ilvl w:val="0"/>
+          <w:numId w:val="9"/>
+        </w:numPr>
+      </w:pPr>
+      <w:r>
+        <w:t>Powerful ARM® Cortex®-M3</w:t>
+      </w:r>
+    </w:p>
+    <w:p>
+      <w:pPr>
+        <w:pStyle w:val="ListParagraph"/>
+        <w:numPr>
+          <w:ilvl w:val="0"/>
+          <w:numId w:val="9"/>
+        </w:numPr>
+      </w:pPr>
+      <w:r>
+        <w:t xml:space="preserve">EEMBC </w:t>
+      </w:r>
+      <w:proofErr w:type="spellStart"/>
+      <w:r>
+        <w:t>CoreMark</w:t>
+      </w:r>
+      <w:proofErr w:type="spellEnd"/>
+      <w:r>
+        <w:t>® Score: 142</w:t>
+      </w:r>
+    </w:p>
+    <w:p>
+      <w:pPr>
+        <w:pStyle w:val="ListParagraph"/>
+        <w:numPr>
+          <w:ilvl w:val="0"/>
+          <w:numId w:val="9"/>
+        </w:numPr>
+      </w:pPr>
+      <w:r>
+        <w:t>Up to 48-MHz Clock Speed</w:t>
+      </w:r>
+    </w:p>
+    <w:p>
+      <w:pPr>
+        <w:pStyle w:val="ListParagraph"/>
+        <w:numPr>
+          <w:ilvl w:val="0"/>
+          <w:numId w:val="9"/>
+        </w:numPr>
+      </w:pPr>
+      <w:r>
+        <w:t>128KB of In-System Programmable Flash</w:t>
+      </w:r>
+    </w:p>
+    <w:p>
+      <w:pPr>
+        <w:pStyle w:val="ListParagraph"/>
+        <w:numPr>
+          <w:ilvl w:val="0"/>
+          <w:numId w:val="9"/>
+        </w:numPr>
+      </w:pPr>
+      <w:r>
+        <w:t>8KB of SRAM for Cache</w:t>
+      </w:r>
+    </w:p>
+    <w:p>
+      <w:pPr>
+        <w:pStyle w:val="ListParagraph"/>
+        <w:numPr>
+          <w:ilvl w:val="0"/>
+          <w:numId w:val="9"/>
+        </w:numPr>
+      </w:pPr>
+      <w:r>
+        <w:t>20KB of Ultralow-Leakage SRAM</w:t>
+      </w:r>
+    </w:p>
+    <w:p>
+      <w:pPr>
+        <w:pStyle w:val="ListParagraph"/>
+        <w:numPr>
+          <w:ilvl w:val="0"/>
+          <w:numId w:val="9"/>
+        </w:numPr>
+      </w:pPr>
+      <w:r>
+        <w:t xml:space="preserve">2-Pin </w:t>
+      </w:r>
+      <w:proofErr w:type="spellStart"/>
+      <w:r>
+        <w:t>cJTAG</w:t>
+      </w:r>
+      <w:proofErr w:type="spellEnd"/>
+      <w:r>
+        <w:t xml:space="preserve"> and JTAG Debugging</w:t>
+      </w:r>
+    </w:p>
+    <w:p>
+      <w:pPr>
+        <w:pStyle w:val="ListParagraph"/>
+        <w:numPr>
+          <w:ilvl w:val="0"/>
+          <w:numId w:val="9"/>
+        </w:numPr>
+      </w:pPr>
+      <w:r>
+        <w:t>Supports Over-The-Air Upgrade (OTA)</w:t>
+      </w:r>
+    </w:p>
+    <w:p>
+      <w:r>
+        <w:t>Ultralow-Power Sensor Controller:</w:t>
+      </w:r>
+    </w:p>
+    <w:p>
+      <w:pPr>
+        <w:pStyle w:val="ListParagraph"/>
+        <w:numPr>
+          <w:ilvl w:val="0"/>
+          <w:numId w:val="10"/>
+        </w:numPr>
+      </w:pPr>
+      <w:r>
+        <w:t>Can Run Autonomous From the Rest of the System.</w:t>
+      </w:r>
+    </w:p>
+    <w:p>
+      <w:pPr>
+        <w:pStyle w:val="ListParagraph"/>
+        <w:numPr>
+          <w:ilvl w:val="0"/>
+          <w:numId w:val="10"/>
+        </w:numPr>
+      </w:pPr>
+      <w:r>
+        <w:t>16-Bit Architecture.</w:t>
+      </w:r>
+    </w:p>
+    <w:p>
+      <w:pPr>
+        <w:pStyle w:val="ListParagraph"/>
+        <w:numPr>
+          <w:ilvl w:val="0"/>
+          <w:numId w:val="10"/>
+        </w:numPr>
+      </w:pPr>
+      <w:r>
+        <w:t>2KB of Ultralow-Leakage SRAM for Code and Data.</w:t>
+      </w:r>
+    </w:p>
+    <w:p>
+      <w:pPr>
+        <w:pStyle w:val="Heading5"/>
+        <w:numPr>
+          <w:ilvl w:val="0"/>
+          <w:numId w:val="8"/>
+        </w:numPr>
+      </w:pPr>
+      <w:r>
+        <w:lastRenderedPageBreak/>
+        <w:t>MPU9150 module</w:t>
+      </w:r>
+    </w:p>
+    <w:p>
+      <w:pPr>
+        <w:jc w:val="center"/>
+      </w:pPr>
+      <w:r>
+        <w:rPr>
+          <w:noProof/>
+          <w:lang w:eastAsia="ja-JP"/>
+        </w:rPr>
+        <w:drawing>
+          <wp:inline distT="0" distB="0" distL="0" distR="0" wp14:anchorId="1CF1532A" wp14:editId="711035C4">
+            <wp:extent cx="3307094" cy="3307094"/>
+            <wp:effectExtent l="0" t="0" r="7620" b="7620"/>
+            <wp:docPr id="5" name="Picture 5" descr="http://www.instock.pk/media/catalog/product/cache/8/image/9df78eab33525d08d6e5fb8d27136e95/9/-/9-axis_electronic_compass_accelerometer_gyroscope_module_gy-9150_mpu_9150_.jpg"/>
+            <wp:cNvGraphicFramePr>
+              <a:graphicFrameLocks xmlns:a="http://schemas.openxmlformats.org/drawingml/2006/main" noChangeAspect="1"/>
+            </wp:cNvGraphicFramePr>
+            <a:graphic xmlns:a="http://schemas.openxmlformats.org/drawingml/2006/main">
+              <a:graphicData uri="http://schemas.openxmlformats.org/drawingml/2006/picture">
+                <pic:pic xmlns:pic="http://schemas.openxmlformats.org/drawingml/2006/picture">
+                  <pic:nvPicPr>
+                    <pic:cNvPr id="0" name="Picture 1" descr="http://www.instock.pk/media/catalog/product/cache/8/image/9df78eab33525d08d6e5fb8d27136e95/9/-/9-axis_electronic_compass_accelerometer_gyroscope_module_gy-9150_mpu_9150_.jpg"/>
+                    <pic:cNvPicPr>
+                      <a:picLocks noChangeAspect="1" noChangeArrowheads="1"/>
+                    </pic:cNvPicPr>
+                  </pic:nvPicPr>
+                  <pic:blipFill>
+                    <a:blip r:embed="rId20">
+                      <a:extLst>
+                        <a:ext uri="{28A0092B-C50C-407E-A947-70E740481C1C}">
+                          <a14:useLocalDpi xmlns:a14="http://schemas.microsoft.com/office/drawing/2010/main" val="0"/>
+                        </a:ext>
+                      </a:extLst>
+                    </a:blip>
+                    <a:srcRect/>
+                    <a:stretch>
+                      <a:fillRect/>
+                    </a:stretch>
+                  </pic:blipFill>
+                  <pic:spPr bwMode="auto">
+                    <a:xfrm>
+                      <a:off x="0" y="0"/>
+                      <a:ext cx="3315268" cy="3315268"/>
+                    </a:xfrm>
+                    <a:prstGeom prst="rect">
+                      <a:avLst/>
+                    </a:prstGeom>
+                    <a:noFill/>
+                    <a:ln>
+                      <a:noFill/>
+                    </a:ln>
+                  </pic:spPr>
+                </pic:pic>
+              </a:graphicData>
+            </a:graphic>
+          </wp:inline>
+        </w:drawing>
+      </w:r>
+    </w:p>
+    <w:p>
+      <w:r>
+        <w:rPr>
+          <w:b/>
+        </w:rPr>
+        <w:t>MPU-9150</w:t>
+      </w:r>
+      <w:r>
+        <w:t xml:space="preserve"> is the world’s first nine-axis Motion Tracking components designed for low-power, low-cost, high-performance consumer electronics products as smart phones, tablet, wearable sensors and other devices.</w:t>
+      </w:r>
+    </w:p>
+    <w:p>
+      <w:r>
+        <w:rPr>
+          <w:b/>
+        </w:rPr>
+        <w:t>GY-9150</w:t>
+      </w:r>
+      <w:r>
+        <w:t xml:space="preserve"> Module integrates </w:t>
+      </w:r>
+      <w:r>
+        <w:rPr>
+          <w:b/>
+        </w:rPr>
+        <w:t>MPU6050</w:t>
+      </w:r>
+      <w:r>
+        <w:t xml:space="preserve"> (three-axis gyroscope + tri-axial accelerometer) and </w:t>
+      </w:r>
+      <w:r>
+        <w:rPr>
+          <w:b/>
+        </w:rPr>
+        <w:t>AK8975</w:t>
+      </w:r>
+      <w:r>
+        <w:t xml:space="preserve"> three-axis digital electronic compass on one chip, simplifying the hardware circuit, reducing the PCB size. In addition, it contains a DMP (Digital Motion Processor) that can process 9-axis sensor component fusion algorithms and a run-time calibration firmware. GY-9150 Module can help customers eliminate troubles of signals-regulating, combining fusion algorithms technology and factory calibration when choosing different brands of Motion Tracking components.</w:t>
+      </w:r>
+    </w:p>
+    <w:p>
+      <w:r>
+        <w:t>Feature:</w:t>
+      </w:r>
+    </w:p>
+    <w:p>
+      <w:pPr>
+        <w:pStyle w:val="ListParagraph"/>
+        <w:numPr>
+          <w:ilvl w:val="0"/>
+          <w:numId w:val="11"/>
+        </w:numPr>
+      </w:pPr>
+      <w:r>
+        <w:t>Operating Voltage: 2.375V - 3.46V</w:t>
+      </w:r>
+    </w:p>
+    <w:p>
+      <w:pPr>
+        <w:pStyle w:val="ListParagraph"/>
+        <w:numPr>
+          <w:ilvl w:val="0"/>
+          <w:numId w:val="11"/>
+        </w:numPr>
+      </w:pPr>
+      <w:r>
+        <w:t>Internal 16bit ADC 16-Bit Data Output</w:t>
+      </w:r>
+    </w:p>
+    <w:p>
+      <w:pPr>
+        <w:pStyle w:val="ListParagraph"/>
+        <w:numPr>
+          <w:ilvl w:val="0"/>
+          <w:numId w:val="11"/>
+        </w:numPr>
+      </w:pPr>
+      <w:r>
+        <w:t>Gyro Range: ±250 ±500 ±1000 ±2000°/s</w:t>
+      </w:r>
+    </w:p>
+    <w:p>
+      <w:pPr>
+        <w:pStyle w:val="ListParagraph"/>
+        <w:numPr>
+          <w:ilvl w:val="0"/>
+          <w:numId w:val="11"/>
+        </w:numPr>
+      </w:pPr>
+      <w:r>
+        <w:t>Acceleration Range: ±2g ±4g ±8g ±16g</w:t>
+      </w:r>
+    </w:p>
+    <w:p>
+      <w:pPr>
+        <w:pStyle w:val="ListParagraph"/>
+        <w:numPr>
+          <w:ilvl w:val="0"/>
+          <w:numId w:val="11"/>
+        </w:numPr>
+      </w:pPr>
+      <w:r>
+        <w:t>Communication: I2C Protocol Standard</w:t>
+      </w:r>
+    </w:p>
+    <w:p>
+      <w:pPr>
+        <w:pStyle w:val="ListParagraph"/>
+        <w:numPr>
+          <w:ilvl w:val="0"/>
+          <w:numId w:val="11"/>
+        </w:numPr>
+      </w:pPr>
+      <w:r>
+        <w:t>Digital Motion Processing™ (DMP™) Engine</w:t>
+      </w:r>
+    </w:p>
+    <w:p>
+      <w:pPr>
+        <w:pStyle w:val="ListParagraph"/>
+        <w:numPr>
+          <w:ilvl w:val="0"/>
+          <w:numId w:val="11"/>
+        </w:numPr>
+      </w:pPr>
+      <w:r>
+        <w:t>Embedded Calibration Algorithms</w:t>
+      </w:r>
+    </w:p>
+    <w:p>
+      <w:pPr>
+        <w:pStyle w:val="ListParagraph"/>
+        <w:numPr>
+          <w:ilvl w:val="0"/>
+          <w:numId w:val="11"/>
+        </w:numPr>
+      </w:pPr>
+      <w:r>
+        <w:t>Digital Output Temperature Sensor</w:t>
+      </w:r>
+    </w:p>
+    <w:p>
+      <w:pPr>
+        <w:pStyle w:val="ListParagraph"/>
+        <w:numPr>
+          <w:ilvl w:val="0"/>
+          <w:numId w:val="11"/>
+        </w:numPr>
+      </w:pPr>
+      <w:r>
+        <w:t>3-Axis Digital Compass AK8975</w:t>
+      </w:r>
+    </w:p>
+    <w:p>
+      <w:pPr>
+        <w:pStyle w:val="ListParagraph"/>
+        <w:numPr>
+          <w:ilvl w:val="0"/>
+          <w:numId w:val="11"/>
+        </w:numPr>
+      </w:pPr>
+      <w:r>
+        <w:t>Internal 13bit ADC for the compass</w:t>
+      </w:r>
+    </w:p>
+    <w:p>
+      <w:pPr>
+        <w:pStyle w:val="Heading5"/>
+        <w:numPr>
+          <w:ilvl w:val="0"/>
+          <w:numId w:val="8"/>
+        </w:numPr>
+      </w:pPr>
+      <w:r>
+        <w:lastRenderedPageBreak/>
+        <w:t>Vibration Motor</w:t>
+      </w:r>
+    </w:p>
+    <w:p>
+      <w:pPr>
+        <w:jc w:val="center"/>
+      </w:pPr>
+      <w:r>
+        <w:rPr>
+          <w:noProof/>
+          <w:lang w:eastAsia="ja-JP"/>
+        </w:rPr>
+        <w:drawing>
+          <wp:inline distT="0" distB="0" distL="0" distR="0" wp14:anchorId="15EB934C" wp14:editId="097E7E17">
+            <wp:extent cx="1857983" cy="1857983"/>
+            <wp:effectExtent l="0" t="0" r="9525" b="9525"/>
+            <wp:docPr id="6" name="Picture 6"/>
+            <wp:cNvGraphicFramePr>
+              <a:graphicFrameLocks xmlns:a="http://schemas.openxmlformats.org/drawingml/2006/main" noChangeAspect="1"/>
+            </wp:cNvGraphicFramePr>
+            <a:graphic xmlns:a="http://schemas.openxmlformats.org/drawingml/2006/main">
+              <a:graphicData uri="http://schemas.openxmlformats.org/drawingml/2006/picture">
+                <pic:pic xmlns:pic="http://schemas.openxmlformats.org/drawingml/2006/picture">
+                  <pic:nvPicPr>
+                    <pic:cNvPr id="6" name="download.jpg"/>
+                    <pic:cNvPicPr/>
+                  </pic:nvPicPr>
+                  <pic:blipFill>
+                    <a:blip r:embed="rId21" cstate="print">
+                      <a:extLst>
+                        <a:ext uri="{28A0092B-C50C-407E-A947-70E740481C1C}">
+                          <a14:useLocalDpi xmlns:a14="http://schemas.microsoft.com/office/drawing/2010/main" val="0"/>
+                        </a:ext>
+                      </a:extLst>
+                    </a:blip>
+                    <a:stretch>
+                      <a:fillRect/>
+                    </a:stretch>
+                  </pic:blipFill>
+                  <pic:spPr>
+                    <a:xfrm flipH="1">
+                      <a:off x="0" y="0"/>
+                      <a:ext cx="1876456" cy="1876456"/>
+                    </a:xfrm>
+                    <a:prstGeom prst="rect">
+                      <a:avLst/>
+                    </a:prstGeom>
+                  </pic:spPr>
+                </pic:pic>
+              </a:graphicData>
+            </a:graphic>
+          </wp:inline>
+        </w:drawing>
+      </w:r>
+    </w:p>
+    <w:p>
+      <w:r>
+        <w:t xml:space="preserve">The small, convenient motor, can be found in mobile phone. </w:t>
+      </w:r>
+    </w:p>
+    <w:p>
+      <w:pPr>
+        <w:pStyle w:val="ListParagraph"/>
+        <w:numPr>
+          <w:ilvl w:val="0"/>
+          <w:numId w:val="12"/>
+        </w:numPr>
+      </w:pPr>
+      <w:r>
+        <w:t>O</w:t>
+      </w:r>
+      <w:r>
+        <w:t>perating voltage</w:t>
+      </w:r>
+      <w:r>
+        <w:t>: 1.8 – 6V (best at 3V).</w:t>
+      </w:r>
+    </w:p>
+    <w:p>
+      <w:pPr>
+        <w:pStyle w:val="ListParagraph"/>
+        <w:numPr>
+          <w:ilvl w:val="0"/>
+          <w:numId w:val="12"/>
+        </w:numPr>
+      </w:pPr>
+      <w:r>
+        <w:t>Speed: 6000 rpm at 3V.</w:t>
+      </w:r>
+    </w:p>
+    <w:p>
+      <w:pPr>
+        <w:pStyle w:val="ListParagraph"/>
+        <w:numPr>
+          <w:ilvl w:val="0"/>
+          <w:numId w:val="12"/>
+        </w:numPr>
+      </w:pPr>
+      <w:r>
+        <w:t>Diameter of the pendulum</w:t>
+      </w:r>
+      <w:r>
+        <w:t>: 5mm</w:t>
+      </w:r>
+    </w:p>
+    <w:p>
+      <w:pPr>
+        <w:pStyle w:val="ListParagraph"/>
+        <w:numPr>
+          <w:ilvl w:val="0"/>
+          <w:numId w:val="12"/>
+        </w:numPr>
+      </w:pPr>
+      <w:r>
+        <w:t>E</w:t>
+      </w:r>
+      <w:r>
+        <w:t>ngine size</w:t>
+      </w:r>
+      <w:r>
+        <w:t>: 4.7 * 9mm</w:t>
+      </w:r>
+    </w:p>
+    <w:p>
+      <w:pPr>
+        <w:pStyle w:val="ListParagraph"/>
+        <w:numPr>
+          <w:ilvl w:val="0"/>
+          <w:numId w:val="12"/>
+        </w:numPr>
+      </w:pPr>
+      <w:r>
+        <w:t>Total size: 12mm</w:t>
+      </w:r>
+    </w:p>
+    <w:p>
+      <w:pPr>
+        <w:pStyle w:val="Heading5"/>
+        <w:numPr>
+          <w:ilvl w:val="0"/>
+          <w:numId w:val="8"/>
+        </w:numPr>
+      </w:pPr>
+      <w:r>
+        <w:t>Electrode and Cable</w:t>
+      </w:r>
+    </w:p>
+    <w:p>
+      <w:pPr>
+        <w:jc w:val="center"/>
+      </w:pPr>
+      <w:r>
+        <w:rPr>
+          <w:noProof/>
+          <w:lang w:eastAsia="ja-JP"/>
+        </w:rPr>
+        <w:drawing>
+          <wp:inline distT="0" distB="0" distL="0" distR="0" wp14:anchorId="54B7E3AA" wp14:editId="2DA5CA26">
+            <wp:extent cx="4747260" cy="1186815"/>
+            <wp:effectExtent l="0" t="0" r="0" b="0"/>
+            <wp:docPr id="7" name="Picture 7" descr="https://mechail.files.wordpress.com/2013/04/electrodecable_3leadsnapconnector_audiojack.jpg"/>
+            <wp:cNvGraphicFramePr>
+              <a:graphicFrameLocks xmlns:a="http://schemas.openxmlformats.org/drawingml/2006/main" noChangeAspect="1"/>
+            </wp:cNvGraphicFramePr>
+            <a:graphic xmlns:a="http://schemas.openxmlformats.org/drawingml/2006/main">
+              <a:graphicData uri="http://schemas.openxmlformats.org/drawingml/2006/picture">
+                <pic:pic xmlns:pic="http://schemas.openxmlformats.org/drawingml/2006/picture">
+                  <pic:nvPicPr>
+                    <pic:cNvPr id="0" name="Picture 3" descr="https://mechail.files.wordpress.com/2013/04/electrodecable_3leadsnapconnector_audiojack.jpg"/>
+                    <pic:cNvPicPr>
+                      <a:picLocks noChangeAspect="1" noChangeArrowheads="1"/>
+                    </pic:cNvPicPr>
+                  </pic:nvPicPr>
+                  <pic:blipFill>
+                    <a:blip r:embed="rId22">
+                      <a:extLst>
+                        <a:ext uri="{28A0092B-C50C-407E-A947-70E740481C1C}">
+                          <a14:useLocalDpi xmlns:a14="http://schemas.microsoft.com/office/drawing/2010/main" val="0"/>
+                        </a:ext>
+                      </a:extLst>
+                    </a:blip>
+                    <a:srcRect/>
+                    <a:stretch>
+                      <a:fillRect/>
+                    </a:stretch>
+                  </pic:blipFill>
+                  <pic:spPr bwMode="auto">
+                    <a:xfrm>
+                      <a:off x="0" y="0"/>
+                      <a:ext cx="4747260" cy="1186815"/>
+                    </a:xfrm>
+                    <a:prstGeom prst="rect">
+                      <a:avLst/>
+                    </a:prstGeom>
+                    <a:noFill/>
+                    <a:ln>
+                      <a:noFill/>
+                    </a:ln>
+                  </pic:spPr>
+                </pic:pic>
+              </a:graphicData>
+            </a:graphic>
+          </wp:inline>
+        </w:drawing>
+      </w:r>
+    </w:p>
+    <w:p>
+      <w:r>
+        <w:t>These cables feature 3.5mm Audio plug connectors with snap style receptacles. 24 inch length leads. These are intended to replace the cables that came with your sensor.</w:t>
+      </w:r>
+    </w:p>
+    <w:p>
+      <w:r>
+        <w:t>Features:</w:t>
+      </w:r>
+    </w:p>
+    <w:p>
+      <w:pPr>
+        <w:pStyle w:val="ListParagraph"/>
+        <w:numPr>
+          <w:ilvl w:val="0"/>
+          <w:numId w:val="14"/>
+        </w:numPr>
+      </w:pPr>
+      <w:r>
+        <w:t>24 inch cable leads</w:t>
+      </w:r>
+    </w:p>
+    <w:p>
+      <w:pPr>
+        <w:pStyle w:val="ListParagraph"/>
+        <w:numPr>
+          <w:ilvl w:val="0"/>
+          <w:numId w:val="14"/>
+        </w:numPr>
+      </w:pPr>
+      <w:r>
+        <w:t>3.5mm Audio plug style connection</w:t>
+      </w:r>
+    </w:p>
+    <w:p>
+      <w:pPr>
+        <w:pStyle w:val="Heading5"/>
+        <w:numPr>
+          <w:ilvl w:val="0"/>
+          <w:numId w:val="8"/>
+        </w:numPr>
+      </w:pPr>
+      <w:r>
+        <w:lastRenderedPageBreak/>
+        <w:t>CC2650 Launchpad XL</w:t>
+      </w:r>
+    </w:p>
+    <w:p>
+      <w:pPr>
+        <w:jc w:val="center"/>
+      </w:pPr>
+      <w:r>
+        <w:rPr>
+          <w:noProof/>
+          <w:lang w:eastAsia="ja-JP"/>
+        </w:rPr>
+        <w:drawing>
+          <wp:inline distT="0" distB="0" distL="0" distR="0" wp14:anchorId="4C48E208" wp14:editId="231418A9">
+            <wp:extent cx="4322285" cy="2772383"/>
+            <wp:effectExtent l="0" t="0" r="2540" b="9525"/>
+            <wp:docPr id="8" name="Picture 8" descr="CC2650 Launchpad Evaluation Board"/>
+            <wp:cNvGraphicFramePr>
+              <a:graphicFrameLocks xmlns:a="http://schemas.openxmlformats.org/drawingml/2006/main" noChangeAspect="1"/>
+            </wp:cNvGraphicFramePr>
+            <a:graphic xmlns:a="http://schemas.openxmlformats.org/drawingml/2006/main">
+              <a:graphicData uri="http://schemas.openxmlformats.org/drawingml/2006/picture">
+                <pic:pic xmlns:pic="http://schemas.openxmlformats.org/drawingml/2006/picture">
+                  <pic:nvPicPr>
+                    <pic:cNvPr id="0" name="Picture 5" descr="CC2650 Launchpad Evaluation Board"/>
+                    <pic:cNvPicPr>
+                      <a:picLocks noChangeAspect="1" noChangeArrowheads="1"/>
+                    </pic:cNvPicPr>
+                  </pic:nvPicPr>
+                  <pic:blipFill>
+                    <a:blip r:embed="rId23">
+                      <a:extLst>
+                        <a:ext uri="{28A0092B-C50C-407E-A947-70E740481C1C}">
+                          <a14:useLocalDpi xmlns:a14="http://schemas.microsoft.com/office/drawing/2010/main" val="0"/>
+                        </a:ext>
+                      </a:extLst>
+                    </a:blip>
+                    <a:srcRect/>
+                    <a:stretch>
+                      <a:fillRect/>
+                    </a:stretch>
+                  </pic:blipFill>
+                  <pic:spPr bwMode="auto">
+                    <a:xfrm>
+                      <a:off x="0" y="0"/>
+                      <a:ext cx="4331640" cy="2778383"/>
+                    </a:xfrm>
+                    <a:prstGeom prst="rect">
+                      <a:avLst/>
+                    </a:prstGeom>
+                    <a:noFill/>
+                    <a:ln>
+                      <a:noFill/>
+                    </a:ln>
+                  </pic:spPr>
+                </pic:pic>
+              </a:graphicData>
+            </a:graphic>
+          </wp:inline>
+        </w:drawing>
+      </w:r>
+    </w:p>
+    <w:p>
+      <w:pPr>
+        <w:rPr>
+          <w:rFonts w:ascii="Arial" w:hAnsi="Arial" w:cs="Arial"/>
+          <w:color w:val="555555"/>
+          <w:sz w:val="21"/>
+          <w:szCs w:val="21"/>
+        </w:rPr>
+      </w:pPr>
+      <w:r>
+        <w:t xml:space="preserve">The CC2650 </w:t>
+      </w:r>
+      <w:proofErr w:type="spellStart"/>
+      <w:r>
+        <w:t>LaunchPad</w:t>
+      </w:r>
+      <w:proofErr w:type="spellEnd"/>
+      <w:r>
+        <w:t xml:space="preserve"> kit supports programming and debugging from Code Composer Studio™ and IAR Embedded Workbench® integrated development environments (IDEs).</w:t>
+      </w:r>
+      <w:r>
+        <w:t xml:space="preserve"> S</w:t>
+      </w:r>
+      <w:r>
+        <w:rPr>
+          <w:rFonts w:ascii="Arial" w:hAnsi="Arial" w:cs="Arial"/>
+          <w:color w:val="555555"/>
+          <w:sz w:val="21"/>
+          <w:szCs w:val="21"/>
+        </w:rPr>
+        <w:t xml:space="preserve">ave time and production cost by quickly prototyping your system with the </w:t>
+      </w:r>
+      <w:proofErr w:type="spellStart"/>
+      <w:r>
+        <w:rPr>
+          <w:rFonts w:ascii="Arial" w:hAnsi="Arial" w:cs="Arial"/>
+          <w:color w:val="555555"/>
+          <w:sz w:val="21"/>
+          <w:szCs w:val="21"/>
+        </w:rPr>
+        <w:t>LaunchPad</w:t>
+      </w:r>
+      <w:proofErr w:type="spellEnd"/>
+      <w:r>
+        <w:rPr>
+          <w:rFonts w:ascii="Arial" w:hAnsi="Arial" w:cs="Arial"/>
+          <w:color w:val="555555"/>
+          <w:sz w:val="21"/>
+          <w:szCs w:val="21"/>
+        </w:rPr>
+        <w:t xml:space="preserve"> kit I/O connectors that allow for quick interfacing to a variety of evaluation modules (EVMs) and </w:t>
+      </w:r>
+      <w:proofErr w:type="spellStart"/>
+      <w:r>
+        <w:rPr>
+          <w:rFonts w:ascii="Arial" w:hAnsi="Arial" w:cs="Arial"/>
+          <w:color w:val="555555"/>
+          <w:sz w:val="21"/>
+          <w:szCs w:val="21"/>
+        </w:rPr>
+        <w:t>BoosterPack</w:t>
+      </w:r>
+      <w:proofErr w:type="spellEnd"/>
+      <w:r>
+        <w:rPr>
+          <w:rFonts w:ascii="Arial" w:hAnsi="Arial" w:cs="Arial"/>
+          <w:color w:val="555555"/>
+          <w:sz w:val="21"/>
+          <w:szCs w:val="21"/>
+        </w:rPr>
+        <w:t xml:space="preserve">™ plug-in </w:t>
+      </w:r>
+      <w:proofErr w:type="gramStart"/>
+      <w:r>
+        <w:rPr>
+          <w:rFonts w:ascii="Arial" w:hAnsi="Arial" w:cs="Arial"/>
+          <w:color w:val="555555"/>
+          <w:sz w:val="21"/>
+          <w:szCs w:val="21"/>
+        </w:rPr>
+        <w:t>modules.</w:t>
+      </w:r>
+      <w:proofErr w:type="gramEnd"/>
+    </w:p>
+    <w:p>
+      <w:pPr>
+        <w:rPr>
+          <w:rStyle w:val="apple-converted-space"/>
+          <w:rFonts w:ascii="Arial" w:hAnsi="Arial" w:cs="Arial"/>
+          <w:color w:val="555555"/>
+          <w:sz w:val="21"/>
+          <w:szCs w:val="21"/>
+        </w:rPr>
+      </w:pPr>
+      <w:r>
+        <w:rPr>
+          <w:noProof/>
+          <w:lang w:eastAsia="ja-JP"/>
+        </w:rPr>
+        <w:drawing>
+          <wp:inline distT="0" distB="0" distL="0" distR="0" wp14:anchorId="5502D75F" wp14:editId="690D3864">
+            <wp:extent cx="5943600" cy="2032000"/>
+            <wp:effectExtent l="0" t="0" r="0" b="6350"/>
+            <wp:docPr id="9" name="Picture 9"/>
+            <wp:cNvGraphicFramePr>
+              <a:graphicFrameLocks xmlns:a="http://schemas.openxmlformats.org/drawingml/2006/main" noChangeAspect="1"/>
+            </wp:cNvGraphicFramePr>
+            <a:graphic xmlns:a="http://schemas.openxmlformats.org/drawingml/2006/main">
+              <a:graphicData uri="http://schemas.openxmlformats.org/drawingml/2006/picture">
+                <pic:pic xmlns:pic="http://schemas.openxmlformats.org/drawingml/2006/picture">
+                  <pic:nvPicPr>
+                    <pic:cNvPr id="1" name=""/>
+                    <pic:cNvPicPr/>
+                  </pic:nvPicPr>
+                  <pic:blipFill>
+                    <a:blip r:embed="rId24"/>
+                    <a:stretch>
+                      <a:fillRect/>
+                    </a:stretch>
+                  </pic:blipFill>
+                  <pic:spPr>
+                    <a:xfrm>
+                      <a:off x="0" y="0"/>
+                      <a:ext cx="5943600" cy="2032000"/>
+                    </a:xfrm>
+                    <a:prstGeom prst="rect">
+                      <a:avLst/>
+                    </a:prstGeom>
+                  </pic:spPr>
+                </pic:pic>
+              </a:graphicData>
+            </a:graphic>
+          </wp:inline>
+        </w:drawing>
+      </w:r>
+    </w:p>
+    <w:p>
+      <w:pPr>
+        <w:rPr>
+          <w:rStyle w:val="apple-converted-space"/>
+          <w:rFonts w:ascii="Arial" w:hAnsi="Arial" w:cs="Arial"/>
+          <w:color w:val="555555"/>
+          <w:sz w:val="21"/>
+          <w:szCs w:val="21"/>
+        </w:rPr>
+      </w:pPr>
+      <w:r>
+        <w:rPr>
+          <w:rStyle w:val="apple-converted-space"/>
+          <w:rFonts w:ascii="Arial" w:hAnsi="Arial" w:cs="Arial"/>
+          <w:color w:val="555555"/>
+          <w:sz w:val="21"/>
+          <w:szCs w:val="21"/>
+        </w:rPr>
+        <w:t>Feature:</w:t>
+      </w:r>
+    </w:p>
+    <w:p>
+      <w:pPr>
+        <w:pStyle w:val="ListParagraph"/>
+        <w:numPr>
+          <w:ilvl w:val="0"/>
+          <w:numId w:val="13"/>
+        </w:numPr>
+      </w:pPr>
+      <w:r>
+        <w:t xml:space="preserve">Connect your </w:t>
+      </w:r>
+      <w:proofErr w:type="spellStart"/>
+      <w:r>
+        <w:t>LaunchPad</w:t>
+      </w:r>
+      <w:proofErr w:type="spellEnd"/>
+      <w:r>
+        <w:t xml:space="preserve"> kit to the cloud with Bluetooth Smart on your smartphone.</w:t>
+      </w:r>
+    </w:p>
+    <w:p>
+      <w:pPr>
+        <w:pStyle w:val="ListParagraph"/>
+        <w:numPr>
+          <w:ilvl w:val="0"/>
+          <w:numId w:val="13"/>
+        </w:numPr>
+      </w:pPr>
+      <w:r>
+        <w:t xml:space="preserve">Access all I/O signals with the </w:t>
+      </w:r>
+      <w:proofErr w:type="spellStart"/>
+      <w:r>
+        <w:t>BoosterPack</w:t>
+      </w:r>
+      <w:proofErr w:type="spellEnd"/>
+      <w:r>
+        <w:t xml:space="preserve"> plug-in modules I/O interface.</w:t>
+      </w:r>
+    </w:p>
+    <w:p>
+      <w:pPr>
+        <w:pStyle w:val="ListParagraph"/>
+        <w:numPr>
+          <w:ilvl w:val="0"/>
+          <w:numId w:val="13"/>
+        </w:numPr>
+      </w:pPr>
+      <w:r>
+        <w:t>On-board emulator with a USB serial port gets you started with instant code development.</w:t>
+      </w:r>
+    </w:p>
+    <w:p>
+      <w:pPr>
+        <w:pStyle w:val="ListParagraph"/>
+        <w:numPr>
+          <w:ilvl w:val="0"/>
+          <w:numId w:val="13"/>
+        </w:numPr>
+      </w:pPr>
+      <w:r>
+        <w:t xml:space="preserve">Upgrade the </w:t>
+      </w:r>
+      <w:proofErr w:type="spellStart"/>
+      <w:r>
+        <w:t>LaunchPad</w:t>
+      </w:r>
+      <w:proofErr w:type="spellEnd"/>
+      <w:r>
+        <w:t xml:space="preserve"> kit firmware over-the-air from the </w:t>
+      </w:r>
+      <w:proofErr w:type="spellStart"/>
+      <w:r>
+        <w:t>SimpleLink</w:t>
+      </w:r>
+      <w:proofErr w:type="spellEnd"/>
+      <w:r>
+        <w:t xml:space="preserve"> Starter app.</w:t>
+      </w:r>
+    </w:p>
+    <w:p>
+      <w:pPr>
+        <w:pStyle w:val="ListParagraph"/>
+        <w:numPr>
+          <w:ilvl w:val="0"/>
+          <w:numId w:val="13"/>
+        </w:numPr>
+      </w:pPr>
+      <w:r>
+        <w:t>Code Composer Studio IDE full license included.</w:t>
+      </w:r>
+    </w:p>
+    <w:p>
+      <w:pPr>
+        <w:pStyle w:val="ListParagraph"/>
+        <w:numPr>
+          <w:ilvl w:val="0"/>
+          <w:numId w:val="13"/>
+        </w:numPr>
+      </w:pPr>
+      <w:r>
+        <w:t>Includes 1 MB external Flash for support of multiple protocols or storing user data.</w:t>
+      </w:r>
+    </w:p>
+    <w:p>
+      <w:pPr>
+        <w:pStyle w:val="ListParagraph"/>
+        <w:numPr>
+          <w:ilvl w:val="0"/>
+          <w:numId w:val="13"/>
+        </w:numPr>
+      </w:pPr>
+      <w:r>
+        <w:t xml:space="preserve">Up to 5 </w:t>
+      </w:r>
+      <w:proofErr w:type="spellStart"/>
+      <w:r>
+        <w:t>dBm</w:t>
+      </w:r>
+      <w:proofErr w:type="spellEnd"/>
+      <w:r>
+        <w:t xml:space="preserve"> output power.</w:t>
+      </w:r>
+    </w:p>
+    <w:p>
+      <w:pPr>
+        <w:pStyle w:val="ListParagraph"/>
+        <w:numPr>
+          <w:ilvl w:val="0"/>
+          <w:numId w:val="13"/>
+        </w:numPr>
+      </w:pPr>
+      <w:r>
+        <w:t xml:space="preserve">Optional Sharp® Memory LCD </w:t>
+      </w:r>
+      <w:proofErr w:type="spellStart"/>
+      <w:r>
+        <w:t>BoosterPack</w:t>
+      </w:r>
+      <w:proofErr w:type="spellEnd"/>
+      <w:r>
+        <w:t xml:space="preserve"> plug-in module support.</w:t>
+      </w:r>
+    </w:p>
+    <w:p>
+      <w:pPr>
+        <w:pStyle w:val="Heading4"/>
+      </w:pPr>
+      <w:r>
+        <w:lastRenderedPageBreak/>
+        <w:t>3.2.1.3 Communication Protocol</w:t>
+      </w:r>
+    </w:p>
+    <w:p>
+      <w:pPr>
+        <w:pStyle w:val="ListParagraph"/>
+        <w:numPr>
+          <w:ilvl w:val="0"/>
+          <w:numId w:val="15"/>
+        </w:numPr>
+      </w:pPr>
+      <w:r>
+        <w:t xml:space="preserve">Use Bluetooth 4.0 low energy protocol for communication between the armbands with the </w:t>
+      </w:r>
+      <w:r>
+        <w:t>window</w:t>
+      </w:r>
+      <w:r>
+        <w:t xml:space="preserve"> application</w:t>
+      </w:r>
+      <w:r>
+        <w:t>.</w:t>
+      </w:r>
+    </w:p>
+    <w:p>
+      <w:pPr>
+        <w:pStyle w:val="ListParagraph"/>
+        <w:numPr>
+          <w:ilvl w:val="0"/>
+          <w:numId w:val="15"/>
+        </w:numPr>
+      </w:pPr>
+      <w:r>
+        <w:t>Use I2C protocol for communication between CC2650 and MPU9150.</w:t>
+      </w:r>
+    </w:p>
+    <w:p>
+      <w:pPr>
         <w:pStyle w:val="Heading3"/>
       </w:pPr>
       <w:r>
         <w:t>3.2.2 Non-functional Requirement</w:t>
       </w:r>
     </w:p>
-    <w:p/>
     <w:p>
       <w:pPr>
-        <w:pStyle w:val="Heading2"/>
-      </w:pPr>
-      <w:r>
-        <w:t>3.3 Conceptual Diagram</w:t>
-      </w:r>
+        <w:pStyle w:val="Heading4"/>
+      </w:pPr>
+      <w:r>
+        <w:t>Usability</w:t>
+      </w:r>
+    </w:p>
+    <w:p>
+      <w:pPr>
+        <w:pStyle w:val="Heading5"/>
+      </w:pPr>
+      <w:r>
+        <w:t>Training and Learning</w:t>
+      </w:r>
+    </w:p>
+    <w:p>
+      <w:pPr>
+        <w:pStyle w:val="ListParagraph"/>
+        <w:numPr>
+          <w:ilvl w:val="0"/>
+          <w:numId w:val="17"/>
+        </w:numPr>
+      </w:pPr>
+      <w:r>
+        <w:t>The system is intuitive and easy to use. The basic skills needed to surf and basic interact with the window application, basically is clicking to choose.</w:t>
+      </w:r>
+    </w:p>
+    <w:p>
+      <w:pPr>
+        <w:pStyle w:val="ListParagraph"/>
+        <w:numPr>
+          <w:ilvl w:val="0"/>
+          <w:numId w:val="17"/>
+        </w:numPr>
+      </w:pPr>
+      <w:r>
+        <w:t>System also provides user GUI with instruction step by step follow with picture and videos.</w:t>
+      </w:r>
+    </w:p>
+    <w:p>
+      <w:pPr>
+        <w:pStyle w:val="Heading5"/>
+      </w:pPr>
+      <w:r>
+        <w:t>Graphic User Interfaces</w:t>
+      </w:r>
+    </w:p>
+    <w:p>
+      <w:pPr>
+        <w:pStyle w:val="ListParagraph"/>
+        <w:numPr>
+          <w:ilvl w:val="0"/>
+          <w:numId w:val="16"/>
+        </w:numPr>
+      </w:pPr>
+      <w:r>
+        <w:t>All the texts, labels, alerts and messages will be written in English</w:t>
+      </w:r>
+      <w:r>
+        <w:t>.</w:t>
+      </w:r>
+    </w:p>
+    <w:p>
+      <w:pPr>
+        <w:pStyle w:val="Heading4"/>
+      </w:pPr>
+      <w:r>
+        <w:t>Reliability</w:t>
+      </w:r>
+    </w:p>
+    <w:p>
+      <w:pPr>
+        <w:pStyle w:val="Heading5"/>
+      </w:pPr>
+      <w:r>
+        <w:t>Availability</w:t>
+      </w:r>
+    </w:p>
+    <w:p>
+      <w:r>
+        <w:t>The system is available 24 * 7, for 365 day year, less the downtime due to maintain of the system.</w:t>
+      </w:r>
+    </w:p>
+    <w:p>
+      <w:pPr>
+        <w:pStyle w:val="Heading5"/>
+      </w:pPr>
+      <w:r>
+        <w:t>Mean time between failures</w:t>
+      </w:r>
+    </w:p>
+    <w:p>
+      <w:r>
+        <w:t>10000 hour.</w:t>
+      </w:r>
+    </w:p>
+    <w:p>
+      <w:pPr>
+        <w:pStyle w:val="Heading5"/>
+      </w:pPr>
+      <w:r>
+        <w:t>Mean time to repair</w:t>
+      </w:r>
+    </w:p>
+    <w:p>
+      <w:r>
+        <w:t>Support team will provide solution handle the error and solve it in short time.</w:t>
+      </w:r>
+    </w:p>
+    <w:p>
+      <w:pPr>
+        <w:pStyle w:val="Heading5"/>
+      </w:pPr>
+      <w:r>
+        <w:t>Accuracy</w:t>
+      </w:r>
+    </w:p>
+    <w:p>
+      <w:r>
+        <w:t>In desire, 90% of user gesture can be recognize precisely.</w:t>
+      </w:r>
+    </w:p>
+    <w:p>
+      <w:pPr>
+        <w:pStyle w:val="Heading4"/>
+      </w:pPr>
+      <w:r>
+        <w:t>Performance</w:t>
+      </w:r>
+    </w:p>
+    <w:p>
+      <w:pPr>
+        <w:pStyle w:val="Heading5"/>
+      </w:pPr>
+      <w:r>
+        <w:t>Response time</w:t>
+      </w:r>
+    </w:p>
+    <w:p>
+      <w:pPr>
+        <w:pStyle w:val="ListParagraph"/>
+        <w:numPr>
+          <w:ilvl w:val="0"/>
+          <w:numId w:val="16"/>
+        </w:numPr>
+      </w:pPr>
+      <w:r>
+        <w:t>The maximum response time for system to realize user gesture is 1 minute.</w:t>
+      </w:r>
+    </w:p>
+    <w:p>
+      <w:pPr>
+        <w:pStyle w:val="Heading5"/>
+      </w:pPr>
+      <w:r>
+        <w:t>Throughput</w:t>
+      </w:r>
+    </w:p>
+    <w:p>
+      <w:pPr>
+        <w:pStyle w:val="ListParagraph"/>
+        <w:numPr>
+          <w:ilvl w:val="0"/>
+          <w:numId w:val="16"/>
+        </w:numPr>
+      </w:pPr>
+      <w:r>
+        <w:t>The arm band can send 10 EMG data per second.</w:t>
+      </w:r>
+    </w:p>
+    <w:p>
+      <w:pPr>
+        <w:pStyle w:val="Heading5"/>
+      </w:pPr>
+      <w:r>
+        <w:t>Capacity</w:t>
+      </w:r>
+    </w:p>
+    <w:p>
+      <w:pPr>
+        <w:pStyle w:val="ListParagraph"/>
+        <w:numPr>
+          <w:ilvl w:val="0"/>
+          <w:numId w:val="16"/>
+        </w:numPr>
+      </w:pPr>
+      <w:r>
+        <w:t>System can take 4 gesture as the moment.</w:t>
+      </w:r>
+    </w:p>
+    <w:p>
+      <w:pPr>
+        <w:pStyle w:val="Heading5"/>
+      </w:pPr>
+      <w:r>
+        <w:t>Supportability</w:t>
+      </w:r>
+    </w:p>
+    <w:p>
+      <w:pPr>
+        <w:pStyle w:val="ListParagraph"/>
+        <w:numPr>
+          <w:ilvl w:val="0"/>
+          <w:numId w:val="16"/>
+        </w:numPr>
+      </w:pPr>
+      <w:r>
+        <w:t>Phone call technical support open at 6am – 5pm from Monday to Sunday.</w:t>
+      </w:r>
+    </w:p>
+    <w:p>
+      <w:pPr>
+        <w:pStyle w:val="Heading5"/>
+      </w:pPr>
+      <w:r>
+        <w:t>Security</w:t>
+      </w:r>
+    </w:p>
+    <w:p>
+      <w:r>
+        <w:t>N/A.</w:t>
+      </w:r>
+    </w:p>
+    <w:p>
+      <w:pPr>
+        <w:pStyle w:val="Heading5"/>
+      </w:pPr>
+      <w:r>
+        <w:lastRenderedPageBreak/>
+        <w:t>Maintainability</w:t>
+      </w:r>
+    </w:p>
+    <w:p>
+      <w:pPr>
+        <w:pStyle w:val="ListParagraph"/>
+        <w:numPr>
+          <w:ilvl w:val="0"/>
+          <w:numId w:val="16"/>
+        </w:numPr>
+      </w:pPr>
+      <w:r>
+        <w:t>System is divided into modules.</w:t>
+      </w:r>
+    </w:p>
+    <w:p>
+      <w:pPr>
+        <w:pStyle w:val="ListParagraph"/>
+        <w:numPr>
+          <w:ilvl w:val="0"/>
+          <w:numId w:val="16"/>
+        </w:numPr>
+      </w:pPr>
+      <w:r>
+        <w:t>When a module of a function is down, it is easy to take it down to fix without impact other functions or component.</w:t>
+      </w:r>
+    </w:p>
+    <w:p>
+      <w:pPr>
+        <w:pStyle w:val="Heading5"/>
+      </w:pPr>
       <w:bookmarkStart w:id="0" w:name="_GoBack"/>
       <w:bookmarkEnd w:id="0"/>
+      <w:r>
+        <w:t>Portability</w:t>
+      </w:r>
+    </w:p>
+    <w:p>
+      <w:r>
+        <w:t xml:space="preserve">User can stay away from their laptop over 10m while performing their presentation. Bluetooth Low Energy also provide power consumption techniques </w:t>
+      </w:r>
+      <w:r>
+        <w:rPr>
+          <w:rFonts w:ascii="Arial" w:hAnsi="Arial" w:cs="Arial"/>
+          <w:color w:val="000000"/>
+          <w:sz w:val="21"/>
+          <w:szCs w:val="21"/>
+          <w:shd w:val="clear" w:color="auto" w:fill="F9F9F9"/>
+        </w:rPr>
+        <w:t>0.01 to 0.5 W (depending on use case).</w:t>
+      </w:r>
+    </w:p>
+    <w:p>
+      <w:pPr>
+        <w:pStyle w:val="Heading2"/>
+      </w:pPr>
+      <w:r>
+        <w:t>3.3 Conceptual Diagram</w:t>
+      </w:r>
     </w:p>
     <w:p>
       <w:r>
@@ -21112,7 +22626,7 @@
             <o:lock v:ext="edit" aspectratio="t"/>
           </v:shapetype>
           <v:shape id="_x0000_i1025" type="#_x0000_t75" style="width:468pt;height:332.25pt">
-            <v:imagedata r:id="rId19" o:title="Conceptual"/>
+            <v:imagedata r:id="rId25" o:title="Conceptual"/>
           </v:shape>
         </w:pict>
       </w:r>
@@ -21128,8 +22642,121 @@
 </file>
 
 <file path=word/numbering.xml><?xml version="1.0" encoding="utf-8"?>
-<w:numbering xmlns:wpc="http://schemas.microsoft.com/office/word/2010/wordprocessingCanvas" xmlns:mc="http://schemas.openxmlformats.org/markup-compatibility/2006" xmlns:o="urn:schemas-microsoft-com:office:office" xmlns:r="http://schemas.openxmlformats.org/officeDocument/2006/relationships" xmlns:m="http://schemas.openxmlformats.org/officeDocument/2006/math" xmlns:v="urn:schemas-microsoft-com:vml" xmlns:wp14="http://schemas.microsoft.com/office/word/2010/wordprocessingDrawing" xmlns:wp="http://schemas.openxmlformats.org/drawingml/2006/wordprocessingDrawing" xmlns:w10="urn:schemas-microsoft-com:office:word" xmlns:w="http://schemas.openxmlformats.org/wordprocessingml/2006/main" xmlns:w14="http://schemas.microsoft.com/office/word/2010/wordml" xmlns:wpg="http://schemas.microsoft.com/office/word/2010/wordprocessingGroup" xmlns:wpi="http://schemas.microsoft.com/office/word/2010/wordprocessingInk" xmlns:wne="http://schemas.microsoft.com/office/word/2006/wordml" xmlns:wps="http://schemas.microsoft.com/office/word/2010/wordprocessingShape" mc:Ignorable="w14 wp14">
-  <w:abstractNum w:abstractNumId="0">
+<w:numbering xmlns:wpc="http://schemas.microsoft.com/office/word/2010/wordprocessingCanvas" xmlns:mc="http://schemas.openxmlformats.org/markup-compatibility/2006" xmlns:o="urn:schemas-microsoft-com:office:office" xmlns:r="http://schemas.openxmlformats.org/officeDocument/2006/relationships" xmlns:m="http://schemas.openxmlformats.org/officeDocument/2006/math" xmlns:v="urn:schemas-microsoft-com:vml" xmlns:wp14="http://schemas.microsoft.com/office/word/2010/wordprocessingDrawing" xmlns:wp="http://schemas.openxmlformats.org/drawingml/2006/wordprocessingDrawing" xmlns:w10="urn:schemas-microsoft-com:office:word" xmlns:w="http://schemas.openxmlformats.org/wordprocessingml/2006/main" xmlns:w14="http://schemas.microsoft.com/office/word/2010/wordml" xmlns:w15="http://schemas.microsoft.com/office/word/2012/wordml" xmlns:wpg="http://schemas.microsoft.com/office/word/2010/wordprocessingGroup" xmlns:wpi="http://schemas.microsoft.com/office/word/2010/wordprocessingInk" xmlns:wne="http://schemas.microsoft.com/office/word/2006/wordml" xmlns:wps="http://schemas.microsoft.com/office/word/2010/wordprocessingShape" mc:Ignorable="w14 w15 wp14">
+  <w:abstractNum w:abstractNumId="0" w15:restartNumberingAfterBreak="0">
+    <w:nsid w:val="03BC7550"/>
+    <w:multiLevelType w:val="hybridMultilevel"/>
+    <w:tmpl w:val="B76AF2C0"/>
+    <w:lvl w:ilvl="0" w:tplc="04090001">
+      <w:start w:val="1"/>
+      <w:numFmt w:val="bullet"/>
+      <w:lvlText w:val=""/>
+      <w:lvlJc w:val="left"/>
+      <w:pPr>
+        <w:ind w:left="720" w:hanging="360"/>
+      </w:pPr>
+      <w:rPr>
+        <w:rFonts w:ascii="Symbol" w:hAnsi="Symbol" w:hint="default"/>
+      </w:rPr>
+    </w:lvl>
+    <w:lvl w:ilvl="1" w:tplc="04090003" w:tentative="1">
+      <w:start w:val="1"/>
+      <w:numFmt w:val="bullet"/>
+      <w:lvlText w:val="o"/>
+      <w:lvlJc w:val="left"/>
+      <w:pPr>
+        <w:ind w:left="1440" w:hanging="360"/>
+      </w:pPr>
+      <w:rPr>
+        <w:rFonts w:ascii="Courier New" w:hAnsi="Courier New" w:cs="Courier New" w:hint="default"/>
+      </w:rPr>
+    </w:lvl>
+    <w:lvl w:ilvl="2" w:tplc="04090005" w:tentative="1">
+      <w:start w:val="1"/>
+      <w:numFmt w:val="bullet"/>
+      <w:lvlText w:val=""/>
+      <w:lvlJc w:val="left"/>
+      <w:pPr>
+        <w:ind w:left="2160" w:hanging="360"/>
+      </w:pPr>
+      <w:rPr>
+        <w:rFonts w:ascii="Wingdings" w:hAnsi="Wingdings" w:hint="default"/>
+      </w:rPr>
+    </w:lvl>
+    <w:lvl w:ilvl="3" w:tplc="04090001" w:tentative="1">
+      <w:start w:val="1"/>
+      <w:numFmt w:val="bullet"/>
+      <w:lvlText w:val=""/>
+      <w:lvlJc w:val="left"/>
+      <w:pPr>
+        <w:ind w:left="2880" w:hanging="360"/>
+      </w:pPr>
+      <w:rPr>
+        <w:rFonts w:ascii="Symbol" w:hAnsi="Symbol" w:hint="default"/>
+      </w:rPr>
+    </w:lvl>
+    <w:lvl w:ilvl="4" w:tplc="04090003" w:tentative="1">
+      <w:start w:val="1"/>
+      <w:numFmt w:val="bullet"/>
+      <w:lvlText w:val="o"/>
+      <w:lvlJc w:val="left"/>
+      <w:pPr>
+        <w:ind w:left="3600" w:hanging="360"/>
+      </w:pPr>
+      <w:rPr>
+        <w:rFonts w:ascii="Courier New" w:hAnsi="Courier New" w:cs="Courier New" w:hint="default"/>
+      </w:rPr>
+    </w:lvl>
+    <w:lvl w:ilvl="5" w:tplc="04090005" w:tentative="1">
+      <w:start w:val="1"/>
+      <w:numFmt w:val="bullet"/>
+      <w:lvlText w:val=""/>
+      <w:lvlJc w:val="left"/>
+      <w:pPr>
+        <w:ind w:left="4320" w:hanging="360"/>
+      </w:pPr>
+      <w:rPr>
+        <w:rFonts w:ascii="Wingdings" w:hAnsi="Wingdings" w:hint="default"/>
+      </w:rPr>
+    </w:lvl>
+    <w:lvl w:ilvl="6" w:tplc="04090001" w:tentative="1">
+      <w:start w:val="1"/>
+      <w:numFmt w:val="bullet"/>
+      <w:lvlText w:val=""/>
+      <w:lvlJc w:val="left"/>
+      <w:pPr>
+        <w:ind w:left="5040" w:hanging="360"/>
+      </w:pPr>
+      <w:rPr>
+        <w:rFonts w:ascii="Symbol" w:hAnsi="Symbol" w:hint="default"/>
+      </w:rPr>
+    </w:lvl>
+    <w:lvl w:ilvl="7" w:tplc="04090003" w:tentative="1">
+      <w:start w:val="1"/>
+      <w:numFmt w:val="bullet"/>
+      <w:lvlText w:val="o"/>
+      <w:lvlJc w:val="left"/>
+      <w:pPr>
+        <w:ind w:left="5760" w:hanging="360"/>
+      </w:pPr>
+      <w:rPr>
+        <w:rFonts w:ascii="Courier New" w:hAnsi="Courier New" w:cs="Courier New" w:hint="default"/>
+      </w:rPr>
+    </w:lvl>
+    <w:lvl w:ilvl="8" w:tplc="04090005" w:tentative="1">
+      <w:start w:val="1"/>
+      <w:numFmt w:val="bullet"/>
+      <w:lvlText w:val=""/>
+      <w:lvlJc w:val="left"/>
+      <w:pPr>
+        <w:ind w:left="6480" w:hanging="360"/>
+      </w:pPr>
+      <w:rPr>
+        <w:rFonts w:ascii="Wingdings" w:hAnsi="Wingdings" w:hint="default"/>
+      </w:rPr>
+    </w:lvl>
+  </w:abstractNum>
+  <w:abstractNum w:abstractNumId="1" w15:restartNumberingAfterBreak="0">
     <w:nsid w:val="041832EC"/>
     <w:multiLevelType w:val="hybridMultilevel"/>
     <w:tmpl w:val="D13EEFC0"/>
@@ -21218,7 +22845,7 @@
       </w:pPr>
     </w:lvl>
   </w:abstractNum>
-  <w:abstractNum w:abstractNumId="1">
+  <w:abstractNum w:abstractNumId="2" w15:restartNumberingAfterBreak="0">
     <w:nsid w:val="05292F5C"/>
     <w:multiLevelType w:val="hybridMultilevel"/>
     <w:tmpl w:val="B8DE9034"/>
@@ -21330,7 +22957,572 @@
       </w:rPr>
     </w:lvl>
   </w:abstractNum>
-  <w:abstractNum w:abstractNumId="2">
+  <w:abstractNum w:abstractNumId="3" w15:restartNumberingAfterBreak="0">
+    <w:nsid w:val="17083256"/>
+    <w:multiLevelType w:val="hybridMultilevel"/>
+    <w:tmpl w:val="8B20EE84"/>
+    <w:lvl w:ilvl="0" w:tplc="04090001">
+      <w:start w:val="1"/>
+      <w:numFmt w:val="bullet"/>
+      <w:lvlText w:val=""/>
+      <w:lvlJc w:val="left"/>
+      <w:pPr>
+        <w:ind w:left="720" w:hanging="360"/>
+      </w:pPr>
+      <w:rPr>
+        <w:rFonts w:ascii="Symbol" w:hAnsi="Symbol" w:hint="default"/>
+      </w:rPr>
+    </w:lvl>
+    <w:lvl w:ilvl="1" w:tplc="04090003" w:tentative="1">
+      <w:start w:val="1"/>
+      <w:numFmt w:val="bullet"/>
+      <w:lvlText w:val="o"/>
+      <w:lvlJc w:val="left"/>
+      <w:pPr>
+        <w:ind w:left="1440" w:hanging="360"/>
+      </w:pPr>
+      <w:rPr>
+        <w:rFonts w:ascii="Courier New" w:hAnsi="Courier New" w:cs="Courier New" w:hint="default"/>
+      </w:rPr>
+    </w:lvl>
+    <w:lvl w:ilvl="2" w:tplc="04090005" w:tentative="1">
+      <w:start w:val="1"/>
+      <w:numFmt w:val="bullet"/>
+      <w:lvlText w:val=""/>
+      <w:lvlJc w:val="left"/>
+      <w:pPr>
+        <w:ind w:left="2160" w:hanging="360"/>
+      </w:pPr>
+      <w:rPr>
+        <w:rFonts w:ascii="Wingdings" w:hAnsi="Wingdings" w:hint="default"/>
+      </w:rPr>
+    </w:lvl>
+    <w:lvl w:ilvl="3" w:tplc="04090001" w:tentative="1">
+      <w:start w:val="1"/>
+      <w:numFmt w:val="bullet"/>
+      <w:lvlText w:val=""/>
+      <w:lvlJc w:val="left"/>
+      <w:pPr>
+        <w:ind w:left="2880" w:hanging="360"/>
+      </w:pPr>
+      <w:rPr>
+        <w:rFonts w:ascii="Symbol" w:hAnsi="Symbol" w:hint="default"/>
+      </w:rPr>
+    </w:lvl>
+    <w:lvl w:ilvl="4" w:tplc="04090003" w:tentative="1">
+      <w:start w:val="1"/>
+      <w:numFmt w:val="bullet"/>
+      <w:lvlText w:val="o"/>
+      <w:lvlJc w:val="left"/>
+      <w:pPr>
+        <w:ind w:left="3600" w:hanging="360"/>
+      </w:pPr>
+      <w:rPr>
+        <w:rFonts w:ascii="Courier New" w:hAnsi="Courier New" w:cs="Courier New" w:hint="default"/>
+      </w:rPr>
+    </w:lvl>
+    <w:lvl w:ilvl="5" w:tplc="04090005" w:tentative="1">
+      <w:start w:val="1"/>
+      <w:numFmt w:val="bullet"/>
+      <w:lvlText w:val=""/>
+      <w:lvlJc w:val="left"/>
+      <w:pPr>
+        <w:ind w:left="4320" w:hanging="360"/>
+      </w:pPr>
+      <w:rPr>
+        <w:rFonts w:ascii="Wingdings" w:hAnsi="Wingdings" w:hint="default"/>
+      </w:rPr>
+    </w:lvl>
+    <w:lvl w:ilvl="6" w:tplc="04090001" w:tentative="1">
+      <w:start w:val="1"/>
+      <w:numFmt w:val="bullet"/>
+      <w:lvlText w:val=""/>
+      <w:lvlJc w:val="left"/>
+      <w:pPr>
+        <w:ind w:left="5040" w:hanging="360"/>
+      </w:pPr>
+      <w:rPr>
+        <w:rFonts w:ascii="Symbol" w:hAnsi="Symbol" w:hint="default"/>
+      </w:rPr>
+    </w:lvl>
+    <w:lvl w:ilvl="7" w:tplc="04090003" w:tentative="1">
+      <w:start w:val="1"/>
+      <w:numFmt w:val="bullet"/>
+      <w:lvlText w:val="o"/>
+      <w:lvlJc w:val="left"/>
+      <w:pPr>
+        <w:ind w:left="5760" w:hanging="360"/>
+      </w:pPr>
+      <w:rPr>
+        <w:rFonts w:ascii="Courier New" w:hAnsi="Courier New" w:cs="Courier New" w:hint="default"/>
+      </w:rPr>
+    </w:lvl>
+    <w:lvl w:ilvl="8" w:tplc="04090005" w:tentative="1">
+      <w:start w:val="1"/>
+      <w:numFmt w:val="bullet"/>
+      <w:lvlText w:val=""/>
+      <w:lvlJc w:val="left"/>
+      <w:pPr>
+        <w:ind w:left="6480" w:hanging="360"/>
+      </w:pPr>
+      <w:rPr>
+        <w:rFonts w:ascii="Wingdings" w:hAnsi="Wingdings" w:hint="default"/>
+      </w:rPr>
+    </w:lvl>
+  </w:abstractNum>
+  <w:abstractNum w:abstractNumId="4" w15:restartNumberingAfterBreak="0">
+    <w:nsid w:val="18CF6577"/>
+    <w:multiLevelType w:val="hybridMultilevel"/>
+    <w:tmpl w:val="8F82EE54"/>
+    <w:lvl w:ilvl="0" w:tplc="04090001">
+      <w:start w:val="1"/>
+      <w:numFmt w:val="bullet"/>
+      <w:lvlText w:val=""/>
+      <w:lvlJc w:val="left"/>
+      <w:pPr>
+        <w:ind w:left="720" w:hanging="360"/>
+      </w:pPr>
+      <w:rPr>
+        <w:rFonts w:ascii="Symbol" w:hAnsi="Symbol" w:hint="default"/>
+      </w:rPr>
+    </w:lvl>
+    <w:lvl w:ilvl="1" w:tplc="04090003" w:tentative="1">
+      <w:start w:val="1"/>
+      <w:numFmt w:val="bullet"/>
+      <w:lvlText w:val="o"/>
+      <w:lvlJc w:val="left"/>
+      <w:pPr>
+        <w:ind w:left="1440" w:hanging="360"/>
+      </w:pPr>
+      <w:rPr>
+        <w:rFonts w:ascii="Courier New" w:hAnsi="Courier New" w:cs="Courier New" w:hint="default"/>
+      </w:rPr>
+    </w:lvl>
+    <w:lvl w:ilvl="2" w:tplc="04090005" w:tentative="1">
+      <w:start w:val="1"/>
+      <w:numFmt w:val="bullet"/>
+      <w:lvlText w:val=""/>
+      <w:lvlJc w:val="left"/>
+      <w:pPr>
+        <w:ind w:left="2160" w:hanging="360"/>
+      </w:pPr>
+      <w:rPr>
+        <w:rFonts w:ascii="Wingdings" w:hAnsi="Wingdings" w:hint="default"/>
+      </w:rPr>
+    </w:lvl>
+    <w:lvl w:ilvl="3" w:tplc="04090001" w:tentative="1">
+      <w:start w:val="1"/>
+      <w:numFmt w:val="bullet"/>
+      <w:lvlText w:val=""/>
+      <w:lvlJc w:val="left"/>
+      <w:pPr>
+        <w:ind w:left="2880" w:hanging="360"/>
+      </w:pPr>
+      <w:rPr>
+        <w:rFonts w:ascii="Symbol" w:hAnsi="Symbol" w:hint="default"/>
+      </w:rPr>
+    </w:lvl>
+    <w:lvl w:ilvl="4" w:tplc="04090003" w:tentative="1">
+      <w:start w:val="1"/>
+      <w:numFmt w:val="bullet"/>
+      <w:lvlText w:val="o"/>
+      <w:lvlJc w:val="left"/>
+      <w:pPr>
+        <w:ind w:left="3600" w:hanging="360"/>
+      </w:pPr>
+      <w:rPr>
+        <w:rFonts w:ascii="Courier New" w:hAnsi="Courier New" w:cs="Courier New" w:hint="default"/>
+      </w:rPr>
+    </w:lvl>
+    <w:lvl w:ilvl="5" w:tplc="04090005" w:tentative="1">
+      <w:start w:val="1"/>
+      <w:numFmt w:val="bullet"/>
+      <w:lvlText w:val=""/>
+      <w:lvlJc w:val="left"/>
+      <w:pPr>
+        <w:ind w:left="4320" w:hanging="360"/>
+      </w:pPr>
+      <w:rPr>
+        <w:rFonts w:ascii="Wingdings" w:hAnsi="Wingdings" w:hint="default"/>
+      </w:rPr>
+    </w:lvl>
+    <w:lvl w:ilvl="6" w:tplc="04090001" w:tentative="1">
+      <w:start w:val="1"/>
+      <w:numFmt w:val="bullet"/>
+      <w:lvlText w:val=""/>
+      <w:lvlJc w:val="left"/>
+      <w:pPr>
+        <w:ind w:left="5040" w:hanging="360"/>
+      </w:pPr>
+      <w:rPr>
+        <w:rFonts w:ascii="Symbol" w:hAnsi="Symbol" w:hint="default"/>
+      </w:rPr>
+    </w:lvl>
+    <w:lvl w:ilvl="7" w:tplc="04090003" w:tentative="1">
+      <w:start w:val="1"/>
+      <w:numFmt w:val="bullet"/>
+      <w:lvlText w:val="o"/>
+      <w:lvlJc w:val="left"/>
+      <w:pPr>
+        <w:ind w:left="5760" w:hanging="360"/>
+      </w:pPr>
+      <w:rPr>
+        <w:rFonts w:ascii="Courier New" w:hAnsi="Courier New" w:cs="Courier New" w:hint="default"/>
+      </w:rPr>
+    </w:lvl>
+    <w:lvl w:ilvl="8" w:tplc="04090005" w:tentative="1">
+      <w:start w:val="1"/>
+      <w:numFmt w:val="bullet"/>
+      <w:lvlText w:val=""/>
+      <w:lvlJc w:val="left"/>
+      <w:pPr>
+        <w:ind w:left="6480" w:hanging="360"/>
+      </w:pPr>
+      <w:rPr>
+        <w:rFonts w:ascii="Wingdings" w:hAnsi="Wingdings" w:hint="default"/>
+      </w:rPr>
+    </w:lvl>
+  </w:abstractNum>
+  <w:abstractNum w:abstractNumId="5" w15:restartNumberingAfterBreak="0">
+    <w:nsid w:val="1969007A"/>
+    <w:multiLevelType w:val="hybridMultilevel"/>
+    <w:tmpl w:val="0F663430"/>
+    <w:lvl w:ilvl="0" w:tplc="7F5E9F04">
+      <w:start w:val="1"/>
+      <w:numFmt w:val="bullet"/>
+      <w:lvlText w:val="-"/>
+      <w:lvlJc w:val="left"/>
+      <w:pPr>
+        <w:ind w:left="720" w:hanging="360"/>
+      </w:pPr>
+      <w:rPr>
+        <w:rFonts w:ascii="Cambria" w:eastAsiaTheme="minorHAnsi" w:hAnsi="Cambria" w:cs="Cambria" w:hint="default"/>
+      </w:rPr>
+    </w:lvl>
+    <w:lvl w:ilvl="1" w:tplc="04090003" w:tentative="1">
+      <w:start w:val="1"/>
+      <w:numFmt w:val="bullet"/>
+      <w:lvlText w:val="o"/>
+      <w:lvlJc w:val="left"/>
+      <w:pPr>
+        <w:ind w:left="1440" w:hanging="360"/>
+      </w:pPr>
+      <w:rPr>
+        <w:rFonts w:ascii="Courier New" w:hAnsi="Courier New" w:cs="Courier New" w:hint="default"/>
+      </w:rPr>
+    </w:lvl>
+    <w:lvl w:ilvl="2" w:tplc="04090005" w:tentative="1">
+      <w:start w:val="1"/>
+      <w:numFmt w:val="bullet"/>
+      <w:lvlText w:val=""/>
+      <w:lvlJc w:val="left"/>
+      <w:pPr>
+        <w:ind w:left="2160" w:hanging="360"/>
+      </w:pPr>
+      <w:rPr>
+        <w:rFonts w:ascii="Wingdings" w:hAnsi="Wingdings" w:hint="default"/>
+      </w:rPr>
+    </w:lvl>
+    <w:lvl w:ilvl="3" w:tplc="04090001" w:tentative="1">
+      <w:start w:val="1"/>
+      <w:numFmt w:val="bullet"/>
+      <w:lvlText w:val=""/>
+      <w:lvlJc w:val="left"/>
+      <w:pPr>
+        <w:ind w:left="2880" w:hanging="360"/>
+      </w:pPr>
+      <w:rPr>
+        <w:rFonts w:ascii="Symbol" w:hAnsi="Symbol" w:hint="default"/>
+      </w:rPr>
+    </w:lvl>
+    <w:lvl w:ilvl="4" w:tplc="04090003" w:tentative="1">
+      <w:start w:val="1"/>
+      <w:numFmt w:val="bullet"/>
+      <w:lvlText w:val="o"/>
+      <w:lvlJc w:val="left"/>
+      <w:pPr>
+        <w:ind w:left="3600" w:hanging="360"/>
+      </w:pPr>
+      <w:rPr>
+        <w:rFonts w:ascii="Courier New" w:hAnsi="Courier New" w:cs="Courier New" w:hint="default"/>
+      </w:rPr>
+    </w:lvl>
+    <w:lvl w:ilvl="5" w:tplc="04090005" w:tentative="1">
+      <w:start w:val="1"/>
+      <w:numFmt w:val="bullet"/>
+      <w:lvlText w:val=""/>
+      <w:lvlJc w:val="left"/>
+      <w:pPr>
+        <w:ind w:left="4320" w:hanging="360"/>
+      </w:pPr>
+      <w:rPr>
+        <w:rFonts w:ascii="Wingdings" w:hAnsi="Wingdings" w:hint="default"/>
+      </w:rPr>
+    </w:lvl>
+    <w:lvl w:ilvl="6" w:tplc="04090001" w:tentative="1">
+      <w:start w:val="1"/>
+      <w:numFmt w:val="bullet"/>
+      <w:lvlText w:val=""/>
+      <w:lvlJc w:val="left"/>
+      <w:pPr>
+        <w:ind w:left="5040" w:hanging="360"/>
+      </w:pPr>
+      <w:rPr>
+        <w:rFonts w:ascii="Symbol" w:hAnsi="Symbol" w:hint="default"/>
+      </w:rPr>
+    </w:lvl>
+    <w:lvl w:ilvl="7" w:tplc="04090003" w:tentative="1">
+      <w:start w:val="1"/>
+      <w:numFmt w:val="bullet"/>
+      <w:lvlText w:val="o"/>
+      <w:lvlJc w:val="left"/>
+      <w:pPr>
+        <w:ind w:left="5760" w:hanging="360"/>
+      </w:pPr>
+      <w:rPr>
+        <w:rFonts w:ascii="Courier New" w:hAnsi="Courier New" w:cs="Courier New" w:hint="default"/>
+      </w:rPr>
+    </w:lvl>
+    <w:lvl w:ilvl="8" w:tplc="04090005" w:tentative="1">
+      <w:start w:val="1"/>
+      <w:numFmt w:val="bullet"/>
+      <w:lvlText w:val=""/>
+      <w:lvlJc w:val="left"/>
+      <w:pPr>
+        <w:ind w:left="6480" w:hanging="360"/>
+      </w:pPr>
+      <w:rPr>
+        <w:rFonts w:ascii="Wingdings" w:hAnsi="Wingdings" w:hint="default"/>
+      </w:rPr>
+    </w:lvl>
+  </w:abstractNum>
+  <w:abstractNum w:abstractNumId="6" w15:restartNumberingAfterBreak="0">
+    <w:nsid w:val="244471AF"/>
+    <w:multiLevelType w:val="hybridMultilevel"/>
+    <w:tmpl w:val="09067286"/>
+    <w:lvl w:ilvl="0" w:tplc="04090001">
+      <w:start w:val="1"/>
+      <w:numFmt w:val="bullet"/>
+      <w:lvlText w:val=""/>
+      <w:lvlJc w:val="left"/>
+      <w:pPr>
+        <w:ind w:left="720" w:hanging="360"/>
+      </w:pPr>
+      <w:rPr>
+        <w:rFonts w:ascii="Symbol" w:hAnsi="Symbol" w:hint="default"/>
+      </w:rPr>
+    </w:lvl>
+    <w:lvl w:ilvl="1" w:tplc="04090003" w:tentative="1">
+      <w:start w:val="1"/>
+      <w:numFmt w:val="bullet"/>
+      <w:lvlText w:val="o"/>
+      <w:lvlJc w:val="left"/>
+      <w:pPr>
+        <w:ind w:left="1440" w:hanging="360"/>
+      </w:pPr>
+      <w:rPr>
+        <w:rFonts w:ascii="Courier New" w:hAnsi="Courier New" w:cs="Courier New" w:hint="default"/>
+      </w:rPr>
+    </w:lvl>
+    <w:lvl w:ilvl="2" w:tplc="04090005" w:tentative="1">
+      <w:start w:val="1"/>
+      <w:numFmt w:val="bullet"/>
+      <w:lvlText w:val=""/>
+      <w:lvlJc w:val="left"/>
+      <w:pPr>
+        <w:ind w:left="2160" w:hanging="360"/>
+      </w:pPr>
+      <w:rPr>
+        <w:rFonts w:ascii="Wingdings" w:hAnsi="Wingdings" w:hint="default"/>
+      </w:rPr>
+    </w:lvl>
+    <w:lvl w:ilvl="3" w:tplc="04090001" w:tentative="1">
+      <w:start w:val="1"/>
+      <w:numFmt w:val="bullet"/>
+      <w:lvlText w:val=""/>
+      <w:lvlJc w:val="left"/>
+      <w:pPr>
+        <w:ind w:left="2880" w:hanging="360"/>
+      </w:pPr>
+      <w:rPr>
+        <w:rFonts w:ascii="Symbol" w:hAnsi="Symbol" w:hint="default"/>
+      </w:rPr>
+    </w:lvl>
+    <w:lvl w:ilvl="4" w:tplc="04090003" w:tentative="1">
+      <w:start w:val="1"/>
+      <w:numFmt w:val="bullet"/>
+      <w:lvlText w:val="o"/>
+      <w:lvlJc w:val="left"/>
+      <w:pPr>
+        <w:ind w:left="3600" w:hanging="360"/>
+      </w:pPr>
+      <w:rPr>
+        <w:rFonts w:ascii="Courier New" w:hAnsi="Courier New" w:cs="Courier New" w:hint="default"/>
+      </w:rPr>
+    </w:lvl>
+    <w:lvl w:ilvl="5" w:tplc="04090005" w:tentative="1">
+      <w:start w:val="1"/>
+      <w:numFmt w:val="bullet"/>
+      <w:lvlText w:val=""/>
+      <w:lvlJc w:val="left"/>
+      <w:pPr>
+        <w:ind w:left="4320" w:hanging="360"/>
+      </w:pPr>
+      <w:rPr>
+        <w:rFonts w:ascii="Wingdings" w:hAnsi="Wingdings" w:hint="default"/>
+      </w:rPr>
+    </w:lvl>
+    <w:lvl w:ilvl="6" w:tplc="04090001" w:tentative="1">
+      <w:start w:val="1"/>
+      <w:numFmt w:val="bullet"/>
+      <w:lvlText w:val=""/>
+      <w:lvlJc w:val="left"/>
+      <w:pPr>
+        <w:ind w:left="5040" w:hanging="360"/>
+      </w:pPr>
+      <w:rPr>
+        <w:rFonts w:ascii="Symbol" w:hAnsi="Symbol" w:hint="default"/>
+      </w:rPr>
+    </w:lvl>
+    <w:lvl w:ilvl="7" w:tplc="04090003" w:tentative="1">
+      <w:start w:val="1"/>
+      <w:numFmt w:val="bullet"/>
+      <w:lvlText w:val="o"/>
+      <w:lvlJc w:val="left"/>
+      <w:pPr>
+        <w:ind w:left="5760" w:hanging="360"/>
+      </w:pPr>
+      <w:rPr>
+        <w:rFonts w:ascii="Courier New" w:hAnsi="Courier New" w:cs="Courier New" w:hint="default"/>
+      </w:rPr>
+    </w:lvl>
+    <w:lvl w:ilvl="8" w:tplc="04090005" w:tentative="1">
+      <w:start w:val="1"/>
+      <w:numFmt w:val="bullet"/>
+      <w:lvlText w:val=""/>
+      <w:lvlJc w:val="left"/>
+      <w:pPr>
+        <w:ind w:left="6480" w:hanging="360"/>
+      </w:pPr>
+      <w:rPr>
+        <w:rFonts w:ascii="Wingdings" w:hAnsi="Wingdings" w:hint="default"/>
+      </w:rPr>
+    </w:lvl>
+  </w:abstractNum>
+  <w:abstractNum w:abstractNumId="7" w15:restartNumberingAfterBreak="0">
+    <w:nsid w:val="24D419DB"/>
+    <w:multiLevelType w:val="hybridMultilevel"/>
+    <w:tmpl w:val="1778B354"/>
+    <w:lvl w:ilvl="0" w:tplc="04090001">
+      <w:start w:val="1"/>
+      <w:numFmt w:val="bullet"/>
+      <w:lvlText w:val=""/>
+      <w:lvlJc w:val="left"/>
+      <w:pPr>
+        <w:ind w:left="720" w:hanging="360"/>
+      </w:pPr>
+      <w:rPr>
+        <w:rFonts w:ascii="Symbol" w:hAnsi="Symbol" w:hint="default"/>
+      </w:rPr>
+    </w:lvl>
+    <w:lvl w:ilvl="1" w:tplc="04090003" w:tentative="1">
+      <w:start w:val="1"/>
+      <w:numFmt w:val="bullet"/>
+      <w:lvlText w:val="o"/>
+      <w:lvlJc w:val="left"/>
+      <w:pPr>
+        <w:ind w:left="1440" w:hanging="360"/>
+      </w:pPr>
+      <w:rPr>
+        <w:rFonts w:ascii="Courier New" w:hAnsi="Courier New" w:cs="Courier New" w:hint="default"/>
+      </w:rPr>
+    </w:lvl>
+    <w:lvl w:ilvl="2" w:tplc="04090005" w:tentative="1">
+      <w:start w:val="1"/>
+      <w:numFmt w:val="bullet"/>
+      <w:lvlText w:val=""/>
+      <w:lvlJc w:val="left"/>
+      <w:pPr>
+        <w:ind w:left="2160" w:hanging="360"/>
+      </w:pPr>
+      <w:rPr>
+        <w:rFonts w:ascii="Wingdings" w:hAnsi="Wingdings" w:hint="default"/>
+      </w:rPr>
+    </w:lvl>
+    <w:lvl w:ilvl="3" w:tplc="04090001" w:tentative="1">
+      <w:start w:val="1"/>
+      <w:numFmt w:val="bullet"/>
+      <w:lvlText w:val=""/>
+      <w:lvlJc w:val="left"/>
+      <w:pPr>
+        <w:ind w:left="2880" w:hanging="360"/>
+      </w:pPr>
+      <w:rPr>
+        <w:rFonts w:ascii="Symbol" w:hAnsi="Symbol" w:hint="default"/>
+      </w:rPr>
+    </w:lvl>
+    <w:lvl w:ilvl="4" w:tplc="04090003" w:tentative="1">
+      <w:start w:val="1"/>
+      <w:numFmt w:val="bullet"/>
+      <w:lvlText w:val="o"/>
+      <w:lvlJc w:val="left"/>
+      <w:pPr>
+        <w:ind w:left="3600" w:hanging="360"/>
+      </w:pPr>
+      <w:rPr>
+        <w:rFonts w:ascii="Courier New" w:hAnsi="Courier New" w:cs="Courier New" w:hint="default"/>
+      </w:rPr>
+    </w:lvl>
+    <w:lvl w:ilvl="5" w:tplc="04090005" w:tentative="1">
+      <w:start w:val="1"/>
+      <w:numFmt w:val="bullet"/>
+      <w:lvlText w:val=""/>
+      <w:lvlJc w:val="left"/>
+      <w:pPr>
+        <w:ind w:left="4320" w:hanging="360"/>
+      </w:pPr>
+      <w:rPr>
+        <w:rFonts w:ascii="Wingdings" w:hAnsi="Wingdings" w:hint="default"/>
+      </w:rPr>
+    </w:lvl>
+    <w:lvl w:ilvl="6" w:tplc="04090001" w:tentative="1">
+      <w:start w:val="1"/>
+      <w:numFmt w:val="bullet"/>
+      <w:lvlText w:val=""/>
+      <w:lvlJc w:val="left"/>
+      <w:pPr>
+        <w:ind w:left="5040" w:hanging="360"/>
+      </w:pPr>
+      <w:rPr>
+        <w:rFonts w:ascii="Symbol" w:hAnsi="Symbol" w:hint="default"/>
+      </w:rPr>
+    </w:lvl>
+    <w:lvl w:ilvl="7" w:tplc="04090003" w:tentative="1">
+      <w:start w:val="1"/>
+      <w:numFmt w:val="bullet"/>
+      <w:lvlText w:val="o"/>
+      <w:lvlJc w:val="left"/>
+      <w:pPr>
+        <w:ind w:left="5760" w:hanging="360"/>
+      </w:pPr>
+      <w:rPr>
+        <w:rFonts w:ascii="Courier New" w:hAnsi="Courier New" w:cs="Courier New" w:hint="default"/>
+      </w:rPr>
+    </w:lvl>
+    <w:lvl w:ilvl="8" w:tplc="04090005" w:tentative="1">
+      <w:start w:val="1"/>
+      <w:numFmt w:val="bullet"/>
+      <w:lvlText w:val=""/>
+      <w:lvlJc w:val="left"/>
+      <w:pPr>
+        <w:ind w:left="6480" w:hanging="360"/>
+      </w:pPr>
+      <w:rPr>
+        <w:rFonts w:ascii="Wingdings" w:hAnsi="Wingdings" w:hint="default"/>
+      </w:rPr>
+    </w:lvl>
+  </w:abstractNum>
+  <w:abstractNum w:abstractNumId="8" w15:restartNumberingAfterBreak="0">
     <w:nsid w:val="2F1501CE"/>
     <w:multiLevelType w:val="hybridMultilevel"/>
     <w:tmpl w:val="D764CA00"/>
@@ -21442,7 +23634,120 @@
       </w:rPr>
     </w:lvl>
   </w:abstractNum>
-  <w:abstractNum w:abstractNumId="3">
+  <w:abstractNum w:abstractNumId="9" w15:restartNumberingAfterBreak="0">
+    <w:nsid w:val="3D5D67DC"/>
+    <w:multiLevelType w:val="hybridMultilevel"/>
+    <w:tmpl w:val="5CD27A82"/>
+    <w:lvl w:ilvl="0" w:tplc="7F5E9F04">
+      <w:start w:val="1"/>
+      <w:numFmt w:val="bullet"/>
+      <w:lvlText w:val="-"/>
+      <w:lvlJc w:val="left"/>
+      <w:pPr>
+        <w:ind w:left="720" w:hanging="360"/>
+      </w:pPr>
+      <w:rPr>
+        <w:rFonts w:ascii="Cambria" w:eastAsiaTheme="minorHAnsi" w:hAnsi="Cambria" w:cs="Cambria" w:hint="default"/>
+      </w:rPr>
+    </w:lvl>
+    <w:lvl w:ilvl="1" w:tplc="04090003" w:tentative="1">
+      <w:start w:val="1"/>
+      <w:numFmt w:val="bullet"/>
+      <w:lvlText w:val="o"/>
+      <w:lvlJc w:val="left"/>
+      <w:pPr>
+        <w:ind w:left="1440" w:hanging="360"/>
+      </w:pPr>
+      <w:rPr>
+        <w:rFonts w:ascii="Courier New" w:hAnsi="Courier New" w:cs="Courier New" w:hint="default"/>
+      </w:rPr>
+    </w:lvl>
+    <w:lvl w:ilvl="2" w:tplc="04090005" w:tentative="1">
+      <w:start w:val="1"/>
+      <w:numFmt w:val="bullet"/>
+      <w:lvlText w:val=""/>
+      <w:lvlJc w:val="left"/>
+      <w:pPr>
+        <w:ind w:left="2160" w:hanging="360"/>
+      </w:pPr>
+      <w:rPr>
+        <w:rFonts w:ascii="Wingdings" w:hAnsi="Wingdings" w:hint="default"/>
+      </w:rPr>
+    </w:lvl>
+    <w:lvl w:ilvl="3" w:tplc="04090001" w:tentative="1">
+      <w:start w:val="1"/>
+      <w:numFmt w:val="bullet"/>
+      <w:lvlText w:val=""/>
+      <w:lvlJc w:val="left"/>
+      <w:pPr>
+        <w:ind w:left="2880" w:hanging="360"/>
+      </w:pPr>
+      <w:rPr>
+        <w:rFonts w:ascii="Symbol" w:hAnsi="Symbol" w:hint="default"/>
+      </w:rPr>
+    </w:lvl>
+    <w:lvl w:ilvl="4" w:tplc="04090003" w:tentative="1">
+      <w:start w:val="1"/>
+      <w:numFmt w:val="bullet"/>
+      <w:lvlText w:val="o"/>
+      <w:lvlJc w:val="left"/>
+      <w:pPr>
+        <w:ind w:left="3600" w:hanging="360"/>
+      </w:pPr>
+      <w:rPr>
+        <w:rFonts w:ascii="Courier New" w:hAnsi="Courier New" w:cs="Courier New" w:hint="default"/>
+      </w:rPr>
+    </w:lvl>
+    <w:lvl w:ilvl="5" w:tplc="04090005" w:tentative="1">
+      <w:start w:val="1"/>
+      <w:numFmt w:val="bullet"/>
+      <w:lvlText w:val=""/>
+      <w:lvlJc w:val="left"/>
+      <w:pPr>
+        <w:ind w:left="4320" w:hanging="360"/>
+      </w:pPr>
+      <w:rPr>
+        <w:rFonts w:ascii="Wingdings" w:hAnsi="Wingdings" w:hint="default"/>
+      </w:rPr>
+    </w:lvl>
+    <w:lvl w:ilvl="6" w:tplc="04090001" w:tentative="1">
+      <w:start w:val="1"/>
+      <w:numFmt w:val="bullet"/>
+      <w:lvlText w:val=""/>
+      <w:lvlJc w:val="left"/>
+      <w:pPr>
+        <w:ind w:left="5040" w:hanging="360"/>
+      </w:pPr>
+      <w:rPr>
+        <w:rFonts w:ascii="Symbol" w:hAnsi="Symbol" w:hint="default"/>
+      </w:rPr>
+    </w:lvl>
+    <w:lvl w:ilvl="7" w:tplc="04090003" w:tentative="1">
+      <w:start w:val="1"/>
+      <w:numFmt w:val="bullet"/>
+      <w:lvlText w:val="o"/>
+      <w:lvlJc w:val="left"/>
+      <w:pPr>
+        <w:ind w:left="5760" w:hanging="360"/>
+      </w:pPr>
+      <w:rPr>
+        <w:rFonts w:ascii="Courier New" w:hAnsi="Courier New" w:cs="Courier New" w:hint="default"/>
+      </w:rPr>
+    </w:lvl>
+    <w:lvl w:ilvl="8" w:tplc="04090005" w:tentative="1">
+      <w:start w:val="1"/>
+      <w:numFmt w:val="bullet"/>
+      <w:lvlText w:val=""/>
+      <w:lvlJc w:val="left"/>
+      <w:pPr>
+        <w:ind w:left="6480" w:hanging="360"/>
+      </w:pPr>
+      <w:rPr>
+        <w:rFonts w:ascii="Wingdings" w:hAnsi="Wingdings" w:hint="default"/>
+      </w:rPr>
+    </w:lvl>
+  </w:abstractNum>
+  <w:abstractNum w:abstractNumId="10" w15:restartNumberingAfterBreak="0">
     <w:nsid w:val="44B1040C"/>
     <w:multiLevelType w:val="hybridMultilevel"/>
     <w:tmpl w:val="047EC9CA"/>
@@ -21531,7 +23836,93 @@
       </w:pPr>
     </w:lvl>
   </w:abstractNum>
-  <w:abstractNum w:abstractNumId="4">
+  <w:abstractNum w:abstractNumId="11" w15:restartNumberingAfterBreak="0">
+    <w:nsid w:val="53702C5E"/>
+    <w:multiLevelType w:val="hybridMultilevel"/>
+    <w:tmpl w:val="9F0C19D6"/>
+    <w:lvl w:ilvl="0" w:tplc="0409000F">
+      <w:start w:val="1"/>
+      <w:numFmt w:val="decimal"/>
+      <w:lvlText w:val="%1."/>
+      <w:lvlJc w:val="left"/>
+      <w:pPr>
+        <w:ind w:left="720" w:hanging="360"/>
+      </w:pPr>
+    </w:lvl>
+    <w:lvl w:ilvl="1" w:tplc="04090019" w:tentative="1">
+      <w:start w:val="1"/>
+      <w:numFmt w:val="lowerLetter"/>
+      <w:lvlText w:val="%2."/>
+      <w:lvlJc w:val="left"/>
+      <w:pPr>
+        <w:ind w:left="1440" w:hanging="360"/>
+      </w:pPr>
+    </w:lvl>
+    <w:lvl w:ilvl="2" w:tplc="0409001B" w:tentative="1">
+      <w:start w:val="1"/>
+      <w:numFmt w:val="lowerRoman"/>
+      <w:lvlText w:val="%3."/>
+      <w:lvlJc w:val="right"/>
+      <w:pPr>
+        <w:ind w:left="2160" w:hanging="180"/>
+      </w:pPr>
+    </w:lvl>
+    <w:lvl w:ilvl="3" w:tplc="0409000F" w:tentative="1">
+      <w:start w:val="1"/>
+      <w:numFmt w:val="decimal"/>
+      <w:lvlText w:val="%4."/>
+      <w:lvlJc w:val="left"/>
+      <w:pPr>
+        <w:ind w:left="2880" w:hanging="360"/>
+      </w:pPr>
+    </w:lvl>
+    <w:lvl w:ilvl="4" w:tplc="04090019" w:tentative="1">
+      <w:start w:val="1"/>
+      <w:numFmt w:val="lowerLetter"/>
+      <w:lvlText w:val="%5."/>
+      <w:lvlJc w:val="left"/>
+      <w:pPr>
+        <w:ind w:left="3600" w:hanging="360"/>
+      </w:pPr>
+    </w:lvl>
+    <w:lvl w:ilvl="5" w:tplc="0409001B" w:tentative="1">
+      <w:start w:val="1"/>
+      <w:numFmt w:val="lowerRoman"/>
+      <w:lvlText w:val="%6."/>
+      <w:lvlJc w:val="right"/>
+      <w:pPr>
+        <w:ind w:left="4320" w:hanging="180"/>
+      </w:pPr>
+    </w:lvl>
+    <w:lvl w:ilvl="6" w:tplc="0409000F" w:tentative="1">
+      <w:start w:val="1"/>
+      <w:numFmt w:val="decimal"/>
+      <w:lvlText w:val="%7."/>
+      <w:lvlJc w:val="left"/>
+      <w:pPr>
+        <w:ind w:left="5040" w:hanging="360"/>
+      </w:pPr>
+    </w:lvl>
+    <w:lvl w:ilvl="7" w:tplc="04090019" w:tentative="1">
+      <w:start w:val="1"/>
+      <w:numFmt w:val="lowerLetter"/>
+      <w:lvlText w:val="%8."/>
+      <w:lvlJc w:val="left"/>
+      <w:pPr>
+        <w:ind w:left="5760" w:hanging="360"/>
+      </w:pPr>
+    </w:lvl>
+    <w:lvl w:ilvl="8" w:tplc="0409001B" w:tentative="1">
+      <w:start w:val="1"/>
+      <w:numFmt w:val="lowerRoman"/>
+      <w:lvlText w:val="%9."/>
+      <w:lvlJc w:val="right"/>
+      <w:pPr>
+        <w:ind w:left="6480" w:hanging="180"/>
+      </w:pPr>
+    </w:lvl>
+  </w:abstractNum>
+  <w:abstractNum w:abstractNumId="12" w15:restartNumberingAfterBreak="0">
     <w:nsid w:val="578E3D4E"/>
     <w:multiLevelType w:val="hybridMultilevel"/>
     <w:tmpl w:val="4354598E"/>
@@ -21644,7 +24035,120 @@
       </w:rPr>
     </w:lvl>
   </w:abstractNum>
-  <w:abstractNum w:abstractNumId="5">
+  <w:abstractNum w:abstractNumId="13" w15:restartNumberingAfterBreak="0">
+    <w:nsid w:val="57B178F9"/>
+    <w:multiLevelType w:val="hybridMultilevel"/>
+    <w:tmpl w:val="9010205A"/>
+    <w:lvl w:ilvl="0" w:tplc="04090001">
+      <w:start w:val="1"/>
+      <w:numFmt w:val="bullet"/>
+      <w:lvlText w:val=""/>
+      <w:lvlJc w:val="left"/>
+      <w:pPr>
+        <w:ind w:left="720" w:hanging="360"/>
+      </w:pPr>
+      <w:rPr>
+        <w:rFonts w:ascii="Symbol" w:hAnsi="Symbol" w:hint="default"/>
+      </w:rPr>
+    </w:lvl>
+    <w:lvl w:ilvl="1" w:tplc="04090003" w:tentative="1">
+      <w:start w:val="1"/>
+      <w:numFmt w:val="bullet"/>
+      <w:lvlText w:val="o"/>
+      <w:lvlJc w:val="left"/>
+      <w:pPr>
+        <w:ind w:left="1440" w:hanging="360"/>
+      </w:pPr>
+      <w:rPr>
+        <w:rFonts w:ascii="Courier New" w:hAnsi="Courier New" w:cs="Courier New" w:hint="default"/>
+      </w:rPr>
+    </w:lvl>
+    <w:lvl w:ilvl="2" w:tplc="04090005" w:tentative="1">
+      <w:start w:val="1"/>
+      <w:numFmt w:val="bullet"/>
+      <w:lvlText w:val=""/>
+      <w:lvlJc w:val="left"/>
+      <w:pPr>
+        <w:ind w:left="2160" w:hanging="360"/>
+      </w:pPr>
+      <w:rPr>
+        <w:rFonts w:ascii="Wingdings" w:hAnsi="Wingdings" w:hint="default"/>
+      </w:rPr>
+    </w:lvl>
+    <w:lvl w:ilvl="3" w:tplc="04090001" w:tentative="1">
+      <w:start w:val="1"/>
+      <w:numFmt w:val="bullet"/>
+      <w:lvlText w:val=""/>
+      <w:lvlJc w:val="left"/>
+      <w:pPr>
+        <w:ind w:left="2880" w:hanging="360"/>
+      </w:pPr>
+      <w:rPr>
+        <w:rFonts w:ascii="Symbol" w:hAnsi="Symbol" w:hint="default"/>
+      </w:rPr>
+    </w:lvl>
+    <w:lvl w:ilvl="4" w:tplc="04090003" w:tentative="1">
+      <w:start w:val="1"/>
+      <w:numFmt w:val="bullet"/>
+      <w:lvlText w:val="o"/>
+      <w:lvlJc w:val="left"/>
+      <w:pPr>
+        <w:ind w:left="3600" w:hanging="360"/>
+      </w:pPr>
+      <w:rPr>
+        <w:rFonts w:ascii="Courier New" w:hAnsi="Courier New" w:cs="Courier New" w:hint="default"/>
+      </w:rPr>
+    </w:lvl>
+    <w:lvl w:ilvl="5" w:tplc="04090005" w:tentative="1">
+      <w:start w:val="1"/>
+      <w:numFmt w:val="bullet"/>
+      <w:lvlText w:val=""/>
+      <w:lvlJc w:val="left"/>
+      <w:pPr>
+        <w:ind w:left="4320" w:hanging="360"/>
+      </w:pPr>
+      <w:rPr>
+        <w:rFonts w:ascii="Wingdings" w:hAnsi="Wingdings" w:hint="default"/>
+      </w:rPr>
+    </w:lvl>
+    <w:lvl w:ilvl="6" w:tplc="04090001" w:tentative="1">
+      <w:start w:val="1"/>
+      <w:numFmt w:val="bullet"/>
+      <w:lvlText w:val=""/>
+      <w:lvlJc w:val="left"/>
+      <w:pPr>
+        <w:ind w:left="5040" w:hanging="360"/>
+      </w:pPr>
+      <w:rPr>
+        <w:rFonts w:ascii="Symbol" w:hAnsi="Symbol" w:hint="default"/>
+      </w:rPr>
+    </w:lvl>
+    <w:lvl w:ilvl="7" w:tplc="04090003" w:tentative="1">
+      <w:start w:val="1"/>
+      <w:numFmt w:val="bullet"/>
+      <w:lvlText w:val="o"/>
+      <w:lvlJc w:val="left"/>
+      <w:pPr>
+        <w:ind w:left="5760" w:hanging="360"/>
+      </w:pPr>
+      <w:rPr>
+        <w:rFonts w:ascii="Courier New" w:hAnsi="Courier New" w:cs="Courier New" w:hint="default"/>
+      </w:rPr>
+    </w:lvl>
+    <w:lvl w:ilvl="8" w:tplc="04090005" w:tentative="1">
+      <w:start w:val="1"/>
+      <w:numFmt w:val="bullet"/>
+      <w:lvlText w:val=""/>
+      <w:lvlJc w:val="left"/>
+      <w:pPr>
+        <w:ind w:left="6480" w:hanging="360"/>
+      </w:pPr>
+      <w:rPr>
+        <w:rFonts w:ascii="Wingdings" w:hAnsi="Wingdings" w:hint="default"/>
+      </w:rPr>
+    </w:lvl>
+  </w:abstractNum>
+  <w:abstractNum w:abstractNumId="14" w15:restartNumberingAfterBreak="0">
     <w:nsid w:val="6FF85AD5"/>
     <w:multiLevelType w:val="hybridMultilevel"/>
     <w:tmpl w:val="CD7464B8"/>
@@ -21757,7 +24261,120 @@
       </w:rPr>
     </w:lvl>
   </w:abstractNum>
-  <w:abstractNum w:abstractNumId="6">
+  <w:abstractNum w:abstractNumId="15" w15:restartNumberingAfterBreak="0">
+    <w:nsid w:val="78885E77"/>
+    <w:multiLevelType w:val="hybridMultilevel"/>
+    <w:tmpl w:val="DEE48FCE"/>
+    <w:lvl w:ilvl="0" w:tplc="7F5E9F04">
+      <w:start w:val="1"/>
+      <w:numFmt w:val="bullet"/>
+      <w:lvlText w:val="-"/>
+      <w:lvlJc w:val="left"/>
+      <w:pPr>
+        <w:ind w:left="720" w:hanging="360"/>
+      </w:pPr>
+      <w:rPr>
+        <w:rFonts w:ascii="Cambria" w:eastAsiaTheme="minorHAnsi" w:hAnsi="Cambria" w:cs="Cambria" w:hint="default"/>
+      </w:rPr>
+    </w:lvl>
+    <w:lvl w:ilvl="1" w:tplc="04090003" w:tentative="1">
+      <w:start w:val="1"/>
+      <w:numFmt w:val="bullet"/>
+      <w:lvlText w:val="o"/>
+      <w:lvlJc w:val="left"/>
+      <w:pPr>
+        <w:ind w:left="1440" w:hanging="360"/>
+      </w:pPr>
+      <w:rPr>
+        <w:rFonts w:ascii="Courier New" w:hAnsi="Courier New" w:cs="Courier New" w:hint="default"/>
+      </w:rPr>
+    </w:lvl>
+    <w:lvl w:ilvl="2" w:tplc="04090005" w:tentative="1">
+      <w:start w:val="1"/>
+      <w:numFmt w:val="bullet"/>
+      <w:lvlText w:val=""/>
+      <w:lvlJc w:val="left"/>
+      <w:pPr>
+        <w:ind w:left="2160" w:hanging="360"/>
+      </w:pPr>
+      <w:rPr>
+        <w:rFonts w:ascii="Wingdings" w:hAnsi="Wingdings" w:hint="default"/>
+      </w:rPr>
+    </w:lvl>
+    <w:lvl w:ilvl="3" w:tplc="04090001" w:tentative="1">
+      <w:start w:val="1"/>
+      <w:numFmt w:val="bullet"/>
+      <w:lvlText w:val=""/>
+      <w:lvlJc w:val="left"/>
+      <w:pPr>
+        <w:ind w:left="2880" w:hanging="360"/>
+      </w:pPr>
+      <w:rPr>
+        <w:rFonts w:ascii="Symbol" w:hAnsi="Symbol" w:hint="default"/>
+      </w:rPr>
+    </w:lvl>
+    <w:lvl w:ilvl="4" w:tplc="04090003" w:tentative="1">
+      <w:start w:val="1"/>
+      <w:numFmt w:val="bullet"/>
+      <w:lvlText w:val="o"/>
+      <w:lvlJc w:val="left"/>
+      <w:pPr>
+        <w:ind w:left="3600" w:hanging="360"/>
+      </w:pPr>
+      <w:rPr>
+        <w:rFonts w:ascii="Courier New" w:hAnsi="Courier New" w:cs="Courier New" w:hint="default"/>
+      </w:rPr>
+    </w:lvl>
+    <w:lvl w:ilvl="5" w:tplc="04090005" w:tentative="1">
+      <w:start w:val="1"/>
+      <w:numFmt w:val="bullet"/>
+      <w:lvlText w:val=""/>
+      <w:lvlJc w:val="left"/>
+      <w:pPr>
+        <w:ind w:left="4320" w:hanging="360"/>
+      </w:pPr>
+      <w:rPr>
+        <w:rFonts w:ascii="Wingdings" w:hAnsi="Wingdings" w:hint="default"/>
+      </w:rPr>
+    </w:lvl>
+    <w:lvl w:ilvl="6" w:tplc="04090001" w:tentative="1">
+      <w:start w:val="1"/>
+      <w:numFmt w:val="bullet"/>
+      <w:lvlText w:val=""/>
+      <w:lvlJc w:val="left"/>
+      <w:pPr>
+        <w:ind w:left="5040" w:hanging="360"/>
+      </w:pPr>
+      <w:rPr>
+        <w:rFonts w:ascii="Symbol" w:hAnsi="Symbol" w:hint="default"/>
+      </w:rPr>
+    </w:lvl>
+    <w:lvl w:ilvl="7" w:tplc="04090003" w:tentative="1">
+      <w:start w:val="1"/>
+      <w:numFmt w:val="bullet"/>
+      <w:lvlText w:val="o"/>
+      <w:lvlJc w:val="left"/>
+      <w:pPr>
+        <w:ind w:left="5760" w:hanging="360"/>
+      </w:pPr>
+      <w:rPr>
+        <w:rFonts w:ascii="Courier New" w:hAnsi="Courier New" w:cs="Courier New" w:hint="default"/>
+      </w:rPr>
+    </w:lvl>
+    <w:lvl w:ilvl="8" w:tplc="04090005" w:tentative="1">
+      <w:start w:val="1"/>
+      <w:numFmt w:val="bullet"/>
+      <w:lvlText w:val=""/>
+      <w:lvlJc w:val="left"/>
+      <w:pPr>
+        <w:ind w:left="6480" w:hanging="360"/>
+      </w:pPr>
+      <w:rPr>
+        <w:rFonts w:ascii="Wingdings" w:hAnsi="Wingdings" w:hint="default"/>
+      </w:rPr>
+    </w:lvl>
+  </w:abstractNum>
+  <w:abstractNum w:abstractNumId="16" w15:restartNumberingAfterBreak="0">
     <w:nsid w:val="7C326782"/>
     <w:multiLevelType w:val="hybridMultilevel"/>
     <w:tmpl w:val="672EDAD4"/>
@@ -21871,31 +24488,61 @@
     </w:lvl>
   </w:abstractNum>
   <w:num w:numId="1">
-    <w:abstractNumId w:val="5"/>
+    <w:abstractNumId w:val="14"/>
   </w:num>
   <w:num w:numId="2">
+    <w:abstractNumId w:val="16"/>
+  </w:num>
+  <w:num w:numId="3">
+    <w:abstractNumId w:val="2"/>
+  </w:num>
+  <w:num w:numId="4">
+    <w:abstractNumId w:val="1"/>
+  </w:num>
+  <w:num w:numId="5">
+    <w:abstractNumId w:val="10"/>
+  </w:num>
+  <w:num w:numId="6">
+    <w:abstractNumId w:val="12"/>
+  </w:num>
+  <w:num w:numId="7">
+    <w:abstractNumId w:val="8"/>
+  </w:num>
+  <w:num w:numId="8">
+    <w:abstractNumId w:val="11"/>
+  </w:num>
+  <w:num w:numId="9">
     <w:abstractNumId w:val="6"/>
   </w:num>
-  <w:num w:numId="3">
-    <w:abstractNumId w:val="1"/>
+  <w:num w:numId="10">
+    <w:abstractNumId w:val="4"/>
   </w:num>
-  <w:num w:numId="4">
+  <w:num w:numId="11">
+    <w:abstractNumId w:val="13"/>
+  </w:num>
+  <w:num w:numId="12">
     <w:abstractNumId w:val="0"/>
   </w:num>
-  <w:num w:numId="5">
+  <w:num w:numId="13">
     <w:abstractNumId w:val="3"/>
   </w:num>
-  <w:num w:numId="6">
-    <w:abstractNumId w:val="4"/>
+  <w:num w:numId="14">
+    <w:abstractNumId w:val="7"/>
   </w:num>
-  <w:num w:numId="7">
-    <w:abstractNumId w:val="2"/>
+  <w:num w:numId="15">
+    <w:abstractNumId w:val="9"/>
+  </w:num>
+  <w:num w:numId="16">
+    <w:abstractNumId w:val="15"/>
+  </w:num>
+  <w:num w:numId="17">
+    <w:abstractNumId w:val="5"/>
   </w:num>
 </w:numbering>
 </file>
 
 <file path=word/styles.xml><?xml version="1.0" encoding="utf-8"?>
-<w:styles xmlns:mc="http://schemas.openxmlformats.org/markup-compatibility/2006" xmlns:r="http://schemas.openxmlformats.org/officeDocument/2006/relationships" xmlns:w="http://schemas.openxmlformats.org/wordprocessingml/2006/main" xmlns:w14="http://schemas.microsoft.com/office/word/2010/wordml" mc:Ignorable="w14">
+<w:styles xmlns:mc="http://schemas.openxmlformats.org/markup-compatibility/2006" xmlns:r="http://schemas.openxmlformats.org/officeDocument/2006/relationships" xmlns:w="http://schemas.openxmlformats.org/wordprocessingml/2006/main" xmlns:w14="http://schemas.microsoft.com/office/word/2010/wordml" xmlns:w15="http://schemas.microsoft.com/office/word/2012/wordml" mc:Ignorable="w14 w15">
   <w:docDefaults>
     <w:rPrDefault>
       <w:rPr>
@@ -21911,144 +24558,378 @@
       </w:pPr>
     </w:pPrDefault>
   </w:docDefaults>
-  <w:latentStyles w:defLockedState="0" w:defUIPriority="99" w:defSemiHidden="1" w:defUnhideWhenUsed="1" w:defQFormat="0" w:count="267">
-    <w:lsdException w:name="Normal" w:semiHidden="0" w:uiPriority="0" w:unhideWhenUsed="0" w:qFormat="1"/>
-    <w:lsdException w:name="heading 1" w:semiHidden="0" w:uiPriority="9" w:unhideWhenUsed="0" w:qFormat="1"/>
-    <w:lsdException w:name="heading 2" w:uiPriority="9" w:qFormat="1"/>
-    <w:lsdException w:name="heading 3" w:uiPriority="9" w:qFormat="1"/>
-    <w:lsdException w:name="heading 4" w:uiPriority="9" w:qFormat="1"/>
-    <w:lsdException w:name="heading 5" w:uiPriority="9" w:qFormat="1"/>
-    <w:lsdException w:name="heading 6" w:uiPriority="9" w:qFormat="1"/>
-    <w:lsdException w:name="heading 7" w:uiPriority="9" w:qFormat="1"/>
-    <w:lsdException w:name="heading 8" w:uiPriority="9" w:qFormat="1"/>
-    <w:lsdException w:name="heading 9" w:uiPriority="9" w:qFormat="1"/>
-    <w:lsdException w:name="toc 1" w:uiPriority="39"/>
-    <w:lsdException w:name="toc 2" w:uiPriority="39"/>
-    <w:lsdException w:name="toc 3" w:uiPriority="39"/>
-    <w:lsdException w:name="toc 4" w:uiPriority="39"/>
-    <w:lsdException w:name="toc 5" w:uiPriority="39"/>
-    <w:lsdException w:name="toc 6" w:uiPriority="39"/>
-    <w:lsdException w:name="toc 7" w:uiPriority="39"/>
-    <w:lsdException w:name="toc 8" w:uiPriority="39"/>
-    <w:lsdException w:name="toc 9" w:uiPriority="39"/>
-    <w:lsdException w:name="caption" w:uiPriority="35" w:qFormat="1"/>
-    <w:lsdException w:name="Title" w:semiHidden="0" w:uiPriority="10" w:unhideWhenUsed="0" w:qFormat="1"/>
-    <w:lsdException w:name="Default Paragraph Font" w:uiPriority="1"/>
-    <w:lsdException w:name="Subtitle" w:semiHidden="0" w:uiPriority="11" w:unhideWhenUsed="0" w:qFormat="1"/>
-    <w:lsdException w:name="Strong" w:semiHidden="0" w:uiPriority="22" w:unhideWhenUsed="0" w:qFormat="1"/>
-    <w:lsdException w:name="Emphasis" w:semiHidden="0" w:uiPriority="20" w:unhideWhenUsed="0" w:qFormat="1"/>
-    <w:lsdException w:name="Table Grid" w:semiHidden="0" w:uiPriority="39" w:unhideWhenUsed="0"/>
-    <w:lsdException w:name="Placeholder Text" w:unhideWhenUsed="0"/>
-    <w:lsdException w:name="No Spacing" w:semiHidden="0" w:uiPriority="1" w:unhideWhenUsed="0" w:qFormat="1"/>
-    <w:lsdException w:name="Light Shading" w:semiHidden="0" w:uiPriority="60" w:unhideWhenUsed="0"/>
-    <w:lsdException w:name="Light List" w:semiHidden="0" w:uiPriority="61" w:unhideWhenUsed="0"/>
-    <w:lsdException w:name="Light Grid" w:semiHidden="0" w:uiPriority="62" w:unhideWhenUsed="0"/>
-    <w:lsdException w:name="Medium Shading 1" w:semiHidden="0" w:uiPriority="63" w:unhideWhenUsed="0"/>
-    <w:lsdException w:name="Medium Shading 2" w:semiHidden="0" w:uiPriority="64" w:unhideWhenUsed="0"/>
-    <w:lsdException w:name="Medium List 1" w:semiHidden="0" w:uiPriority="65" w:unhideWhenUsed="0"/>
-    <w:lsdException w:name="Medium List 2" w:semiHidden="0" w:uiPriority="66" w:unhideWhenUsed="0"/>
-    <w:lsdException w:name="Medium Grid 1" w:semiHidden="0" w:uiPriority="67" w:unhideWhenUsed="0"/>
-    <w:lsdException w:name="Medium Grid 2" w:semiHidden="0" w:uiPriority="68" w:unhideWhenUsed="0"/>
-    <w:lsdException w:name="Medium Grid 3" w:semiHidden="0" w:uiPriority="69" w:unhideWhenUsed="0"/>
-    <w:lsdException w:name="Dark List" w:semiHidden="0" w:uiPriority="70" w:unhideWhenUsed="0"/>
-    <w:lsdException w:name="Colorful Shading" w:semiHidden="0" w:uiPriority="71" w:unhideWhenUsed="0"/>
-    <w:lsdException w:name="Colorful List" w:semiHidden="0" w:uiPriority="72" w:unhideWhenUsed="0"/>
-    <w:lsdException w:name="Colorful Grid" w:semiHidden="0" w:uiPriority="73" w:unhideWhenUsed="0"/>
-    <w:lsdException w:name="Light Shading Accent 1" w:semiHidden="0" w:uiPriority="60" w:unhideWhenUsed="0"/>
-    <w:lsdException w:name="Light List Accent 1" w:semiHidden="0" w:uiPriority="61" w:unhideWhenUsed="0"/>
-    <w:lsdException w:name="Light Grid Accent 1" w:semiHidden="0" w:uiPriority="62" w:unhideWhenUsed="0"/>
-    <w:lsdException w:name="Medium Shading 1 Accent 1" w:semiHidden="0" w:uiPriority="63" w:unhideWhenUsed="0"/>
-    <w:lsdException w:name="Medium Shading 2 Accent 1" w:semiHidden="0" w:uiPriority="64" w:unhideWhenUsed="0"/>
-    <w:lsdException w:name="Medium List 1 Accent 1" w:semiHidden="0" w:uiPriority="65" w:unhideWhenUsed="0"/>
-    <w:lsdException w:name="Revision" w:unhideWhenUsed="0"/>
-    <w:lsdException w:name="List Paragraph" w:semiHidden="0" w:uiPriority="34" w:unhideWhenUsed="0" w:qFormat="1"/>
-    <w:lsdException w:name="Quote" w:semiHidden="0" w:uiPriority="29" w:unhideWhenUsed="0" w:qFormat="1"/>
-    <w:lsdException w:name="Intense Quote" w:semiHidden="0" w:uiPriority="30" w:unhideWhenUsed="0" w:qFormat="1"/>
-    <w:lsdException w:name="Medium List 2 Accent 1" w:semiHidden="0" w:uiPriority="66" w:unhideWhenUsed="0"/>
-    <w:lsdException w:name="Medium Grid 1 Accent 1" w:semiHidden="0" w:uiPriority="67" w:unhideWhenUsed="0"/>
-    <w:lsdException w:name="Medium Grid 2 Accent 1" w:semiHidden="0" w:uiPriority="68" w:unhideWhenUsed="0"/>
-    <w:lsdException w:name="Medium Grid 3 Accent 1" w:semiHidden="0" w:uiPriority="69" w:unhideWhenUsed="0"/>
-    <w:lsdException w:name="Dark List Accent 1" w:semiHidden="0" w:uiPriority="70" w:unhideWhenUsed="0"/>
-    <w:lsdException w:name="Colorful Shading Accent 1" w:semiHidden="0" w:uiPriority="71" w:unhideWhenUsed="0"/>
-    <w:lsdException w:name="Colorful List Accent 1" w:semiHidden="0" w:uiPriority="72" w:unhideWhenUsed="0"/>
-    <w:lsdException w:name="Colorful Grid Accent 1" w:semiHidden="0" w:uiPriority="73" w:unhideWhenUsed="0"/>
-    <w:lsdException w:name="Light Shading Accent 2" w:semiHidden="0" w:uiPriority="60" w:unhideWhenUsed="0"/>
-    <w:lsdException w:name="Light List Accent 2" w:semiHidden="0" w:uiPriority="61" w:unhideWhenUsed="0"/>
-    <w:lsdException w:name="Light Grid Accent 2" w:semiHidden="0" w:uiPriority="62" w:unhideWhenUsed="0"/>
-    <w:lsdException w:name="Medium Shading 1 Accent 2" w:semiHidden="0" w:uiPriority="63" w:unhideWhenUsed="0"/>
-    <w:lsdException w:name="Medium Shading 2 Accent 2" w:semiHidden="0" w:uiPriority="64" w:unhideWhenUsed="0"/>
-    <w:lsdException w:name="Medium List 1 Accent 2" w:semiHidden="0" w:uiPriority="65" w:unhideWhenUsed="0"/>
-    <w:lsdException w:name="Medium List 2 Accent 2" w:semiHidden="0" w:uiPriority="66" w:unhideWhenUsed="0"/>
-    <w:lsdException w:name="Medium Grid 1 Accent 2" w:semiHidden="0" w:uiPriority="67" w:unhideWhenUsed="0"/>
-    <w:lsdException w:name="Medium Grid 2 Accent 2" w:semiHidden="0" w:uiPriority="68" w:unhideWhenUsed="0"/>
-    <w:lsdException w:name="Medium Grid 3 Accent 2" w:semiHidden="0" w:uiPriority="69" w:unhideWhenUsed="0"/>
-    <w:lsdException w:name="Dark List Accent 2" w:semiHidden="0" w:uiPriority="70" w:unhideWhenUsed="0"/>
-    <w:lsdException w:name="Colorful Shading Accent 2" w:semiHidden="0" w:uiPriority="71" w:unhideWhenUsed="0"/>
-    <w:lsdException w:name="Colorful List Accent 2" w:semiHidden="0" w:uiPriority="72" w:unhideWhenUsed="0"/>
-    <w:lsdException w:name="Colorful Grid Accent 2" w:semiHidden="0" w:uiPriority="73" w:unhideWhenUsed="0"/>
-    <w:lsdException w:name="Light Shading Accent 3" w:semiHidden="0" w:uiPriority="60" w:unhideWhenUsed="0"/>
-    <w:lsdException w:name="Light List Accent 3" w:semiHidden="0" w:uiPriority="61" w:unhideWhenUsed="0"/>
-    <w:lsdException w:name="Light Grid Accent 3" w:semiHidden="0" w:uiPriority="62" w:unhideWhenUsed="0"/>
-    <w:lsdException w:name="Medium Shading 1 Accent 3" w:semiHidden="0" w:uiPriority="63" w:unhideWhenUsed="0"/>
-    <w:lsdException w:name="Medium Shading 2 Accent 3" w:semiHidden="0" w:uiPriority="64" w:unhideWhenUsed="0"/>
-    <w:lsdException w:name="Medium List 1 Accent 3" w:semiHidden="0" w:uiPriority="65" w:unhideWhenUsed="0"/>
-    <w:lsdException w:name="Medium List 2 Accent 3" w:semiHidden="0" w:uiPriority="66" w:unhideWhenUsed="0"/>
-    <w:lsdException w:name="Medium Grid 1 Accent 3" w:semiHidden="0" w:uiPriority="67" w:unhideWhenUsed="0"/>
-    <w:lsdException w:name="Medium Grid 2 Accent 3" w:semiHidden="0" w:uiPriority="68" w:unhideWhenUsed="0"/>
-    <w:lsdException w:name="Medium Grid 3 Accent 3" w:semiHidden="0" w:uiPriority="69" w:unhideWhenUsed="0"/>
-    <w:lsdException w:name="Dark List Accent 3" w:semiHidden="0" w:uiPriority="70" w:unhideWhenUsed="0"/>
-    <w:lsdException w:name="Colorful Shading Accent 3" w:semiHidden="0" w:uiPriority="71" w:unhideWhenUsed="0"/>
-    <w:lsdException w:name="Colorful List Accent 3" w:semiHidden="0" w:uiPriority="72" w:unhideWhenUsed="0"/>
-    <w:lsdException w:name="Colorful Grid Accent 3" w:semiHidden="0" w:uiPriority="73" w:unhideWhenUsed="0"/>
-    <w:lsdException w:name="Light Shading Accent 4" w:semiHidden="0" w:uiPriority="60" w:unhideWhenUsed="0"/>
-    <w:lsdException w:name="Light List Accent 4" w:semiHidden="0" w:uiPriority="61" w:unhideWhenUsed="0"/>
-    <w:lsdException w:name="Light Grid Accent 4" w:semiHidden="0" w:uiPriority="62" w:unhideWhenUsed="0"/>
-    <w:lsdException w:name="Medium Shading 1 Accent 4" w:semiHidden="0" w:uiPriority="63" w:unhideWhenUsed="0"/>
-    <w:lsdException w:name="Medium Shading 2 Accent 4" w:semiHidden="0" w:uiPriority="64" w:unhideWhenUsed="0"/>
-    <w:lsdException w:name="Medium List 1 Accent 4" w:semiHidden="0" w:uiPriority="65" w:unhideWhenUsed="0"/>
-    <w:lsdException w:name="Medium List 2 Accent 4" w:semiHidden="0" w:uiPriority="66" w:unhideWhenUsed="0"/>
-    <w:lsdException w:name="Medium Grid 1 Accent 4" w:semiHidden="0" w:uiPriority="67" w:unhideWhenUsed="0"/>
-    <w:lsdException w:name="Medium Grid 2 Accent 4" w:semiHidden="0" w:uiPriority="68" w:unhideWhenUsed="0"/>
-    <w:lsdException w:name="Medium Grid 3 Accent 4" w:semiHidden="0" w:uiPriority="69" w:unhideWhenUsed="0"/>
-    <w:lsdException w:name="Dark List Accent 4" w:semiHidden="0" w:uiPriority="70" w:unhideWhenUsed="0"/>
-    <w:lsdException w:name="Colorful Shading Accent 4" w:semiHidden="0" w:uiPriority="71" w:unhideWhenUsed="0"/>
-    <w:lsdException w:name="Colorful List Accent 4" w:semiHidden="0" w:uiPriority="72" w:unhideWhenUsed="0"/>
-    <w:lsdException w:name="Colorful Grid Accent 4" w:semiHidden="0" w:uiPriority="73" w:unhideWhenUsed="0"/>
-    <w:lsdException w:name="Light Shading Accent 5" w:semiHidden="0" w:uiPriority="60" w:unhideWhenUsed="0"/>
-    <w:lsdException w:name="Light List Accent 5" w:semiHidden="0" w:uiPriority="61" w:unhideWhenUsed="0"/>
-    <w:lsdException w:name="Light Grid Accent 5" w:semiHidden="0" w:uiPriority="62" w:unhideWhenUsed="0"/>
-    <w:lsdException w:name="Medium Shading 1 Accent 5" w:semiHidden="0" w:uiPriority="63" w:unhideWhenUsed="0"/>
-    <w:lsdException w:name="Medium Shading 2 Accent 5" w:semiHidden="0" w:uiPriority="64" w:unhideWhenUsed="0"/>
-    <w:lsdException w:name="Medium List 1 Accent 5" w:semiHidden="0" w:uiPriority="65" w:unhideWhenUsed="0"/>
-    <w:lsdException w:name="Medium List 2 Accent 5" w:semiHidden="0" w:uiPriority="66" w:unhideWhenUsed="0"/>
-    <w:lsdException w:name="Medium Grid 1 Accent 5" w:semiHidden="0" w:uiPriority="67" w:unhideWhenUsed="0"/>
-    <w:lsdException w:name="Medium Grid 2 Accent 5" w:semiHidden="0" w:uiPriority="68" w:unhideWhenUsed="0"/>
-    <w:lsdException w:name="Medium Grid 3 Accent 5" w:semiHidden="0" w:uiPriority="69" w:unhideWhenUsed="0"/>
-    <w:lsdException w:name="Dark List Accent 5" w:semiHidden="0" w:uiPriority="70" w:unhideWhenUsed="0"/>
-    <w:lsdException w:name="Colorful Shading Accent 5" w:semiHidden="0" w:uiPriority="71" w:unhideWhenUsed="0"/>
-    <w:lsdException w:name="Colorful List Accent 5" w:semiHidden="0" w:uiPriority="72" w:unhideWhenUsed="0"/>
-    <w:lsdException w:name="Colorful Grid Accent 5" w:semiHidden="0" w:uiPriority="73" w:unhideWhenUsed="0"/>
-    <w:lsdException w:name="Light Shading Accent 6" w:semiHidden="0" w:uiPriority="60" w:unhideWhenUsed="0"/>
-    <w:lsdException w:name="Light List Accent 6" w:semiHidden="0" w:uiPriority="61" w:unhideWhenUsed="0"/>
-    <w:lsdException w:name="Light Grid Accent 6" w:semiHidden="0" w:uiPriority="62" w:unhideWhenUsed="0"/>
-    <w:lsdException w:name="Medium Shading 1 Accent 6" w:semiHidden="0" w:uiPriority="63" w:unhideWhenUsed="0"/>
-    <w:lsdException w:name="Medium Shading 2 Accent 6" w:semiHidden="0" w:uiPriority="64" w:unhideWhenUsed="0"/>
-    <w:lsdException w:name="Medium List 1 Accent 6" w:semiHidden="0" w:uiPriority="65" w:unhideWhenUsed="0"/>
-    <w:lsdException w:name="Medium List 2 Accent 6" w:semiHidden="0" w:uiPriority="66" w:unhideWhenUsed="0"/>
-    <w:lsdException w:name="Medium Grid 1 Accent 6" w:semiHidden="0" w:uiPriority="67" w:unhideWhenUsed="0"/>
-    <w:lsdException w:name="Medium Grid 2 Accent 6" w:semiHidden="0" w:uiPriority="68" w:unhideWhenUsed="0"/>
-    <w:lsdException w:name="Medium Grid 3 Accent 6" w:semiHidden="0" w:uiPriority="69" w:unhideWhenUsed="0"/>
-    <w:lsdException w:name="Dark List Accent 6" w:semiHidden="0" w:uiPriority="70" w:unhideWhenUsed="0"/>
-    <w:lsdException w:name="Colorful Shading Accent 6" w:semiHidden="0" w:uiPriority="71" w:unhideWhenUsed="0"/>
-    <w:lsdException w:name="Colorful List Accent 6" w:semiHidden="0" w:uiPriority="72" w:unhideWhenUsed="0"/>
-    <w:lsdException w:name="Colorful Grid Accent 6" w:semiHidden="0" w:uiPriority="73" w:unhideWhenUsed="0"/>
-    <w:lsdException w:name="Subtle Emphasis" w:semiHidden="0" w:uiPriority="19" w:unhideWhenUsed="0" w:qFormat="1"/>
-    <w:lsdException w:name="Intense Emphasis" w:semiHidden="0" w:uiPriority="21" w:unhideWhenUsed="0" w:qFormat="1"/>
-    <w:lsdException w:name="Subtle Reference" w:semiHidden="0" w:uiPriority="31" w:unhideWhenUsed="0" w:qFormat="1"/>
-    <w:lsdException w:name="Intense Reference" w:semiHidden="0" w:uiPriority="32" w:unhideWhenUsed="0" w:qFormat="1"/>
-    <w:lsdException w:name="Book Title" w:semiHidden="0" w:uiPriority="33" w:unhideWhenUsed="0" w:qFormat="1"/>
-    <w:lsdException w:name="Bibliography" w:uiPriority="37"/>
-    <w:lsdException w:name="TOC Heading" w:uiPriority="39" w:qFormat="1"/>
+  <w:latentStyles w:defLockedState="0" w:defUIPriority="99" w:defSemiHidden="0" w:defUnhideWhenUsed="0" w:defQFormat="0" w:count="371">
+    <w:lsdException w:name="Normal" w:uiPriority="0" w:qFormat="1"/>
+    <w:lsdException w:name="heading 1" w:uiPriority="9" w:qFormat="1"/>
+    <w:lsdException w:name="heading 2" w:semiHidden="1" w:uiPriority="9" w:unhideWhenUsed="1" w:qFormat="1"/>
+    <w:lsdException w:name="heading 3" w:semiHidden="1" w:uiPriority="9" w:unhideWhenUsed="1" w:qFormat="1"/>
+    <w:lsdException w:name="heading 4" w:semiHidden="1" w:uiPriority="9" w:unhideWhenUsed="1" w:qFormat="1"/>
+    <w:lsdException w:name="heading 5" w:semiHidden="1" w:uiPriority="9" w:unhideWhenUsed="1" w:qFormat="1"/>
+    <w:lsdException w:name="heading 6" w:semiHidden="1" w:uiPriority="9" w:unhideWhenUsed="1" w:qFormat="1"/>
+    <w:lsdException w:name="heading 7" w:semiHidden="1" w:uiPriority="9" w:unhideWhenUsed="1" w:qFormat="1"/>
+    <w:lsdException w:name="heading 8" w:semiHidden="1" w:uiPriority="9" w:unhideWhenUsed="1" w:qFormat="1"/>
+    <w:lsdException w:name="heading 9" w:semiHidden="1" w:uiPriority="9" w:unhideWhenUsed="1" w:qFormat="1"/>
+    <w:lsdException w:name="index 1" w:semiHidden="1" w:unhideWhenUsed="1"/>
+    <w:lsdException w:name="index 2" w:semiHidden="1" w:unhideWhenUsed="1"/>
+    <w:lsdException w:name="index 3" w:semiHidden="1" w:unhideWhenUsed="1"/>
+    <w:lsdException w:name="index 4" w:semiHidden="1" w:unhideWhenUsed="1"/>
+    <w:lsdException w:name="index 5" w:semiHidden="1" w:unhideWhenUsed="1"/>
+    <w:lsdException w:name="index 6" w:semiHidden="1" w:unhideWhenUsed="1"/>
+    <w:lsdException w:name="index 7" w:semiHidden="1" w:unhideWhenUsed="1"/>
+    <w:lsdException w:name="index 8" w:semiHidden="1" w:unhideWhenUsed="1"/>
+    <w:lsdException w:name="index 9" w:semiHidden="1" w:unhideWhenUsed="1"/>
+    <w:lsdException w:name="toc 1" w:semiHidden="1" w:uiPriority="39" w:unhideWhenUsed="1"/>
+    <w:lsdException w:name="toc 2" w:semiHidden="1" w:uiPriority="39" w:unhideWhenUsed="1"/>
+    <w:lsdException w:name="toc 3" w:semiHidden="1" w:uiPriority="39" w:unhideWhenUsed="1"/>
+    <w:lsdException w:name="toc 4" w:semiHidden="1" w:uiPriority="39" w:unhideWhenUsed="1"/>
+    <w:lsdException w:name="toc 5" w:semiHidden="1" w:uiPriority="39" w:unhideWhenUsed="1"/>
+    <w:lsdException w:name="toc 6" w:semiHidden="1" w:uiPriority="39" w:unhideWhenUsed="1"/>
+    <w:lsdException w:name="toc 7" w:semiHidden="1" w:uiPriority="39" w:unhideWhenUsed="1"/>
+    <w:lsdException w:name="toc 8" w:semiHidden="1" w:uiPriority="39" w:unhideWhenUsed="1"/>
+    <w:lsdException w:name="toc 9" w:semiHidden="1" w:uiPriority="39" w:unhideWhenUsed="1"/>
+    <w:lsdException w:name="Normal Indent" w:semiHidden="1" w:unhideWhenUsed="1"/>
+    <w:lsdException w:name="footnote text" w:semiHidden="1" w:unhideWhenUsed="1"/>
+    <w:lsdException w:name="annotation text" w:semiHidden="1" w:unhideWhenUsed="1"/>
+    <w:lsdException w:name="header" w:semiHidden="1" w:unhideWhenUsed="1"/>
+    <w:lsdException w:name="footer" w:semiHidden="1" w:unhideWhenUsed="1"/>
+    <w:lsdException w:name="index heading" w:semiHidden="1" w:unhideWhenUsed="1"/>
+    <w:lsdException w:name="caption" w:semiHidden="1" w:uiPriority="35" w:unhideWhenUsed="1" w:qFormat="1"/>
+    <w:lsdException w:name="table of figures" w:semiHidden="1" w:unhideWhenUsed="1"/>
+    <w:lsdException w:name="envelope address" w:semiHidden="1" w:unhideWhenUsed="1"/>
+    <w:lsdException w:name="envelope return" w:semiHidden="1" w:unhideWhenUsed="1"/>
+    <w:lsdException w:name="footnote reference" w:semiHidden="1" w:unhideWhenUsed="1"/>
+    <w:lsdException w:name="annotation reference" w:semiHidden="1" w:unhideWhenUsed="1"/>
+    <w:lsdException w:name="line number" w:semiHidden="1" w:unhideWhenUsed="1"/>
+    <w:lsdException w:name="page number" w:semiHidden="1" w:unhideWhenUsed="1"/>
+    <w:lsdException w:name="endnote reference" w:semiHidden="1" w:unhideWhenUsed="1"/>
+    <w:lsdException w:name="endnote text" w:semiHidden="1" w:unhideWhenUsed="1"/>
+    <w:lsdException w:name="table of authorities" w:semiHidden="1" w:unhideWhenUsed="1"/>
+    <w:lsdException w:name="macro" w:semiHidden="1" w:unhideWhenUsed="1"/>
+    <w:lsdException w:name="toa heading" w:semiHidden="1" w:unhideWhenUsed="1"/>
+    <w:lsdException w:name="List" w:semiHidden="1" w:unhideWhenUsed="1"/>
+    <w:lsdException w:name="List Bullet" w:semiHidden="1" w:unhideWhenUsed="1"/>
+    <w:lsdException w:name="List Number" w:semiHidden="1" w:unhideWhenUsed="1"/>
+    <w:lsdException w:name="List 2" w:semiHidden="1" w:unhideWhenUsed="1"/>
+    <w:lsdException w:name="List 3" w:semiHidden="1" w:unhideWhenUsed="1"/>
+    <w:lsdException w:name="List 4" w:semiHidden="1" w:unhideWhenUsed="1"/>
+    <w:lsdException w:name="List 5" w:semiHidden="1" w:unhideWhenUsed="1"/>
+    <w:lsdException w:name="List Bullet 2" w:semiHidden="1" w:unhideWhenUsed="1"/>
+    <w:lsdException w:name="List Bullet 3" w:semiHidden="1" w:unhideWhenUsed="1"/>
+    <w:lsdException w:name="List Bullet 4" w:semiHidden="1" w:unhideWhenUsed="1"/>
+    <w:lsdException w:name="List Bullet 5" w:semiHidden="1" w:unhideWhenUsed="1"/>
+    <w:lsdException w:name="List Number 2" w:semiHidden="1" w:unhideWhenUsed="1"/>
+    <w:lsdException w:name="List Number 3" w:semiHidden="1" w:unhideWhenUsed="1"/>
+    <w:lsdException w:name="List Number 4" w:semiHidden="1" w:unhideWhenUsed="1"/>
+    <w:lsdException w:name="List Number 5" w:semiHidden="1" w:unhideWhenUsed="1"/>
+    <w:lsdException w:name="Title" w:uiPriority="10" w:qFormat="1"/>
+    <w:lsdException w:name="Closing" w:semiHidden="1" w:unhideWhenUsed="1"/>
+    <w:lsdException w:name="Signature" w:semiHidden="1" w:unhideWhenUsed="1"/>
+    <w:lsdException w:name="Default Paragraph Font" w:semiHidden="1" w:uiPriority="1" w:unhideWhenUsed="1"/>
+    <w:lsdException w:name="Body Text" w:semiHidden="1" w:unhideWhenUsed="1"/>
+    <w:lsdException w:name="Body Text Indent" w:semiHidden="1" w:unhideWhenUsed="1"/>
+    <w:lsdException w:name="List Continue" w:semiHidden="1" w:unhideWhenUsed="1"/>
+    <w:lsdException w:name="List Continue 2" w:semiHidden="1" w:unhideWhenUsed="1"/>
+    <w:lsdException w:name="List Continue 3" w:semiHidden="1" w:unhideWhenUsed="1"/>
+    <w:lsdException w:name="List Continue 4" w:semiHidden="1" w:unhideWhenUsed="1"/>
+    <w:lsdException w:name="List Continue 5" w:semiHidden="1" w:unhideWhenUsed="1"/>
+    <w:lsdException w:name="Message Header" w:semiHidden="1" w:unhideWhenUsed="1"/>
+    <w:lsdException w:name="Subtitle" w:uiPriority="11" w:qFormat="1"/>
+    <w:lsdException w:name="Salutation" w:semiHidden="1" w:unhideWhenUsed="1"/>
+    <w:lsdException w:name="Date" w:semiHidden="1" w:unhideWhenUsed="1"/>
+    <w:lsdException w:name="Body Text First Indent" w:semiHidden="1" w:unhideWhenUsed="1"/>
+    <w:lsdException w:name="Body Text First Indent 2" w:semiHidden="1" w:unhideWhenUsed="1"/>
+    <w:lsdException w:name="Note Heading" w:semiHidden="1" w:unhideWhenUsed="1"/>
+    <w:lsdException w:name="Body Text 2" w:semiHidden="1" w:unhideWhenUsed="1"/>
+    <w:lsdException w:name="Body Text 3" w:semiHidden="1" w:unhideWhenUsed="1"/>
+    <w:lsdException w:name="Body Text Indent 2" w:semiHidden="1" w:unhideWhenUsed="1"/>
+    <w:lsdException w:name="Body Text Indent 3" w:semiHidden="1" w:unhideWhenUsed="1"/>
+    <w:lsdException w:name="Block Text" w:semiHidden="1" w:unhideWhenUsed="1"/>
+    <w:lsdException w:name="Hyperlink" w:semiHidden="1" w:unhideWhenUsed="1"/>
+    <w:lsdException w:name="FollowedHyperlink" w:semiHidden="1" w:unhideWhenUsed="1"/>
+    <w:lsdException w:name="Strong" w:uiPriority="22" w:qFormat="1"/>
+    <w:lsdException w:name="Emphasis" w:uiPriority="20" w:qFormat="1"/>
+    <w:lsdException w:name="Document Map" w:semiHidden="1" w:unhideWhenUsed="1"/>
+    <w:lsdException w:name="Plain Text" w:semiHidden="1" w:unhideWhenUsed="1"/>
+    <w:lsdException w:name="E-mail Signature" w:semiHidden="1" w:unhideWhenUsed="1"/>
+    <w:lsdException w:name="HTML Top of Form" w:semiHidden="1" w:unhideWhenUsed="1"/>
+    <w:lsdException w:name="HTML Bottom of Form" w:semiHidden="1" w:unhideWhenUsed="1"/>
+    <w:lsdException w:name="Normal (Web)" w:semiHidden="1" w:unhideWhenUsed="1"/>
+    <w:lsdException w:name="HTML Acronym" w:semiHidden="1" w:unhideWhenUsed="1"/>
+    <w:lsdException w:name="HTML Address" w:semiHidden="1" w:unhideWhenUsed="1"/>
+    <w:lsdException w:name="HTML Cite" w:semiHidden="1" w:unhideWhenUsed="1"/>
+    <w:lsdException w:name="HTML Code" w:semiHidden="1" w:unhideWhenUsed="1"/>
+    <w:lsdException w:name="HTML Definition" w:semiHidden="1" w:unhideWhenUsed="1"/>
+    <w:lsdException w:name="HTML Keyboard" w:semiHidden="1" w:unhideWhenUsed="1"/>
+    <w:lsdException w:name="HTML Preformatted" w:semiHidden="1" w:unhideWhenUsed="1"/>
+    <w:lsdException w:name="HTML Sample" w:semiHidden="1" w:unhideWhenUsed="1"/>
+    <w:lsdException w:name="HTML Typewriter" w:semiHidden="1" w:unhideWhenUsed="1"/>
+    <w:lsdException w:name="HTML Variable" w:semiHidden="1" w:unhideWhenUsed="1"/>
+    <w:lsdException w:name="Normal Table" w:semiHidden="1" w:unhideWhenUsed="1"/>
+    <w:lsdException w:name="annotation subject" w:semiHidden="1" w:unhideWhenUsed="1"/>
+    <w:lsdException w:name="No List" w:semiHidden="1" w:unhideWhenUsed="1"/>
+    <w:lsdException w:name="Outline List 1" w:semiHidden="1" w:unhideWhenUsed="1"/>
+    <w:lsdException w:name="Outline List 2" w:semiHidden="1" w:unhideWhenUsed="1"/>
+    <w:lsdException w:name="Outline List 3" w:semiHidden="1" w:unhideWhenUsed="1"/>
+    <w:lsdException w:name="Table Simple 1" w:semiHidden="1" w:unhideWhenUsed="1"/>
+    <w:lsdException w:name="Table Simple 2" w:semiHidden="1" w:unhideWhenUsed="1"/>
+    <w:lsdException w:name="Table Simple 3" w:semiHidden="1" w:unhideWhenUsed="1"/>
+    <w:lsdException w:name="Table Classic 1" w:semiHidden="1" w:unhideWhenUsed="1"/>
+    <w:lsdException w:name="Table Classic 2" w:semiHidden="1" w:unhideWhenUsed="1"/>
+    <w:lsdException w:name="Table Classic 3" w:semiHidden="1" w:unhideWhenUsed="1"/>
+    <w:lsdException w:name="Table Classic 4" w:semiHidden="1" w:unhideWhenUsed="1"/>
+    <w:lsdException w:name="Table Colorful 1" w:semiHidden="1" w:unhideWhenUsed="1"/>
+    <w:lsdException w:name="Table Colorful 2" w:semiHidden="1" w:unhideWhenUsed="1"/>
+    <w:lsdException w:name="Table Colorful 3" w:semiHidden="1" w:unhideWhenUsed="1"/>
+    <w:lsdException w:name="Table Columns 1" w:semiHidden="1" w:unhideWhenUsed="1"/>
+    <w:lsdException w:name="Table Columns 2" w:semiHidden="1" w:unhideWhenUsed="1"/>
+    <w:lsdException w:name="Table Columns 3" w:semiHidden="1" w:unhideWhenUsed="1"/>
+    <w:lsdException w:name="Table Columns 4" w:semiHidden="1" w:unhideWhenUsed="1"/>
+    <w:lsdException w:name="Table Columns 5" w:semiHidden="1" w:unhideWhenUsed="1"/>
+    <w:lsdException w:name="Table Grid 1" w:semiHidden="1" w:unhideWhenUsed="1"/>
+    <w:lsdException w:name="Table Grid 2" w:semiHidden="1" w:unhideWhenUsed="1"/>
+    <w:lsdException w:name="Table Grid 3" w:semiHidden="1" w:unhideWhenUsed="1"/>
+    <w:lsdException w:name="Table Grid 4" w:semiHidden="1" w:unhideWhenUsed="1"/>
+    <w:lsdException w:name="Table Grid 5" w:semiHidden="1" w:unhideWhenUsed="1"/>
+    <w:lsdException w:name="Table Grid 6" w:semiHidden="1" w:unhideWhenUsed="1"/>
+    <w:lsdException w:name="Table Grid 7" w:semiHidden="1" w:unhideWhenUsed="1"/>
+    <w:lsdException w:name="Table Grid 8" w:semiHidden="1" w:unhideWhenUsed="1"/>
+    <w:lsdException w:name="Table List 1" w:semiHidden="1" w:unhideWhenUsed="1"/>
+    <w:lsdException w:name="Table List 2" w:semiHidden="1" w:unhideWhenUsed="1"/>
+    <w:lsdException w:name="Table List 3" w:semiHidden="1" w:unhideWhenUsed="1"/>
+    <w:lsdException w:name="Table List 4" w:semiHidden="1" w:unhideWhenUsed="1"/>
+    <w:lsdException w:name="Table List 5" w:semiHidden="1" w:unhideWhenUsed="1"/>
+    <w:lsdException w:name="Table List 6" w:semiHidden="1" w:unhideWhenUsed="1"/>
+    <w:lsdException w:name="Table List 7" w:semiHidden="1" w:unhideWhenUsed="1"/>
+    <w:lsdException w:name="Table List 8" w:semiHidden="1" w:unhideWhenUsed="1"/>
+    <w:lsdException w:name="Table 3D effects 1" w:semiHidden="1" w:unhideWhenUsed="1"/>
+    <w:lsdException w:name="Table 3D effects 2" w:semiHidden="1" w:unhideWhenUsed="1"/>
+    <w:lsdException w:name="Table 3D effects 3" w:semiHidden="1" w:unhideWhenUsed="1"/>
+    <w:lsdException w:name="Table Contemporary" w:semiHidden="1" w:unhideWhenUsed="1"/>
+    <w:lsdException w:name="Table Elegant" w:semiHidden="1" w:unhideWhenUsed="1"/>
+    <w:lsdException w:name="Table Professional" w:semiHidden="1" w:unhideWhenUsed="1"/>
+    <w:lsdException w:name="Table Subtle 1" w:semiHidden="1" w:unhideWhenUsed="1"/>
+    <w:lsdException w:name="Table Subtle 2" w:semiHidden="1" w:unhideWhenUsed="1"/>
+    <w:lsdException w:name="Table Web 1" w:semiHidden="1" w:unhideWhenUsed="1"/>
+    <w:lsdException w:name="Table Web 2" w:semiHidden="1" w:unhideWhenUsed="1"/>
+    <w:lsdException w:name="Table Web 3" w:semiHidden="1" w:unhideWhenUsed="1"/>
+    <w:lsdException w:name="Balloon Text" w:semiHidden="1" w:unhideWhenUsed="1"/>
+    <w:lsdException w:name="Table Grid" w:uiPriority="39"/>
+    <w:lsdException w:name="Table Theme" w:semiHidden="1" w:unhideWhenUsed="1"/>
+    <w:lsdException w:name="Placeholder Text" w:semiHidden="1"/>
+    <w:lsdException w:name="No Spacing" w:uiPriority="1" w:qFormat="1"/>
+    <w:lsdException w:name="Light Shading" w:uiPriority="60"/>
+    <w:lsdException w:name="Light List" w:uiPriority="61"/>
+    <w:lsdException w:name="Light Grid" w:uiPriority="62"/>
+    <w:lsdException w:name="Medium Shading 1" w:uiPriority="63"/>
+    <w:lsdException w:name="Medium Shading 2" w:uiPriority="64"/>
+    <w:lsdException w:name="Medium List 1" w:uiPriority="65"/>
+    <w:lsdException w:name="Medium List 2" w:uiPriority="66"/>
+    <w:lsdException w:name="Medium Grid 1" w:uiPriority="67"/>
+    <w:lsdException w:name="Medium Grid 2" w:uiPriority="68"/>
+    <w:lsdException w:name="Medium Grid 3" w:uiPriority="69"/>
+    <w:lsdException w:name="Dark List" w:uiPriority="70"/>
+    <w:lsdException w:name="Colorful Shading" w:uiPriority="71"/>
+    <w:lsdException w:name="Colorful List" w:uiPriority="72"/>
+    <w:lsdException w:name="Colorful Grid" w:uiPriority="73"/>
+    <w:lsdException w:name="Light Shading Accent 1" w:uiPriority="60"/>
+    <w:lsdException w:name="Light List Accent 1" w:uiPriority="61"/>
+    <w:lsdException w:name="Light Grid Accent 1" w:uiPriority="62"/>
+    <w:lsdException w:name="Medium Shading 1 Accent 1" w:uiPriority="63"/>
+    <w:lsdException w:name="Medium Shading 2 Accent 1" w:uiPriority="64"/>
+    <w:lsdException w:name="Medium List 1 Accent 1" w:uiPriority="65"/>
+    <w:lsdException w:name="Revision" w:semiHidden="1"/>
+    <w:lsdException w:name="List Paragraph" w:uiPriority="34" w:qFormat="1"/>
+    <w:lsdException w:name="Quote" w:uiPriority="29" w:qFormat="1"/>
+    <w:lsdException w:name="Intense Quote" w:uiPriority="30" w:qFormat="1"/>
+    <w:lsdException w:name="Medium List 2 Accent 1" w:uiPriority="66"/>
+    <w:lsdException w:name="Medium Grid 1 Accent 1" w:uiPriority="67"/>
+    <w:lsdException w:name="Medium Grid 2 Accent 1" w:uiPriority="68"/>
+    <w:lsdException w:name="Medium Grid 3 Accent 1" w:uiPriority="69"/>
+    <w:lsdException w:name="Dark List Accent 1" w:uiPriority="70"/>
+    <w:lsdException w:name="Colorful Shading Accent 1" w:uiPriority="71"/>
+    <w:lsdException w:name="Colorful List Accent 1" w:uiPriority="72"/>
+    <w:lsdException w:name="Colorful Grid Accent 1" w:uiPriority="73"/>
+    <w:lsdException w:name="Light Shading Accent 2" w:uiPriority="60"/>
+    <w:lsdException w:name="Light List Accent 2" w:uiPriority="61"/>
+    <w:lsdException w:name="Light Grid Accent 2" w:uiPriority="62"/>
+    <w:lsdException w:name="Medium Shading 1 Accent 2" w:uiPriority="63"/>
+    <w:lsdException w:name="Medium Shading 2 Accent 2" w:uiPriority="64"/>
+    <w:lsdException w:name="Medium List 1 Accent 2" w:uiPriority="65"/>
+    <w:lsdException w:name="Medium List 2 Accent 2" w:uiPriority="66"/>
+    <w:lsdException w:name="Medium Grid 1 Accent 2" w:uiPriority="67"/>
+    <w:lsdException w:name="Medium Grid 2 Accent 2" w:uiPriority="68"/>
+    <w:lsdException w:name="Medium Grid 3 Accent 2" w:uiPriority="69"/>
+    <w:lsdException w:name="Dark List Accent 2" w:uiPriority="70"/>
+    <w:lsdException w:name="Colorful Shading Accent 2" w:uiPriority="71"/>
+    <w:lsdException w:name="Colorful List Accent 2" w:uiPriority="72"/>
+    <w:lsdException w:name="Colorful Grid Accent 2" w:uiPriority="73"/>
+    <w:lsdException w:name="Light Shading Accent 3" w:uiPriority="60"/>
+    <w:lsdException w:name="Light List Accent 3" w:uiPriority="61"/>
+    <w:lsdException w:name="Light Grid Accent 3" w:uiPriority="62"/>
+    <w:lsdException w:name="Medium Shading 1 Accent 3" w:uiPriority="63"/>
+    <w:lsdException w:name="Medium Shading 2 Accent 3" w:uiPriority="64"/>
+    <w:lsdException w:name="Medium List 1 Accent 3" w:uiPriority="65"/>
+    <w:lsdException w:name="Medium List 2 Accent 3" w:uiPriority="66"/>
+    <w:lsdException w:name="Medium Grid 1 Accent 3" w:uiPriority="67"/>
+    <w:lsdException w:name="Medium Grid 2 Accent 3" w:uiPriority="68"/>
+    <w:lsdException w:name="Medium Grid 3 Accent 3" w:uiPriority="69"/>
+    <w:lsdException w:name="Dark List Accent 3" w:uiPriority="70"/>
+    <w:lsdException w:name="Colorful Shading Accent 3" w:uiPriority="71"/>
+    <w:lsdException w:name="Colorful List Accent 3" w:uiPriority="72"/>
+    <w:lsdException w:name="Colorful Grid Accent 3" w:uiPriority="73"/>
+    <w:lsdException w:name="Light Shading Accent 4" w:uiPriority="60"/>
+    <w:lsdException w:name="Light List Accent 4" w:uiPriority="61"/>
+    <w:lsdException w:name="Light Grid Accent 4" w:uiPriority="62"/>
+    <w:lsdException w:name="Medium Shading 1 Accent 4" w:uiPriority="63"/>
+    <w:lsdException w:name="Medium Shading 2 Accent 4" w:uiPriority="64"/>
+    <w:lsdException w:name="Medium List 1 Accent 4" w:uiPriority="65"/>
+    <w:lsdException w:name="Medium List 2 Accent 4" w:uiPriority="66"/>
+    <w:lsdException w:name="Medium Grid 1 Accent 4" w:uiPriority="67"/>
+    <w:lsdException w:name="Medium Grid 2 Accent 4" w:uiPriority="68"/>
+    <w:lsdException w:name="Medium Grid 3 Accent 4" w:uiPriority="69"/>
+    <w:lsdException w:name="Dark List Accent 4" w:uiPriority="70"/>
+    <w:lsdException w:name="Colorful Shading Accent 4" w:uiPriority="71"/>
+    <w:lsdException w:name="Colorful List Accent 4" w:uiPriority="72"/>
+    <w:lsdException w:name="Colorful Grid Accent 4" w:uiPriority="73"/>
+    <w:lsdException w:name="Light Shading Accent 5" w:uiPriority="60"/>
+    <w:lsdException w:name="Light List Accent 5" w:uiPriority="61"/>
+    <w:lsdException w:name="Light Grid Accent 5" w:uiPriority="62"/>
+    <w:lsdException w:name="Medium Shading 1 Accent 5" w:uiPriority="63"/>
+    <w:lsdException w:name="Medium Shading 2 Accent 5" w:uiPriority="64"/>
+    <w:lsdException w:name="Medium List 1 Accent 5" w:uiPriority="65"/>
+    <w:lsdException w:name="Medium List 2 Accent 5" w:uiPriority="66"/>
+    <w:lsdException w:name="Medium Grid 1 Accent 5" w:uiPriority="67"/>
+    <w:lsdException w:name="Medium Grid 2 Accent 5" w:uiPriority="68"/>
+    <w:lsdException w:name="Medium Grid 3 Accent 5" w:uiPriority="69"/>
+    <w:lsdException w:name="Dark List Accent 5" w:uiPriority="70"/>
+    <w:lsdException w:name="Colorful Shading Accent 5" w:uiPriority="71"/>
+    <w:lsdException w:name="Colorful List Accent 5" w:uiPriority="72"/>
+    <w:lsdException w:name="Colorful Grid Accent 5" w:uiPriority="73"/>
+    <w:lsdException w:name="Light Shading Accent 6" w:uiPriority="60"/>
+    <w:lsdException w:name="Light List Accent 6" w:uiPriority="61"/>
+    <w:lsdException w:name="Light Grid Accent 6" w:uiPriority="62"/>
+    <w:lsdException w:name="Medium Shading 1 Accent 6" w:uiPriority="63"/>
+    <w:lsdException w:name="Medium Shading 2 Accent 6" w:uiPriority="64"/>
+    <w:lsdException w:name="Medium List 1 Accent 6" w:uiPriority="65"/>
+    <w:lsdException w:name="Medium List 2 Accent 6" w:uiPriority="66"/>
+    <w:lsdException w:name="Medium Grid 1 Accent 6" w:uiPriority="67"/>
+    <w:lsdException w:name="Medium Grid 2 Accent 6" w:uiPriority="68"/>
+    <w:lsdException w:name="Medium Grid 3 Accent 6" w:uiPriority="69"/>
+    <w:lsdException w:name="Dark List Accent 6" w:uiPriority="70"/>
+    <w:lsdException w:name="Colorful Shading Accent 6" w:uiPriority="71"/>
+    <w:lsdException w:name="Colorful List Accent 6" w:uiPriority="72"/>
+    <w:lsdException w:name="Colorful Grid Accent 6" w:uiPriority="73"/>
+    <w:lsdException w:name="Subtle Emphasis" w:uiPriority="19" w:qFormat="1"/>
+    <w:lsdException w:name="Intense Emphasis" w:uiPriority="21" w:qFormat="1"/>
+    <w:lsdException w:name="Subtle Reference" w:uiPriority="31" w:qFormat="1"/>
+    <w:lsdException w:name="Intense Reference" w:uiPriority="32" w:qFormat="1"/>
+    <w:lsdException w:name="Book Title" w:uiPriority="33" w:qFormat="1"/>
+    <w:lsdException w:name="Bibliography" w:semiHidden="1" w:uiPriority="37" w:unhideWhenUsed="1"/>
+    <w:lsdException w:name="TOC Heading" w:semiHidden="1" w:uiPriority="39" w:unhideWhenUsed="1" w:qFormat="1"/>
+    <w:lsdException w:name="Plain Table 1" w:uiPriority="41"/>
+    <w:lsdException w:name="Plain Table 2" w:uiPriority="42"/>
+    <w:lsdException w:name="Plain Table 3" w:uiPriority="43"/>
+    <w:lsdException w:name="Plain Table 4" w:uiPriority="44"/>
+    <w:lsdException w:name="Plain Table 5" w:uiPriority="45"/>
+    <w:lsdException w:name="Grid Table Light" w:uiPriority="40"/>
+    <w:lsdException w:name="Grid Table 1 Light" w:uiPriority="46"/>
+    <w:lsdException w:name="Grid Table 2" w:uiPriority="47"/>
+    <w:lsdException w:name="Grid Table 3" w:uiPriority="48"/>
+    <w:lsdException w:name="Grid Table 4" w:uiPriority="49"/>
+    <w:lsdException w:name="Grid Table 5 Dark" w:uiPriority="50"/>
+    <w:lsdException w:name="Grid Table 6 Colorful" w:uiPriority="51"/>
+    <w:lsdException w:name="Grid Table 7 Colorful" w:uiPriority="52"/>
+    <w:lsdException w:name="Grid Table 1 Light Accent 1" w:uiPriority="46"/>
+    <w:lsdException w:name="Grid Table 2 Accent 1" w:uiPriority="47"/>
+    <w:lsdException w:name="Grid Table 3 Accent 1" w:uiPriority="48"/>
+    <w:lsdException w:name="Grid Table 4 Accent 1" w:uiPriority="49"/>
+    <w:lsdException w:name="Grid Table 5 Dark Accent 1" w:uiPriority="50"/>
+    <w:lsdException w:name="Grid Table 6 Colorful Accent 1" w:uiPriority="51"/>
+    <w:lsdException w:name="Grid Table 7 Colorful Accent 1" w:uiPriority="52"/>
+    <w:lsdException w:name="Grid Table 1 Light Accent 2" w:uiPriority="46"/>
+    <w:lsdException w:name="Grid Table 2 Accent 2" w:uiPriority="47"/>
+    <w:lsdException w:name="Grid Table 3 Accent 2" w:uiPriority="48"/>
+    <w:lsdException w:name="Grid Table 4 Accent 2" w:uiPriority="49"/>
+    <w:lsdException w:name="Grid Table 5 Dark Accent 2" w:uiPriority="50"/>
+    <w:lsdException w:name="Grid Table 6 Colorful Accent 2" w:uiPriority="51"/>
+    <w:lsdException w:name="Grid Table 7 Colorful Accent 2" w:uiPriority="52"/>
+    <w:lsdException w:name="Grid Table 1 Light Accent 3" w:uiPriority="46"/>
+    <w:lsdException w:name="Grid Table 2 Accent 3" w:uiPriority="47"/>
+    <w:lsdException w:name="Grid Table 3 Accent 3" w:uiPriority="48"/>
+    <w:lsdException w:name="Grid Table 4 Accent 3" w:uiPriority="49"/>
+    <w:lsdException w:name="Grid Table 5 Dark Accent 3" w:uiPriority="50"/>
+    <w:lsdException w:name="Grid Table 6 Colorful Accent 3" w:uiPriority="51"/>
+    <w:lsdException w:name="Grid Table 7 Colorful Accent 3" w:uiPriority="52"/>
+    <w:lsdException w:name="Grid Table 1 Light Accent 4" w:uiPriority="46"/>
+    <w:lsdException w:name="Grid Table 2 Accent 4" w:uiPriority="47"/>
+    <w:lsdException w:name="Grid Table 3 Accent 4" w:uiPriority="48"/>
+    <w:lsdException w:name="Grid Table 4 Accent 4" w:uiPriority="49"/>
+    <w:lsdException w:name="Grid Table 5 Dark Accent 4" w:uiPriority="50"/>
+    <w:lsdException w:name="Grid Table 6 Colorful Accent 4" w:uiPriority="51"/>
+    <w:lsdException w:name="Grid Table 7 Colorful Accent 4" w:uiPriority="52"/>
+    <w:lsdException w:name="Grid Table 1 Light Accent 5" w:uiPriority="46"/>
+    <w:lsdException w:name="Grid Table 2 Accent 5" w:uiPriority="47"/>
+    <w:lsdException w:name="Grid Table 3 Accent 5" w:uiPriority="48"/>
+    <w:lsdException w:name="Grid Table 4 Accent 5" w:uiPriority="49"/>
+    <w:lsdException w:name="Grid Table 5 Dark Accent 5" w:uiPriority="50"/>
+    <w:lsdException w:name="Grid Table 6 Colorful Accent 5" w:uiPriority="51"/>
+    <w:lsdException w:name="Grid Table 7 Colorful Accent 5" w:uiPriority="52"/>
+    <w:lsdException w:name="Grid Table 1 Light Accent 6" w:uiPriority="46"/>
+    <w:lsdException w:name="Grid Table 2 Accent 6" w:uiPriority="47"/>
+    <w:lsdException w:name="Grid Table 3 Accent 6" w:uiPriority="48"/>
+    <w:lsdException w:name="Grid Table 4 Accent 6" w:uiPriority="49"/>
+    <w:lsdException w:name="Grid Table 5 Dark Accent 6" w:uiPriority="50"/>
+    <w:lsdException w:name="Grid Table 6 Colorful Accent 6" w:uiPriority="51"/>
+    <w:lsdException w:name="Grid Table 7 Colorful Accent 6" w:uiPriority="52"/>
+    <w:lsdException w:name="List Table 1 Light" w:uiPriority="46"/>
+    <w:lsdException w:name="List Table 2" w:uiPriority="47"/>
+    <w:lsdException w:name="List Table 3" w:uiPriority="48"/>
+    <w:lsdException w:name="List Table 4" w:uiPriority="49"/>
+    <w:lsdException w:name="List Table 5 Dark" w:uiPriority="50"/>
+    <w:lsdException w:name="List Table 6 Colorful" w:uiPriority="51"/>
+    <w:lsdException w:name="List Table 7 Colorful" w:uiPriority="52"/>
+    <w:lsdException w:name="List Table 1 Light Accent 1" w:uiPriority="46"/>
+    <w:lsdException w:name="List Table 2 Accent 1" w:uiPriority="47"/>
+    <w:lsdException w:name="List Table 3 Accent 1" w:uiPriority="48"/>
+    <w:lsdException w:name="List Table 4 Accent 1" w:uiPriority="49"/>
+    <w:lsdException w:name="List Table 5 Dark Accent 1" w:uiPriority="50"/>
+    <w:lsdException w:name="List Table 6 Colorful Accent 1" w:uiPriority="51"/>
+    <w:lsdException w:name="List Table 7 Colorful Accent 1" w:uiPriority="52"/>
+    <w:lsdException w:name="List Table 1 Light Accent 2" w:uiPriority="46"/>
+    <w:lsdException w:name="List Table 2 Accent 2" w:uiPriority="47"/>
+    <w:lsdException w:name="List Table 3 Accent 2" w:uiPriority="48"/>
+    <w:lsdException w:name="List Table 4 Accent 2" w:uiPriority="49"/>
+    <w:lsdException w:name="List Table 5 Dark Accent 2" w:uiPriority="50"/>
+    <w:lsdException w:name="List Table 6 Colorful Accent 2" w:uiPriority="51"/>
+    <w:lsdException w:name="List Table 7 Colorful Accent 2" w:uiPriority="52"/>
+    <w:lsdException w:name="List Table 1 Light Accent 3" w:uiPriority="46"/>
+    <w:lsdException w:name="List Table 2 Accent 3" w:uiPriority="47"/>
+    <w:lsdException w:name="List Table 3 Accent 3" w:uiPriority="48"/>
+    <w:lsdException w:name="List Table 4 Accent 3" w:uiPriority="49"/>
+    <w:lsdException w:name="List Table 5 Dark Accent 3" w:uiPriority="50"/>
+    <w:lsdException w:name="List Table 6 Colorful Accent 3" w:uiPriority="51"/>
+    <w:lsdException w:name="List Table 7 Colorful Accent 3" w:uiPriority="52"/>
+    <w:lsdException w:name="List Table 1 Light Accent 4" w:uiPriority="46"/>
+    <w:lsdException w:name="List Table 2 Accent 4" w:uiPriority="47"/>
+    <w:lsdException w:name="List Table 3 Accent 4" w:uiPriority="48"/>
+    <w:lsdException w:name="List Table 4 Accent 4" w:uiPriority="49"/>
+    <w:lsdException w:name="List Table 5 Dark Accent 4" w:uiPriority="50"/>
+    <w:lsdException w:name="List Table 6 Colorful Accent 4" w:uiPriority="51"/>
+    <w:lsdException w:name="List Table 7 Colorful Accent 4" w:uiPriority="52"/>
+    <w:lsdException w:name="List Table 1 Light Accent 5" w:uiPriority="46"/>
+    <w:lsdException w:name="List Table 2 Accent 5" w:uiPriority="47"/>
+    <w:lsdException w:name="List Table 3 Accent 5" w:uiPriority="48"/>
+    <w:lsdException w:name="List Table 4 Accent 5" w:uiPriority="49"/>
+    <w:lsdException w:name="List Table 5 Dark Accent 5" w:uiPriority="50"/>
+    <w:lsdException w:name="List Table 6 Colorful Accent 5" w:uiPriority="51"/>
+    <w:lsdException w:name="List Table 7 Colorful Accent 5" w:uiPriority="52"/>
+    <w:lsdException w:name="List Table 1 Light Accent 6" w:uiPriority="46"/>
+    <w:lsdException w:name="List Table 2 Accent 6" w:uiPriority="47"/>
+    <w:lsdException w:name="List Table 3 Accent 6" w:uiPriority="48"/>
+    <w:lsdException w:name="List Table 4 Accent 6" w:uiPriority="49"/>
+    <w:lsdException w:name="List Table 5 Dark Accent 6" w:uiPriority="50"/>
+    <w:lsdException w:name="List Table 6 Colorful Accent 6" w:uiPriority="51"/>
+    <w:lsdException w:name="List Table 7 Colorful Accent 6" w:uiPriority="52"/>
   </w:latentStyles>
   <w:style w:type="paragraph" w:default="1" w:styleId="Normal">
     <w:name w:val="Normal"/>
@@ -22339,7 +25220,6 @@
       <w:lang w:eastAsia="ja-JP"/>
     </w:rPr>
     <w:tblPr>
-      <w:tblInd w:w="0" w:type="dxa"/>
       <w:tblBorders>
         <w:top w:val="single" w:sz="4" w:space="0" w:color="auto"/>
         <w:left w:val="single" w:sz="4" w:space="0" w:color="auto"/>
@@ -22348,12 +25228,6 @@
         <w:insideH w:val="single" w:sz="4" w:space="0" w:color="auto"/>
         <w:insideV w:val="single" w:sz="4" w:space="0" w:color="auto"/>
       </w:tblBorders>
-      <w:tblCellMar>
-        <w:top w:w="0" w:type="dxa"/>
-        <w:left w:w="108" w:type="dxa"/>
-        <w:bottom w:w="0" w:type="dxa"/>
-        <w:right w:w="108" w:type="dxa"/>
-      </w:tblCellMar>
     </w:tblPr>
   </w:style>
   <w:style w:type="table" w:customStyle="1" w:styleId="GridTable4-Accent51">
@@ -22371,7 +25245,6 @@
     <w:tblPr>
       <w:tblStyleRowBandSize w:val="1"/>
       <w:tblStyleColBandSize w:val="1"/>
-      <w:tblInd w:w="0" w:type="dxa"/>
       <w:tblBorders>
         <w:top w:val="single" w:sz="4" w:space="0" w:color="92CDDC" w:themeColor="accent5" w:themeTint="99"/>
         <w:left w:val="single" w:sz="4" w:space="0" w:color="92CDDC" w:themeColor="accent5" w:themeTint="99"/>
@@ -22380,12 +25253,6 @@
         <w:insideH w:val="single" w:sz="4" w:space="0" w:color="92CDDC" w:themeColor="accent5" w:themeTint="99"/>
         <w:insideV w:val="single" w:sz="4" w:space="0" w:color="92CDDC" w:themeColor="accent5" w:themeTint="99"/>
       </w:tblBorders>
-      <w:tblCellMar>
-        <w:top w:w="0" w:type="dxa"/>
-        <w:left w:w="108" w:type="dxa"/>
-        <w:bottom w:w="0" w:type="dxa"/>
-        <w:right w:w="108" w:type="dxa"/>
-      </w:tblCellMar>
     </w:tblPr>
     <w:tblStylePr w:type="firstRow">
       <w:rPr>
@@ -22458,7 +25325,6 @@
     <w:tblPr>
       <w:tblStyleRowBandSize w:val="1"/>
       <w:tblStyleColBandSize w:val="1"/>
-      <w:tblInd w:w="0" w:type="dxa"/>
       <w:tblBorders>
         <w:top w:val="single" w:sz="4" w:space="0" w:color="95B3D7" w:themeColor="accent1" w:themeTint="99"/>
         <w:left w:val="single" w:sz="4" w:space="0" w:color="95B3D7" w:themeColor="accent1" w:themeTint="99"/>
@@ -22467,12 +25333,6 @@
         <w:insideH w:val="single" w:sz="4" w:space="0" w:color="95B3D7" w:themeColor="accent1" w:themeTint="99"/>
         <w:insideV w:val="single" w:sz="4" w:space="0" w:color="95B3D7" w:themeColor="accent1" w:themeTint="99"/>
       </w:tblBorders>
-      <w:tblCellMar>
-        <w:top w:w="0" w:type="dxa"/>
-        <w:left w:w="108" w:type="dxa"/>
-        <w:bottom w:w="0" w:type="dxa"/>
-        <w:right w:w="108" w:type="dxa"/>
-      </w:tblCellMar>
     </w:tblPr>
     <w:tblStylePr w:type="firstRow">
       <w:rPr>
@@ -22543,657 +25403,10 @@
       <w:color w:val="243F60" w:themeColor="accent1" w:themeShade="7F"/>
     </w:rPr>
   </w:style>
-</w:styles>
-</file>
-
-<file path=word/stylesWithEffects.xml><?xml version="1.0" encoding="utf-8"?>
-<w:styles xmlns:wpc="http://schemas.microsoft.com/office/word/2010/wordprocessingCanvas" xmlns:mc="http://schemas.openxmlformats.org/markup-compatibility/2006" xmlns:o="urn:schemas-microsoft-com:office:office" xmlns:r="http://schemas.openxmlformats.org/officeDocument/2006/relationships" xmlns:m="http://schemas.openxmlformats.org/officeDocument/2006/math" xmlns:v="urn:schemas-microsoft-com:vml" xmlns:wp14="http://schemas.microsoft.com/office/word/2010/wordprocessingDrawing" xmlns:wp="http://schemas.openxmlformats.org/drawingml/2006/wordprocessingDrawing" xmlns:w10="urn:schemas-microsoft-com:office:word" xmlns:w="http://schemas.openxmlformats.org/wordprocessingml/2006/main" xmlns:w14="http://schemas.microsoft.com/office/word/2010/wordml" xmlns:wpg="http://schemas.microsoft.com/office/word/2010/wordprocessingGroup" xmlns:wpi="http://schemas.microsoft.com/office/word/2010/wordprocessingInk" xmlns:wne="http://schemas.microsoft.com/office/word/2006/wordml" xmlns:wps="http://schemas.microsoft.com/office/word/2010/wordprocessingShape" mc:Ignorable="w14 wp14">
-  <w:docDefaults>
-    <w:rPrDefault>
-      <w:rPr>
-        <w:rFonts w:asciiTheme="minorHAnsi" w:eastAsiaTheme="minorHAnsi" w:hAnsiTheme="minorHAnsi" w:cstheme="minorBidi"/>
-        <w:sz w:val="22"/>
-        <w:szCs w:val="22"/>
-        <w:lang w:val="en-US" w:eastAsia="en-US" w:bidi="ar-SA"/>
-      </w:rPr>
-    </w:rPrDefault>
-    <w:pPrDefault>
-      <w:pPr>
-        <w:spacing w:after="200" w:line="276" w:lineRule="auto"/>
-      </w:pPr>
-    </w:pPrDefault>
-  </w:docDefaults>
-  <w:latentStyles w:defLockedState="0" w:defUIPriority="99" w:defSemiHidden="1" w:defUnhideWhenUsed="1" w:defQFormat="0" w:count="267">
-    <w:lsdException w:name="Normal" w:semiHidden="0" w:uiPriority="0" w:unhideWhenUsed="0" w:qFormat="1"/>
-    <w:lsdException w:name="heading 1" w:semiHidden="0" w:uiPriority="9" w:unhideWhenUsed="0" w:qFormat="1"/>
-    <w:lsdException w:name="heading 2" w:uiPriority="9" w:qFormat="1"/>
-    <w:lsdException w:name="heading 3" w:uiPriority="9" w:qFormat="1"/>
-    <w:lsdException w:name="heading 4" w:uiPriority="9" w:qFormat="1"/>
-    <w:lsdException w:name="heading 5" w:uiPriority="9" w:qFormat="1"/>
-    <w:lsdException w:name="heading 6" w:uiPriority="9" w:qFormat="1"/>
-    <w:lsdException w:name="heading 7" w:uiPriority="9" w:qFormat="1"/>
-    <w:lsdException w:name="heading 8" w:uiPriority="9" w:qFormat="1"/>
-    <w:lsdException w:name="heading 9" w:uiPriority="9" w:qFormat="1"/>
-    <w:lsdException w:name="toc 1" w:uiPriority="39"/>
-    <w:lsdException w:name="toc 2" w:uiPriority="39"/>
-    <w:lsdException w:name="toc 3" w:uiPriority="39"/>
-    <w:lsdException w:name="toc 4" w:uiPriority="39"/>
-    <w:lsdException w:name="toc 5" w:uiPriority="39"/>
-    <w:lsdException w:name="toc 6" w:uiPriority="39"/>
-    <w:lsdException w:name="toc 7" w:uiPriority="39"/>
-    <w:lsdException w:name="toc 8" w:uiPriority="39"/>
-    <w:lsdException w:name="toc 9" w:uiPriority="39"/>
-    <w:lsdException w:name="caption" w:uiPriority="35" w:qFormat="1"/>
-    <w:lsdException w:name="Title" w:semiHidden="0" w:uiPriority="10" w:unhideWhenUsed="0" w:qFormat="1"/>
-    <w:lsdException w:name="Default Paragraph Font" w:uiPriority="1"/>
-    <w:lsdException w:name="Subtitle" w:semiHidden="0" w:uiPriority="11" w:unhideWhenUsed="0" w:qFormat="1"/>
-    <w:lsdException w:name="Strong" w:semiHidden="0" w:uiPriority="22" w:unhideWhenUsed="0" w:qFormat="1"/>
-    <w:lsdException w:name="Emphasis" w:semiHidden="0" w:uiPriority="20" w:unhideWhenUsed="0" w:qFormat="1"/>
-    <w:lsdException w:name="Table Grid" w:semiHidden="0" w:uiPriority="39" w:unhideWhenUsed="0"/>
-    <w:lsdException w:name="Placeholder Text" w:unhideWhenUsed="0"/>
-    <w:lsdException w:name="No Spacing" w:semiHidden="0" w:uiPriority="1" w:unhideWhenUsed="0" w:qFormat="1"/>
-    <w:lsdException w:name="Light Shading" w:semiHidden="0" w:uiPriority="60" w:unhideWhenUsed="0"/>
-    <w:lsdException w:name="Light List" w:semiHidden="0" w:uiPriority="61" w:unhideWhenUsed="0"/>
-    <w:lsdException w:name="Light Grid" w:semiHidden="0" w:uiPriority="62" w:unhideWhenUsed="0"/>
-    <w:lsdException w:name="Medium Shading 1" w:semiHidden="0" w:uiPriority="63" w:unhideWhenUsed="0"/>
-    <w:lsdException w:name="Medium Shading 2" w:semiHidden="0" w:uiPriority="64" w:unhideWhenUsed="0"/>
-    <w:lsdException w:name="Medium List 1" w:semiHidden="0" w:uiPriority="65" w:unhideWhenUsed="0"/>
-    <w:lsdException w:name="Medium List 2" w:semiHidden="0" w:uiPriority="66" w:unhideWhenUsed="0"/>
-    <w:lsdException w:name="Medium Grid 1" w:semiHidden="0" w:uiPriority="67" w:unhideWhenUsed="0"/>
-    <w:lsdException w:name="Medium Grid 2" w:semiHidden="0" w:uiPriority="68" w:unhideWhenUsed="0"/>
-    <w:lsdException w:name="Medium Grid 3" w:semiHidden="0" w:uiPriority="69" w:unhideWhenUsed="0"/>
-    <w:lsdException w:name="Dark List" w:semiHidden="0" w:uiPriority="70" w:unhideWhenUsed="0"/>
-    <w:lsdException w:name="Colorful Shading" w:semiHidden="0" w:uiPriority="71" w:unhideWhenUsed="0"/>
-    <w:lsdException w:name="Colorful List" w:semiHidden="0" w:uiPriority="72" w:unhideWhenUsed="0"/>
-    <w:lsdException w:name="Colorful Grid" w:semiHidden="0" w:uiPriority="73" w:unhideWhenUsed="0"/>
-    <w:lsdException w:name="Light Shading Accent 1" w:semiHidden="0" w:uiPriority="60" w:unhideWhenUsed="0"/>
-    <w:lsdException w:name="Light List Accent 1" w:semiHidden="0" w:uiPriority="61" w:unhideWhenUsed="0"/>
-    <w:lsdException w:name="Light Grid Accent 1" w:semiHidden="0" w:uiPriority="62" w:unhideWhenUsed="0"/>
-    <w:lsdException w:name="Medium Shading 1 Accent 1" w:semiHidden="0" w:uiPriority="63" w:unhideWhenUsed="0"/>
-    <w:lsdException w:name="Medium Shading 2 Accent 1" w:semiHidden="0" w:uiPriority="64" w:unhideWhenUsed="0"/>
-    <w:lsdException w:name="Medium List 1 Accent 1" w:semiHidden="0" w:uiPriority="65" w:unhideWhenUsed="0"/>
-    <w:lsdException w:name="Revision" w:unhideWhenUsed="0"/>
-    <w:lsdException w:name="List Paragraph" w:semiHidden="0" w:uiPriority="34" w:unhideWhenUsed="0" w:qFormat="1"/>
-    <w:lsdException w:name="Quote" w:semiHidden="0" w:uiPriority="29" w:unhideWhenUsed="0" w:qFormat="1"/>
-    <w:lsdException w:name="Intense Quote" w:semiHidden="0" w:uiPriority="30" w:unhideWhenUsed="0" w:qFormat="1"/>
-    <w:lsdException w:name="Medium List 2 Accent 1" w:semiHidden="0" w:uiPriority="66" w:unhideWhenUsed="0"/>
-    <w:lsdException w:name="Medium Grid 1 Accent 1" w:semiHidden="0" w:uiPriority="67" w:unhideWhenUsed="0"/>
-    <w:lsdException w:name="Medium Grid 2 Accent 1" w:semiHidden="0" w:uiPriority="68" w:unhideWhenUsed="0"/>
-    <w:lsdException w:name="Medium Grid 3 Accent 1" w:semiHidden="0" w:uiPriority="69" w:unhideWhenUsed="0"/>
-    <w:lsdException w:name="Dark List Accent 1" w:semiHidden="0" w:uiPriority="70" w:unhideWhenUsed="0"/>
-    <w:lsdException w:name="Colorful Shading Accent 1" w:semiHidden="0" w:uiPriority="71" w:unhideWhenUsed="0"/>
-    <w:lsdException w:name="Colorful List Accent 1" w:semiHidden="0" w:uiPriority="72" w:unhideWhenUsed="0"/>
-    <w:lsdException w:name="Colorful Grid Accent 1" w:semiHidden="0" w:uiPriority="73" w:unhideWhenUsed="0"/>
-    <w:lsdException w:name="Light Shading Accent 2" w:semiHidden="0" w:uiPriority="60" w:unhideWhenUsed="0"/>
-    <w:lsdException w:name="Light List Accent 2" w:semiHidden="0" w:uiPriority="61" w:unhideWhenUsed="0"/>
-    <w:lsdException w:name="Light Grid Accent 2" w:semiHidden="0" w:uiPriority="62" w:unhideWhenUsed="0"/>
-    <w:lsdException w:name="Medium Shading 1 Accent 2" w:semiHidden="0" w:uiPriority="63" w:unhideWhenUsed="0"/>
-    <w:lsdException w:name="Medium Shading 2 Accent 2" w:semiHidden="0" w:uiPriority="64" w:unhideWhenUsed="0"/>
-    <w:lsdException w:name="Medium List 1 Accent 2" w:semiHidden="0" w:uiPriority="65" w:unhideWhenUsed="0"/>
-    <w:lsdException w:name="Medium List 2 Accent 2" w:semiHidden="0" w:uiPriority="66" w:unhideWhenUsed="0"/>
-    <w:lsdException w:name="Medium Grid 1 Accent 2" w:semiHidden="0" w:uiPriority="67" w:unhideWhenUsed="0"/>
-    <w:lsdException w:name="Medium Grid 2 Accent 2" w:semiHidden="0" w:uiPriority="68" w:unhideWhenUsed="0"/>
-    <w:lsdException w:name="Medium Grid 3 Accent 2" w:semiHidden="0" w:uiPriority="69" w:unhideWhenUsed="0"/>
-    <w:lsdException w:name="Dark List Accent 2" w:semiHidden="0" w:uiPriority="70" w:unhideWhenUsed="0"/>
-    <w:lsdException w:name="Colorful Shading Accent 2" w:semiHidden="0" w:uiPriority="71" w:unhideWhenUsed="0"/>
-    <w:lsdException w:name="Colorful List Accent 2" w:semiHidden="0" w:uiPriority="72" w:unhideWhenUsed="0"/>
-    <w:lsdException w:name="Colorful Grid Accent 2" w:semiHidden="0" w:uiPriority="73" w:unhideWhenUsed="0"/>
-    <w:lsdException w:name="Light Shading Accent 3" w:semiHidden="0" w:uiPriority="60" w:unhideWhenUsed="0"/>
-    <w:lsdException w:name="Light List Accent 3" w:semiHidden="0" w:uiPriority="61" w:unhideWhenUsed="0"/>
-    <w:lsdException w:name="Light Grid Accent 3" w:semiHidden="0" w:uiPriority="62" w:unhideWhenUsed="0"/>
-    <w:lsdException w:name="Medium Shading 1 Accent 3" w:semiHidden="0" w:uiPriority="63" w:unhideWhenUsed="0"/>
-    <w:lsdException w:name="Medium Shading 2 Accent 3" w:semiHidden="0" w:uiPriority="64" w:unhideWhenUsed="0"/>
-    <w:lsdException w:name="Medium List 1 Accent 3" w:semiHidden="0" w:uiPriority="65" w:unhideWhenUsed="0"/>
-    <w:lsdException w:name="Medium List 2 Accent 3" w:semiHidden="0" w:uiPriority="66" w:unhideWhenUsed="0"/>
-    <w:lsdException w:name="Medium Grid 1 Accent 3" w:semiHidden="0" w:uiPriority="67" w:unhideWhenUsed="0"/>
-    <w:lsdException w:name="Medium Grid 2 Accent 3" w:semiHidden="0" w:uiPriority="68" w:unhideWhenUsed="0"/>
-    <w:lsdException w:name="Medium Grid 3 Accent 3" w:semiHidden="0" w:uiPriority="69" w:unhideWhenUsed="0"/>
-    <w:lsdException w:name="Dark List Accent 3" w:semiHidden="0" w:uiPriority="70" w:unhideWhenUsed="0"/>
-    <w:lsdException w:name="Colorful Shading Accent 3" w:semiHidden="0" w:uiPriority="71" w:unhideWhenUsed="0"/>
-    <w:lsdException w:name="Colorful List Accent 3" w:semiHidden="0" w:uiPriority="72" w:unhideWhenUsed="0"/>
-    <w:lsdException w:name="Colorful Grid Accent 3" w:semiHidden="0" w:uiPriority="73" w:unhideWhenUsed="0"/>
-    <w:lsdException w:name="Light Shading Accent 4" w:semiHidden="0" w:uiPriority="60" w:unhideWhenUsed="0"/>
-    <w:lsdException w:name="Light List Accent 4" w:semiHidden="0" w:uiPriority="61" w:unhideWhenUsed="0"/>
-    <w:lsdException w:name="Light Grid Accent 4" w:semiHidden="0" w:uiPriority="62" w:unhideWhenUsed="0"/>
-    <w:lsdException w:name="Medium Shading 1 Accent 4" w:semiHidden="0" w:uiPriority="63" w:unhideWhenUsed="0"/>
-    <w:lsdException w:name="Medium Shading 2 Accent 4" w:semiHidden="0" w:uiPriority="64" w:unhideWhenUsed="0"/>
-    <w:lsdException w:name="Medium List 1 Accent 4" w:semiHidden="0" w:uiPriority="65" w:unhideWhenUsed="0"/>
-    <w:lsdException w:name="Medium List 2 Accent 4" w:semiHidden="0" w:uiPriority="66" w:unhideWhenUsed="0"/>
-    <w:lsdException w:name="Medium Grid 1 Accent 4" w:semiHidden="0" w:uiPriority="67" w:unhideWhenUsed="0"/>
-    <w:lsdException w:name="Medium Grid 2 Accent 4" w:semiHidden="0" w:uiPriority="68" w:unhideWhenUsed="0"/>
-    <w:lsdException w:name="Medium Grid 3 Accent 4" w:semiHidden="0" w:uiPriority="69" w:unhideWhenUsed="0"/>
-    <w:lsdException w:name="Dark List Accent 4" w:semiHidden="0" w:uiPriority="70" w:unhideWhenUsed="0"/>
-    <w:lsdException w:name="Colorful Shading Accent 4" w:semiHidden="0" w:uiPriority="71" w:unhideWhenUsed="0"/>
-    <w:lsdException w:name="Colorful List Accent 4" w:semiHidden="0" w:uiPriority="72" w:unhideWhenUsed="0"/>
-    <w:lsdException w:name="Colorful Grid Accent 4" w:semiHidden="0" w:uiPriority="73" w:unhideWhenUsed="0"/>
-    <w:lsdException w:name="Light Shading Accent 5" w:semiHidden="0" w:uiPriority="60" w:unhideWhenUsed="0"/>
-    <w:lsdException w:name="Light List Accent 5" w:semiHidden="0" w:uiPriority="61" w:unhideWhenUsed="0"/>
-    <w:lsdException w:name="Light Grid Accent 5" w:semiHidden="0" w:uiPriority="62" w:unhideWhenUsed="0"/>
-    <w:lsdException w:name="Medium Shading 1 Accent 5" w:semiHidden="0" w:uiPriority="63" w:unhideWhenUsed="0"/>
-    <w:lsdException w:name="Medium Shading 2 Accent 5" w:semiHidden="0" w:uiPriority="64" w:unhideWhenUsed="0"/>
-    <w:lsdException w:name="Medium List 1 Accent 5" w:semiHidden="0" w:uiPriority="65" w:unhideWhenUsed="0"/>
-    <w:lsdException w:name="Medium List 2 Accent 5" w:semiHidden="0" w:uiPriority="66" w:unhideWhenUsed="0"/>
-    <w:lsdException w:name="Medium Grid 1 Accent 5" w:semiHidden="0" w:uiPriority="67" w:unhideWhenUsed="0"/>
-    <w:lsdException w:name="Medium Grid 2 Accent 5" w:semiHidden="0" w:uiPriority="68" w:unhideWhenUsed="0"/>
-    <w:lsdException w:name="Medium Grid 3 Accent 5" w:semiHidden="0" w:uiPriority="69" w:unhideWhenUsed="0"/>
-    <w:lsdException w:name="Dark List Accent 5" w:semiHidden="0" w:uiPriority="70" w:unhideWhenUsed="0"/>
-    <w:lsdException w:name="Colorful Shading Accent 5" w:semiHidden="0" w:uiPriority="71" w:unhideWhenUsed="0"/>
-    <w:lsdException w:name="Colorful List Accent 5" w:semiHidden="0" w:uiPriority="72" w:unhideWhenUsed="0"/>
-    <w:lsdException w:name="Colorful Grid Accent 5" w:semiHidden="0" w:uiPriority="73" w:unhideWhenUsed="0"/>
-    <w:lsdException w:name="Light Shading Accent 6" w:semiHidden="0" w:uiPriority="60" w:unhideWhenUsed="0"/>
-    <w:lsdException w:name="Light List Accent 6" w:semiHidden="0" w:uiPriority="61" w:unhideWhenUsed="0"/>
-    <w:lsdException w:name="Light Grid Accent 6" w:semiHidden="0" w:uiPriority="62" w:unhideWhenUsed="0"/>
-    <w:lsdException w:name="Medium Shading 1 Accent 6" w:semiHidden="0" w:uiPriority="63" w:unhideWhenUsed="0"/>
-    <w:lsdException w:name="Medium Shading 2 Accent 6" w:semiHidden="0" w:uiPriority="64" w:unhideWhenUsed="0"/>
-    <w:lsdException w:name="Medium List 1 Accent 6" w:semiHidden="0" w:uiPriority="65" w:unhideWhenUsed="0"/>
-    <w:lsdException w:name="Medium List 2 Accent 6" w:semiHidden="0" w:uiPriority="66" w:unhideWhenUsed="0"/>
-    <w:lsdException w:name="Medium Grid 1 Accent 6" w:semiHidden="0" w:uiPriority="67" w:unhideWhenUsed="0"/>
-    <w:lsdException w:name="Medium Grid 2 Accent 6" w:semiHidden="0" w:uiPriority="68" w:unhideWhenUsed="0"/>
-    <w:lsdException w:name="Medium Grid 3 Accent 6" w:semiHidden="0" w:uiPriority="69" w:unhideWhenUsed="0"/>
-    <w:lsdException w:name="Dark List Accent 6" w:semiHidden="0" w:uiPriority="70" w:unhideWhenUsed="0"/>
-    <w:lsdException w:name="Colorful Shading Accent 6" w:semiHidden="0" w:uiPriority="71" w:unhideWhenUsed="0"/>
-    <w:lsdException w:name="Colorful List Accent 6" w:semiHidden="0" w:uiPriority="72" w:unhideWhenUsed="0"/>
-    <w:lsdException w:name="Colorful Grid Accent 6" w:semiHidden="0" w:uiPriority="73" w:unhideWhenUsed="0"/>
-    <w:lsdException w:name="Subtle Emphasis" w:semiHidden="0" w:uiPriority="19" w:unhideWhenUsed="0" w:qFormat="1"/>
-    <w:lsdException w:name="Intense Emphasis" w:semiHidden="0" w:uiPriority="21" w:unhideWhenUsed="0" w:qFormat="1"/>
-    <w:lsdException w:name="Subtle Reference" w:semiHidden="0" w:uiPriority="31" w:unhideWhenUsed="0" w:qFormat="1"/>
-    <w:lsdException w:name="Intense Reference" w:semiHidden="0" w:uiPriority="32" w:unhideWhenUsed="0" w:qFormat="1"/>
-    <w:lsdException w:name="Book Title" w:semiHidden="0" w:uiPriority="33" w:unhideWhenUsed="0" w:qFormat="1"/>
-    <w:lsdException w:name="Bibliography" w:uiPriority="37"/>
-    <w:lsdException w:name="TOC Heading" w:uiPriority="39" w:qFormat="1"/>
-  </w:latentStyles>
-  <w:style w:type="paragraph" w:default="1" w:styleId="Normal">
-    <w:name w:val="Normal"/>
-    <w:qFormat/>
-  </w:style>
-  <w:style w:type="paragraph" w:styleId="Heading1">
-    <w:name w:val="heading 1"/>
-    <w:basedOn w:val="Normal"/>
-    <w:next w:val="Normal"/>
-    <w:link w:val="Heading1Char"/>
-    <w:uiPriority w:val="9"/>
-    <w:qFormat/>
-    <w:rsid w:val="00BD6846"/>
-    <w:pPr>
-      <w:keepNext/>
-      <w:keepLines/>
-      <w:spacing w:before="480" w:after="0"/>
-      <w:outlineLvl w:val="0"/>
-    </w:pPr>
-    <w:rPr>
-      <w:rFonts w:asciiTheme="majorHAnsi" w:eastAsiaTheme="majorEastAsia" w:hAnsiTheme="majorHAnsi" w:cstheme="majorBidi"/>
-      <w:b/>
-      <w:bCs/>
-      <w:color w:val="365F91" w:themeColor="accent1" w:themeShade="BF"/>
-      <w:sz w:val="28"/>
-      <w:szCs w:val="28"/>
-    </w:rPr>
-  </w:style>
-  <w:style w:type="paragraph" w:styleId="Heading2">
-    <w:name w:val="heading 2"/>
-    <w:basedOn w:val="Normal"/>
-    <w:next w:val="Normal"/>
-    <w:link w:val="Heading2Char"/>
-    <w:uiPriority w:val="9"/>
-    <w:unhideWhenUsed/>
-    <w:qFormat/>
-    <w:rsid w:val="00BD6846"/>
-    <w:pPr>
-      <w:keepNext/>
-      <w:keepLines/>
-      <w:spacing w:before="200" w:after="0"/>
-      <w:outlineLvl w:val="1"/>
-    </w:pPr>
-    <w:rPr>
-      <w:rFonts w:asciiTheme="majorHAnsi" w:eastAsiaTheme="majorEastAsia" w:hAnsiTheme="majorHAnsi" w:cstheme="majorBidi"/>
-      <w:b/>
-      <w:bCs/>
-      <w:color w:val="4F81BD" w:themeColor="accent1"/>
-      <w:sz w:val="26"/>
-      <w:szCs w:val="26"/>
-    </w:rPr>
-  </w:style>
-  <w:style w:type="paragraph" w:styleId="Heading3">
-    <w:name w:val="heading 3"/>
-    <w:basedOn w:val="Normal"/>
-    <w:next w:val="Normal"/>
-    <w:link w:val="Heading3Char"/>
-    <w:uiPriority w:val="9"/>
-    <w:unhideWhenUsed/>
-    <w:qFormat/>
-    <w:rsid w:val="00416738"/>
-    <w:pPr>
-      <w:keepNext/>
-      <w:keepLines/>
-      <w:spacing w:before="200" w:after="0"/>
-      <w:outlineLvl w:val="2"/>
-    </w:pPr>
-    <w:rPr>
-      <w:rFonts w:asciiTheme="majorHAnsi" w:eastAsiaTheme="majorEastAsia" w:hAnsiTheme="majorHAnsi" w:cstheme="majorBidi"/>
-      <w:b/>
-      <w:bCs/>
-      <w:color w:val="4F81BD" w:themeColor="accent1"/>
-    </w:rPr>
-  </w:style>
-  <w:style w:type="paragraph" w:styleId="Heading4">
-    <w:name w:val="heading 4"/>
-    <w:basedOn w:val="Normal"/>
-    <w:next w:val="Normal"/>
-    <w:link w:val="Heading4Char"/>
-    <w:uiPriority w:val="9"/>
-    <w:unhideWhenUsed/>
-    <w:qFormat/>
-    <w:rsid w:val="00416738"/>
-    <w:pPr>
-      <w:keepNext/>
-      <w:keepLines/>
-      <w:spacing w:before="200" w:after="0"/>
-      <w:outlineLvl w:val="3"/>
-    </w:pPr>
-    <w:rPr>
-      <w:rFonts w:asciiTheme="majorHAnsi" w:eastAsiaTheme="majorEastAsia" w:hAnsiTheme="majorHAnsi" w:cstheme="majorBidi"/>
-      <w:b/>
-      <w:bCs/>
-      <w:i/>
-      <w:iCs/>
-      <w:color w:val="4F81BD" w:themeColor="accent1"/>
-    </w:rPr>
-  </w:style>
-  <w:style w:type="paragraph" w:styleId="Heading5">
-    <w:name w:val="heading 5"/>
-    <w:basedOn w:val="Normal"/>
-    <w:next w:val="Normal"/>
-    <w:link w:val="Heading5Char"/>
-    <w:uiPriority w:val="9"/>
-    <w:unhideWhenUsed/>
-    <w:qFormat/>
-    <w:rsid w:val="00BE03E7"/>
-    <w:pPr>
-      <w:keepNext/>
-      <w:keepLines/>
-      <w:spacing w:before="200" w:after="0"/>
-      <w:outlineLvl w:val="4"/>
-    </w:pPr>
-    <w:rPr>
-      <w:rFonts w:asciiTheme="majorHAnsi" w:eastAsiaTheme="majorEastAsia" w:hAnsiTheme="majorHAnsi" w:cstheme="majorBidi"/>
-      <w:color w:val="243F60" w:themeColor="accent1" w:themeShade="7F"/>
-    </w:rPr>
-  </w:style>
-  <w:style w:type="paragraph" w:styleId="Heading6">
-    <w:name w:val="heading 6"/>
-    <w:basedOn w:val="Normal"/>
-    <w:next w:val="Normal"/>
-    <w:link w:val="Heading6Char"/>
-    <w:uiPriority w:val="9"/>
-    <w:unhideWhenUsed/>
-    <w:qFormat/>
-    <w:rsid w:val="00E028F2"/>
-    <w:pPr>
-      <w:keepNext/>
-      <w:keepLines/>
-      <w:spacing w:before="200" w:after="0"/>
-      <w:outlineLvl w:val="5"/>
-    </w:pPr>
-    <w:rPr>
-      <w:rFonts w:asciiTheme="majorHAnsi" w:eastAsiaTheme="majorEastAsia" w:hAnsiTheme="majorHAnsi" w:cstheme="majorBidi"/>
-      <w:i/>
-      <w:iCs/>
-      <w:color w:val="243F60" w:themeColor="accent1" w:themeShade="7F"/>
-    </w:rPr>
-  </w:style>
-  <w:style w:type="character" w:default="1" w:styleId="DefaultParagraphFont">
-    <w:name w:val="Default Paragraph Font"/>
-    <w:uiPriority w:val="1"/>
-    <w:semiHidden/>
-    <w:unhideWhenUsed/>
-  </w:style>
-  <w:style w:type="table" w:default="1" w:styleId="TableNormal">
-    <w:name w:val="Normal Table"/>
-    <w:uiPriority w:val="99"/>
-    <w:semiHidden/>
-    <w:unhideWhenUsed/>
-    <w:tblPr>
-      <w:tblInd w:w="0" w:type="dxa"/>
-      <w:tblCellMar>
-        <w:top w:w="0" w:type="dxa"/>
-        <w:left w:w="108" w:type="dxa"/>
-        <w:bottom w:w="0" w:type="dxa"/>
-        <w:right w:w="108" w:type="dxa"/>
-      </w:tblCellMar>
-    </w:tblPr>
-  </w:style>
-  <w:style w:type="numbering" w:default="1" w:styleId="NoList">
-    <w:name w:val="No List"/>
-    <w:uiPriority w:val="99"/>
-    <w:semiHidden/>
-    <w:unhideWhenUsed/>
-  </w:style>
-  <w:style w:type="character" w:customStyle="1" w:styleId="Heading1Char">
-    <w:name w:val="Heading 1 Char"/>
+  <w:style w:type="character" w:customStyle="1" w:styleId="apple-converted-space">
+    <w:name w:val="apple-converted-space"/>
     <w:basedOn w:val="DefaultParagraphFont"/>
-    <w:link w:val="Heading1"/>
-    <w:uiPriority w:val="9"/>
-    <w:rsid w:val="00BD6846"/>
-    <w:rPr>
-      <w:rFonts w:asciiTheme="majorHAnsi" w:eastAsiaTheme="majorEastAsia" w:hAnsiTheme="majorHAnsi" w:cstheme="majorBidi"/>
-      <w:b/>
-      <w:bCs/>
-      <w:color w:val="365F91" w:themeColor="accent1" w:themeShade="BF"/>
-      <w:sz w:val="28"/>
-      <w:szCs w:val="28"/>
-    </w:rPr>
-  </w:style>
-  <w:style w:type="character" w:customStyle="1" w:styleId="Heading2Char">
-    <w:name w:val="Heading 2 Char"/>
-    <w:basedOn w:val="DefaultParagraphFont"/>
-    <w:link w:val="Heading2"/>
-    <w:uiPriority w:val="9"/>
-    <w:rsid w:val="00BD6846"/>
-    <w:rPr>
-      <w:rFonts w:asciiTheme="majorHAnsi" w:eastAsiaTheme="majorEastAsia" w:hAnsiTheme="majorHAnsi" w:cstheme="majorBidi"/>
-      <w:b/>
-      <w:bCs/>
-      <w:color w:val="4F81BD" w:themeColor="accent1"/>
-      <w:sz w:val="26"/>
-      <w:szCs w:val="26"/>
-    </w:rPr>
-  </w:style>
-  <w:style w:type="paragraph" w:styleId="ListParagraph">
-    <w:name w:val="List Paragraph"/>
-    <w:basedOn w:val="Normal"/>
-    <w:uiPriority w:val="34"/>
-    <w:qFormat/>
-    <w:rsid w:val="00C9478E"/>
-    <w:pPr>
-      <w:ind w:left="720"/>
-      <w:contextualSpacing/>
-    </w:pPr>
-  </w:style>
-  <w:style w:type="character" w:customStyle="1" w:styleId="Heading3Char">
-    <w:name w:val="Heading 3 Char"/>
-    <w:basedOn w:val="DefaultParagraphFont"/>
-    <w:link w:val="Heading3"/>
-    <w:uiPriority w:val="9"/>
-    <w:rsid w:val="00416738"/>
-    <w:rPr>
-      <w:rFonts w:asciiTheme="majorHAnsi" w:eastAsiaTheme="majorEastAsia" w:hAnsiTheme="majorHAnsi" w:cstheme="majorBidi"/>
-      <w:b/>
-      <w:bCs/>
-      <w:color w:val="4F81BD" w:themeColor="accent1"/>
-    </w:rPr>
-  </w:style>
-  <w:style w:type="character" w:customStyle="1" w:styleId="Heading4Char">
-    <w:name w:val="Heading 4 Char"/>
-    <w:basedOn w:val="DefaultParagraphFont"/>
-    <w:link w:val="Heading4"/>
-    <w:uiPriority w:val="9"/>
-    <w:rsid w:val="00416738"/>
-    <w:rPr>
-      <w:rFonts w:asciiTheme="majorHAnsi" w:eastAsiaTheme="majorEastAsia" w:hAnsiTheme="majorHAnsi" w:cstheme="majorBidi"/>
-      <w:b/>
-      <w:bCs/>
-      <w:i/>
-      <w:iCs/>
-      <w:color w:val="4F81BD" w:themeColor="accent1"/>
-    </w:rPr>
-  </w:style>
-  <w:style w:type="paragraph" w:styleId="BalloonText">
-    <w:name w:val="Balloon Text"/>
-    <w:basedOn w:val="Normal"/>
-    <w:link w:val="BalloonTextChar"/>
-    <w:uiPriority w:val="99"/>
-    <w:semiHidden/>
-    <w:unhideWhenUsed/>
-    <w:rsid w:val="00BF178B"/>
-    <w:pPr>
-      <w:spacing w:after="0" w:line="240" w:lineRule="auto"/>
-    </w:pPr>
-    <w:rPr>
-      <w:rFonts w:ascii="Tahoma" w:hAnsi="Tahoma" w:cs="Tahoma"/>
-      <w:sz w:val="16"/>
-      <w:szCs w:val="16"/>
-    </w:rPr>
-  </w:style>
-  <w:style w:type="character" w:customStyle="1" w:styleId="BalloonTextChar">
-    <w:name w:val="Balloon Text Char"/>
-    <w:basedOn w:val="DefaultParagraphFont"/>
-    <w:link w:val="BalloonText"/>
-    <w:uiPriority w:val="99"/>
-    <w:semiHidden/>
-    <w:rsid w:val="00BF178B"/>
-    <w:rPr>
-      <w:rFonts w:ascii="Tahoma" w:hAnsi="Tahoma" w:cs="Tahoma"/>
-      <w:sz w:val="16"/>
-      <w:szCs w:val="16"/>
-    </w:rPr>
-  </w:style>
-  <w:style w:type="character" w:customStyle="1" w:styleId="Heading5Char">
-    <w:name w:val="Heading 5 Char"/>
-    <w:basedOn w:val="DefaultParagraphFont"/>
-    <w:link w:val="Heading5"/>
-    <w:uiPriority w:val="9"/>
-    <w:rsid w:val="00BE03E7"/>
-    <w:rPr>
-      <w:rFonts w:asciiTheme="majorHAnsi" w:eastAsiaTheme="majorEastAsia" w:hAnsiTheme="majorHAnsi" w:cstheme="majorBidi"/>
-      <w:color w:val="243F60" w:themeColor="accent1" w:themeShade="7F"/>
-    </w:rPr>
-  </w:style>
-  <w:style w:type="table" w:styleId="TableGrid">
-    <w:name w:val="Table Grid"/>
-    <w:basedOn w:val="TableNormal"/>
-    <w:uiPriority w:val="39"/>
-    <w:rsid w:val="00BE03E7"/>
-    <w:pPr>
-      <w:spacing w:after="0" w:line="240" w:lineRule="auto"/>
-    </w:pPr>
-    <w:rPr>
-      <w:rFonts w:eastAsiaTheme="minorEastAsia"/>
-      <w:lang w:eastAsia="ja-JP"/>
-    </w:rPr>
-    <w:tblPr>
-      <w:tblInd w:w="0" w:type="dxa"/>
-      <w:tblBorders>
-        <w:top w:val="single" w:sz="4" w:space="0" w:color="auto"/>
-        <w:left w:val="single" w:sz="4" w:space="0" w:color="auto"/>
-        <w:bottom w:val="single" w:sz="4" w:space="0" w:color="auto"/>
-        <w:right w:val="single" w:sz="4" w:space="0" w:color="auto"/>
-        <w:insideH w:val="single" w:sz="4" w:space="0" w:color="auto"/>
-        <w:insideV w:val="single" w:sz="4" w:space="0" w:color="auto"/>
-      </w:tblBorders>
-      <w:tblCellMar>
-        <w:top w:w="0" w:type="dxa"/>
-        <w:left w:w="108" w:type="dxa"/>
-        <w:bottom w:w="0" w:type="dxa"/>
-        <w:right w:w="108" w:type="dxa"/>
-      </w:tblCellMar>
-    </w:tblPr>
-  </w:style>
-  <w:style w:type="table" w:customStyle="1" w:styleId="GridTable4-Accent51">
-    <w:name w:val="Grid Table 4 - Accent 51"/>
-    <w:basedOn w:val="TableNormal"/>
-    <w:uiPriority w:val="49"/>
-    <w:rsid w:val="00BE03E7"/>
-    <w:pPr>
-      <w:spacing w:after="0" w:line="240" w:lineRule="auto"/>
-    </w:pPr>
-    <w:rPr>
-      <w:rFonts w:eastAsiaTheme="minorEastAsia"/>
-      <w:lang w:eastAsia="ja-JP"/>
-    </w:rPr>
-    <w:tblPr>
-      <w:tblStyleRowBandSize w:val="1"/>
-      <w:tblStyleColBandSize w:val="1"/>
-      <w:tblInd w:w="0" w:type="dxa"/>
-      <w:tblBorders>
-        <w:top w:val="single" w:sz="4" w:space="0" w:color="92CDDC" w:themeColor="accent5" w:themeTint="99"/>
-        <w:left w:val="single" w:sz="4" w:space="0" w:color="92CDDC" w:themeColor="accent5" w:themeTint="99"/>
-        <w:bottom w:val="single" w:sz="4" w:space="0" w:color="92CDDC" w:themeColor="accent5" w:themeTint="99"/>
-        <w:right w:val="single" w:sz="4" w:space="0" w:color="92CDDC" w:themeColor="accent5" w:themeTint="99"/>
-        <w:insideH w:val="single" w:sz="4" w:space="0" w:color="92CDDC" w:themeColor="accent5" w:themeTint="99"/>
-        <w:insideV w:val="single" w:sz="4" w:space="0" w:color="92CDDC" w:themeColor="accent5" w:themeTint="99"/>
-      </w:tblBorders>
-      <w:tblCellMar>
-        <w:top w:w="0" w:type="dxa"/>
-        <w:left w:w="108" w:type="dxa"/>
-        <w:bottom w:w="0" w:type="dxa"/>
-        <w:right w:w="108" w:type="dxa"/>
-      </w:tblCellMar>
-    </w:tblPr>
-    <w:tblStylePr w:type="firstRow">
-      <w:rPr>
-        <w:b/>
-        <w:bCs/>
-        <w:color w:val="FFFFFF" w:themeColor="background1"/>
-      </w:rPr>
-      <w:tblPr/>
-      <w:tcPr>
-        <w:tcBorders>
-          <w:top w:val="single" w:sz="4" w:space="0" w:color="4BACC6" w:themeColor="accent5"/>
-          <w:left w:val="single" w:sz="4" w:space="0" w:color="4BACC6" w:themeColor="accent5"/>
-          <w:bottom w:val="single" w:sz="4" w:space="0" w:color="4BACC6" w:themeColor="accent5"/>
-          <w:right w:val="single" w:sz="4" w:space="0" w:color="4BACC6" w:themeColor="accent5"/>
-          <w:insideH w:val="nil"/>
-          <w:insideV w:val="nil"/>
-        </w:tcBorders>
-        <w:shd w:val="clear" w:color="auto" w:fill="4BACC6" w:themeFill="accent5"/>
-      </w:tcPr>
-    </w:tblStylePr>
-    <w:tblStylePr w:type="lastRow">
-      <w:rPr>
-        <w:b/>
-        <w:bCs/>
-      </w:rPr>
-      <w:tblPr/>
-      <w:tcPr>
-        <w:tcBorders>
-          <w:top w:val="double" w:sz="4" w:space="0" w:color="4BACC6" w:themeColor="accent5"/>
-        </w:tcBorders>
-      </w:tcPr>
-    </w:tblStylePr>
-    <w:tblStylePr w:type="firstCol">
-      <w:rPr>
-        <w:b/>
-        <w:bCs/>
-      </w:rPr>
-    </w:tblStylePr>
-    <w:tblStylePr w:type="lastCol">
-      <w:rPr>
-        <w:b/>
-        <w:bCs/>
-      </w:rPr>
-    </w:tblStylePr>
-    <w:tblStylePr w:type="band1Vert">
-      <w:tblPr/>
-      <w:tcPr>
-        <w:shd w:val="clear" w:color="auto" w:fill="DAEEF3" w:themeFill="accent5" w:themeFillTint="33"/>
-      </w:tcPr>
-    </w:tblStylePr>
-    <w:tblStylePr w:type="band1Horz">
-      <w:tblPr/>
-      <w:tcPr>
-        <w:shd w:val="clear" w:color="auto" w:fill="DAEEF3" w:themeFill="accent5" w:themeFillTint="33"/>
-      </w:tcPr>
-    </w:tblStylePr>
-  </w:style>
-  <w:style w:type="table" w:customStyle="1" w:styleId="GridTable4-Accent11">
-    <w:name w:val="Grid Table 4 - Accent 11"/>
-    <w:basedOn w:val="TableNormal"/>
-    <w:uiPriority w:val="49"/>
-    <w:rsid w:val="00BE03E7"/>
-    <w:pPr>
-      <w:spacing w:after="0" w:line="240" w:lineRule="auto"/>
-    </w:pPr>
-    <w:rPr>
-      <w:rFonts w:eastAsiaTheme="minorEastAsia"/>
-      <w:lang w:eastAsia="ja-JP"/>
-    </w:rPr>
-    <w:tblPr>
-      <w:tblStyleRowBandSize w:val="1"/>
-      <w:tblStyleColBandSize w:val="1"/>
-      <w:tblInd w:w="0" w:type="dxa"/>
-      <w:tblBorders>
-        <w:top w:val="single" w:sz="4" w:space="0" w:color="95B3D7" w:themeColor="accent1" w:themeTint="99"/>
-        <w:left w:val="single" w:sz="4" w:space="0" w:color="95B3D7" w:themeColor="accent1" w:themeTint="99"/>
-        <w:bottom w:val="single" w:sz="4" w:space="0" w:color="95B3D7" w:themeColor="accent1" w:themeTint="99"/>
-        <w:right w:val="single" w:sz="4" w:space="0" w:color="95B3D7" w:themeColor="accent1" w:themeTint="99"/>
-        <w:insideH w:val="single" w:sz="4" w:space="0" w:color="95B3D7" w:themeColor="accent1" w:themeTint="99"/>
-        <w:insideV w:val="single" w:sz="4" w:space="0" w:color="95B3D7" w:themeColor="accent1" w:themeTint="99"/>
-      </w:tblBorders>
-      <w:tblCellMar>
-        <w:top w:w="0" w:type="dxa"/>
-        <w:left w:w="108" w:type="dxa"/>
-        <w:bottom w:w="0" w:type="dxa"/>
-        <w:right w:w="108" w:type="dxa"/>
-      </w:tblCellMar>
-    </w:tblPr>
-    <w:tblStylePr w:type="firstRow">
-      <w:rPr>
-        <w:b/>
-        <w:bCs/>
-        <w:color w:val="FFFFFF" w:themeColor="background1"/>
-      </w:rPr>
-      <w:tblPr/>
-      <w:tcPr>
-        <w:tcBorders>
-          <w:top w:val="single" w:sz="4" w:space="0" w:color="4F81BD" w:themeColor="accent1"/>
-          <w:left w:val="single" w:sz="4" w:space="0" w:color="4F81BD" w:themeColor="accent1"/>
-          <w:bottom w:val="single" w:sz="4" w:space="0" w:color="4F81BD" w:themeColor="accent1"/>
-          <w:right w:val="single" w:sz="4" w:space="0" w:color="4F81BD" w:themeColor="accent1"/>
-          <w:insideH w:val="nil"/>
-          <w:insideV w:val="nil"/>
-        </w:tcBorders>
-        <w:shd w:val="clear" w:color="auto" w:fill="4F81BD" w:themeFill="accent1"/>
-      </w:tcPr>
-    </w:tblStylePr>
-    <w:tblStylePr w:type="lastRow">
-      <w:rPr>
-        <w:b/>
-        <w:bCs/>
-      </w:rPr>
-      <w:tblPr/>
-      <w:tcPr>
-        <w:tcBorders>
-          <w:top w:val="double" w:sz="4" w:space="0" w:color="4F81BD" w:themeColor="accent1"/>
-        </w:tcBorders>
-      </w:tcPr>
-    </w:tblStylePr>
-    <w:tblStylePr w:type="firstCol">
-      <w:rPr>
-        <w:b/>
-        <w:bCs/>
-      </w:rPr>
-    </w:tblStylePr>
-    <w:tblStylePr w:type="lastCol">
-      <w:rPr>
-        <w:b/>
-        <w:bCs/>
-      </w:rPr>
-    </w:tblStylePr>
-    <w:tblStylePr w:type="band1Vert">
-      <w:tblPr/>
-      <w:tcPr>
-        <w:shd w:val="clear" w:color="auto" w:fill="DBE5F1" w:themeFill="accent1" w:themeFillTint="33"/>
-      </w:tcPr>
-    </w:tblStylePr>
-    <w:tblStylePr w:type="band1Horz">
-      <w:tblPr/>
-      <w:tcPr>
-        <w:shd w:val="clear" w:color="auto" w:fill="DBE5F1" w:themeFill="accent1" w:themeFillTint="33"/>
-      </w:tcPr>
-    </w:tblStylePr>
-  </w:style>
-  <w:style w:type="character" w:customStyle="1" w:styleId="Heading6Char">
-    <w:name w:val="Heading 6 Char"/>
-    <w:basedOn w:val="DefaultParagraphFont"/>
-    <w:link w:val="Heading6"/>
-    <w:uiPriority w:val="9"/>
-    <w:rsid w:val="00E028F2"/>
-    <w:rPr>
-      <w:rFonts w:asciiTheme="majorHAnsi" w:eastAsiaTheme="majorEastAsia" w:hAnsiTheme="majorHAnsi" w:cstheme="majorBidi"/>
-      <w:i/>
-      <w:iCs/>
-      <w:color w:val="243F60" w:themeColor="accent1" w:themeShade="7F"/>
-    </w:rPr>
+    <w:rsid w:val="0025475F"/>
   </w:style>
 </w:styles>
 </file>
@@ -23488,7 +25701,7 @@
 </file>
 
 <file path=customXml/itemProps1.xml><?xml version="1.0" encoding="utf-8"?>
-<ds:datastoreItem xmlns:ds="http://schemas.openxmlformats.org/officeDocument/2006/customXml" ds:itemID="{AE714B17-5370-4388-98F3-A0107D50A550}">
+<ds:datastoreItem xmlns:ds="http://schemas.openxmlformats.org/officeDocument/2006/customXml" ds:itemID="{FC881CE5-60D0-4F43-BC97-E091F67CBA43}">
   <ds:schemaRefs>
     <ds:schemaRef ds:uri="http://schemas.openxmlformats.org/officeDocument/2006/bibliography"/>
   </ds:schemaRefs>

</xml_diff>